<commit_message>
Paper. Wrote the propored algorithm
</commit_message>
<xml_diff>
--- a/English professional/Paper.docx
+++ b/English professional/Paper.docx
@@ -8,13 +8,7 @@
         <w:spacing w:before="100" w:beforeAutospacing="1" w:after="100" w:afterAutospacing="1"/>
       </w:pPr>
       <w:r>
-        <w:t xml:space="preserve">/* TO DO: </w:t>
-      </w:r>
-      <w:r>
-        <w:t>Paper Title</w:t>
-      </w:r>
-      <w:r>
-        <w:t xml:space="preserve"> */</w:t>
+        <w:t>Efficient and sequcre memory allocator</w:t>
       </w:r>
       <w:r>
         <w:t xml:space="preserve"> </w:t>
@@ -589,25 +583,137 @@
         <w:rPr>
           <w:lang w:val="en-US"/>
         </w:rPr>
-        <w:t>/* TO DO</w:t>
+        <w:t>Modern applications cannot be imagined without processing</w:t>
       </w:r>
       <w:r>
         <w:rPr>
           <w:lang w:val="en-US"/>
         </w:rPr>
-        <w:t>: area of research, relevance of research, problem statement</w:t>
+        <w:t xml:space="preserve"> large amount of data</w:t>
       </w:r>
       <w:r>
         <w:rPr>
           <w:lang w:val="en-US"/>
         </w:rPr>
-        <w:t xml:space="preserve"> </w:t>
+        <w:t>.</w:t>
       </w:r>
       <w:r>
         <w:rPr>
           <w:lang w:val="en-US"/>
         </w:rPr>
-        <w:t>*/</w:t>
+        <w:t xml:space="preserve"> M</w:t>
+      </w:r>
+      <w:proofErr w:type="spellStart"/>
+      <w:r>
+        <w:t>emory</w:t>
+      </w:r>
+      <w:proofErr w:type="spellEnd"/>
+      <w:r>
+        <w:t xml:space="preserve"> </w:t>
+      </w:r>
+      <w:r>
+        <w:rPr>
+          <w:lang w:val="en-US"/>
+        </w:rPr>
+        <w:t>allocation is one of major challenges that developers face in programming. Most operation systems are not real time based, so any</w:t>
+      </w:r>
+      <w:r>
+        <w:rPr>
+          <w:lang w:val="en-US"/>
+        </w:rPr>
+        <w:t xml:space="preserve"> direct memory request to such OS can interrupt  evaluations for </w:t>
+      </w:r>
+      <w:r>
+        <w:rPr>
+          <w:lang w:val="en-US"/>
+        </w:rPr>
+        <w:t>undetermined</w:t>
+      </w:r>
+      <w:r>
+        <w:rPr>
+          <w:lang w:val="en-US"/>
+        </w:rPr>
+        <w:t xml:space="preserve"> </w:t>
+      </w:r>
+      <w:proofErr w:type="gramStart"/>
+      <w:r>
+        <w:rPr>
+          <w:lang w:val="en-US"/>
+        </w:rPr>
+        <w:t>period</w:t>
+      </w:r>
+      <w:r>
+        <w:rPr>
+          <w:lang w:val="en-US"/>
+        </w:rPr>
+        <w:t xml:space="preserve"> of </w:t>
+      </w:r>
+      <w:r>
+        <w:rPr>
+          <w:lang w:val="en-US"/>
+        </w:rPr>
+        <w:t>time</w:t>
+      </w:r>
+      <w:proofErr w:type="gramEnd"/>
+      <w:r>
+        <w:rPr>
+          <w:lang w:val="en-US"/>
+        </w:rPr>
+        <w:t xml:space="preserve">. </w:t>
+      </w:r>
+      <w:r>
+        <w:rPr>
+          <w:lang w:val="en-US"/>
+        </w:rPr>
+        <w:t>Moreover</w:t>
+      </w:r>
+      <w:r>
+        <w:rPr>
+          <w:lang w:val="en-US"/>
+        </w:rPr>
+        <w:t>,</w:t>
+      </w:r>
+      <w:r>
+        <w:rPr>
+          <w:lang w:val="en-US"/>
+        </w:rPr>
+        <w:t xml:space="preserve"> some applications that use custom memory managers </w:t>
+      </w:r>
+      <w:r>
+        <w:rPr>
+          <w:lang w:val="en-US"/>
+        </w:rPr>
+        <w:t>in pursuit of efficiency</w:t>
+      </w:r>
+      <w:r>
+        <w:rPr>
+          <w:lang w:val="en-US"/>
+        </w:rPr>
+        <w:t xml:space="preserve"> </w:t>
+      </w:r>
+      <w:r>
+        <w:rPr>
+          <w:lang w:val="en-US"/>
+        </w:rPr>
+        <w:t>can suffer from attacks like “use-af</w:t>
+      </w:r>
+      <w:r>
+        <w:rPr>
+          <w:lang w:val="en-US"/>
+        </w:rPr>
+        <w:t>ter</w:t>
+      </w:r>
+      <w:r>
+        <w:rPr>
+          <w:lang w:val="en-US"/>
+        </w:rPr>
+        <w:t xml:space="preserve">-free” or overflow-like. Therefore, the goal of this paper is to propose </w:t>
+      </w:r>
+      <w:r>
+        <w:rPr>
+          <w:lang w:val="en-US"/>
+        </w:rPr>
+        <w:t xml:space="preserve">efficient, and secure algorithm of memory allocation. </w:t>
       </w:r>
     </w:p>
     <w:p>
@@ -621,231 +727,852 @@
         <w:rPr>
           <w:lang w:val="en-US"/>
         </w:rPr>
-        <w:t>/* TO DO</w:t>
+        <w:t xml:space="preserve">The rest of the paper is organized as follows. In Section 2, we demonstrate some existing ideas and techniques in this area. In Section 3, we demonstrate </w:t>
       </w:r>
       <w:r>
         <w:rPr>
           <w:lang w:val="en-US"/>
         </w:rPr>
-        <w:t>?</w:t>
+        <w:t>methods to</w:t>
       </w:r>
       <w:r>
         <w:rPr>
           <w:lang w:val="en-US"/>
         </w:rPr>
-        <w:t xml:space="preserve">: </w:t>
-      </w:r>
+        <w:t xml:space="preserve"> memory storing and formulate the allocation algorithm.</w:t>
+      </w:r>
+    </w:p>
+    <w:p>
+      <w:pPr>
+        <w:pStyle w:val="1"/>
+      </w:pPr>
+      <w:r>
+        <w:t>Related work</w:t>
+      </w:r>
+    </w:p>
+    <w:p>
+      <w:pPr>
+        <w:pStyle w:val="a3"/>
+      </w:pPr>
       <w:r>
         <w:rPr>
           <w:lang w:val="en-US"/>
         </w:rPr>
-        <w:t xml:space="preserve">Transfer Related </w:t>
+        <w:t>Since</w:t>
+      </w:r>
+      <w:r>
+        <w:t xml:space="preserve"> </w:t>
+      </w:r>
+      <w:proofErr w:type="spellStart"/>
+      <w:r>
+        <w:t>memory</w:t>
+      </w:r>
+      <w:proofErr w:type="spellEnd"/>
+      <w:r>
+        <w:t xml:space="preserve"> </w:t>
+      </w:r>
+      <w:proofErr w:type="spellStart"/>
+      <w:r>
+        <w:t>allocation</w:t>
+      </w:r>
+      <w:proofErr w:type="spellEnd"/>
+      <w:r>
+        <w:t xml:space="preserve"> </w:t>
+      </w:r>
+      <w:proofErr w:type="spellStart"/>
+      <w:r>
+        <w:t>problem</w:t>
+      </w:r>
+      <w:proofErr w:type="spellEnd"/>
+      <w:r>
+        <w:t xml:space="preserve"> </w:t>
+      </w:r>
+      <w:proofErr w:type="spellStart"/>
+      <w:r>
+        <w:t>is</w:t>
+      </w:r>
+      <w:proofErr w:type="spellEnd"/>
+      <w:r>
+        <w:t xml:space="preserve"> </w:t>
+      </w:r>
+      <w:proofErr w:type="spellStart"/>
+      <w:r>
+        <w:t>ubiquitous</w:t>
+      </w:r>
+      <w:proofErr w:type="spellEnd"/>
+      <w:r>
+        <w:t xml:space="preserve"> </w:t>
+      </w:r>
+      <w:proofErr w:type="spellStart"/>
+      <w:r>
+        <w:t>in</w:t>
+      </w:r>
+      <w:proofErr w:type="spellEnd"/>
+      <w:r>
+        <w:t xml:space="preserve"> </w:t>
+      </w:r>
+      <w:proofErr w:type="spellStart"/>
+      <w:r>
+        <w:t>computer</w:t>
+      </w:r>
+      <w:proofErr w:type="spellEnd"/>
+      <w:r>
+        <w:t xml:space="preserve"> </w:t>
+      </w:r>
+      <w:proofErr w:type="spellStart"/>
+      <w:r>
+        <w:t>science</w:t>
+      </w:r>
+      <w:proofErr w:type="spellEnd"/>
+      <w:r>
+        <w:t xml:space="preserve">, </w:t>
+      </w:r>
+      <w:proofErr w:type="spellStart"/>
+      <w:r>
+        <w:t>this</w:t>
+      </w:r>
+      <w:proofErr w:type="spellEnd"/>
+      <w:r>
+        <w:t xml:space="preserve"> </w:t>
+      </w:r>
+      <w:proofErr w:type="spellStart"/>
+      <w:r>
+        <w:t>academic</w:t>
+      </w:r>
+      <w:proofErr w:type="spellEnd"/>
+      <w:r>
+        <w:t xml:space="preserve"> </w:t>
+      </w:r>
+      <w:proofErr w:type="spellStart"/>
+      <w:r>
+        <w:t>work</w:t>
+      </w:r>
+      <w:proofErr w:type="spellEnd"/>
+      <w:r>
+        <w:t xml:space="preserve"> </w:t>
+      </w:r>
+      <w:proofErr w:type="spellStart"/>
+      <w:r>
+        <w:t>to</w:t>
+      </w:r>
+      <w:proofErr w:type="spellEnd"/>
+      <w:r>
+        <w:t xml:space="preserve"> </w:t>
+      </w:r>
+      <w:proofErr w:type="spellStart"/>
+      <w:r>
+        <w:t>determine</w:t>
+      </w:r>
+      <w:proofErr w:type="spellEnd"/>
+      <w:r>
+        <w:t xml:space="preserve"> </w:t>
+      </w:r>
+      <w:proofErr w:type="spellStart"/>
+      <w:r>
+        <w:t>the</w:t>
+      </w:r>
+      <w:proofErr w:type="spellEnd"/>
+      <w:r>
+        <w:t xml:space="preserve"> </w:t>
+      </w:r>
+      <w:proofErr w:type="spellStart"/>
+      <w:r>
+        <w:t>efficient</w:t>
+      </w:r>
+      <w:proofErr w:type="spellEnd"/>
+      <w:r>
+        <w:t xml:space="preserve"> </w:t>
+      </w:r>
+      <w:proofErr w:type="spellStart"/>
+      <w:r>
+        <w:t>and</w:t>
+      </w:r>
+      <w:proofErr w:type="spellEnd"/>
+      <w:r>
+        <w:t xml:space="preserve"> </w:t>
+      </w:r>
+      <w:proofErr w:type="spellStart"/>
+      <w:r>
+        <w:t>secure</w:t>
+      </w:r>
+      <w:proofErr w:type="spellEnd"/>
+      <w:r>
+        <w:t xml:space="preserve"> </w:t>
+      </w:r>
+      <w:proofErr w:type="spellStart"/>
+      <w:r>
+        <w:t>allocation</w:t>
+      </w:r>
+      <w:proofErr w:type="spellEnd"/>
+      <w:r>
+        <w:t xml:space="preserve"> </w:t>
+      </w:r>
+      <w:proofErr w:type="spellStart"/>
+      <w:r>
+        <w:t>mechanism</w:t>
+      </w:r>
+      <w:proofErr w:type="spellEnd"/>
+      <w:r>
+        <w:t xml:space="preserve"> </w:t>
+      </w:r>
+      <w:proofErr w:type="spellStart"/>
+      <w:r>
+        <w:t>becomes</w:t>
+      </w:r>
+      <w:proofErr w:type="spellEnd"/>
+      <w:r>
+        <w:t xml:space="preserve"> </w:t>
+      </w:r>
+      <w:proofErr w:type="spellStart"/>
+      <w:r>
+        <w:t>more</w:t>
+      </w:r>
+      <w:proofErr w:type="spellEnd"/>
+      <w:r>
+        <w:t xml:space="preserve"> </w:t>
+      </w:r>
+      <w:proofErr w:type="spellStart"/>
+      <w:r>
+        <w:t>important</w:t>
+      </w:r>
+      <w:proofErr w:type="spellEnd"/>
+      <w:r>
+        <w:t xml:space="preserve"> </w:t>
+      </w:r>
+      <w:proofErr w:type="spellStart"/>
+      <w:r>
+        <w:t>these</w:t>
+      </w:r>
+      <w:proofErr w:type="spellEnd"/>
+      <w:r>
+        <w:t xml:space="preserve"> </w:t>
+      </w:r>
+      <w:proofErr w:type="spellStart"/>
+      <w:r>
+        <w:t>days</w:t>
+      </w:r>
+      <w:proofErr w:type="spellEnd"/>
+      <w:r>
+        <w:t>. In the following we want to present an overview of related work in this area.</w:t>
+      </w:r>
+    </w:p>
+    <w:p>
+      <w:pPr>
+        <w:pStyle w:val="a3"/>
+      </w:pPr>
+      <w:proofErr w:type="spellStart"/>
+      <w:r>
+        <w:t>As</w:t>
+      </w:r>
+      <w:proofErr w:type="spellEnd"/>
+      <w:r>
+        <w:t xml:space="preserve"> </w:t>
+      </w:r>
+      <w:proofErr w:type="spellStart"/>
+      <w:r>
+        <w:t>aforementioned</w:t>
+      </w:r>
+      <w:proofErr w:type="spellEnd"/>
+      <w:r>
+        <w:t xml:space="preserve">, </w:t>
+      </w:r>
+      <w:proofErr w:type="spellStart"/>
+      <w:r>
+        <w:t>systems</w:t>
+      </w:r>
+      <w:proofErr w:type="spellEnd"/>
+      <w:r>
+        <w:t xml:space="preserve"> </w:t>
+      </w:r>
+      <w:proofErr w:type="spellStart"/>
+      <w:r>
+        <w:t>with</w:t>
+      </w:r>
+      <w:proofErr w:type="spellEnd"/>
+      <w:r>
+        <w:t xml:space="preserve"> insufficient user data validation might deal with dynamic memory storage. Dewey et al. (2015) formulates the “use after </w:t>
       </w:r>
       <w:r>
         <w:rPr>
           <w:lang w:val="en-US"/>
         </w:rPr>
-        <w:t xml:space="preserve"> </w:t>
-      </w:r>
-      <w:r>
+        <w:t>free</w:t>
+      </w:r>
+      <w:r>
+        <w:t xml:space="preserve">” vulnerability and conditions of such attacks. The paper has focused on C++ com-piled binaries where the memory manager cannot find and </w:t>
+      </w:r>
+      <w:proofErr w:type="spellStart"/>
+      <w:r>
+        <w:t>update</w:t>
+      </w:r>
+      <w:proofErr w:type="spellEnd"/>
+      <w:r>
+        <w:t xml:space="preserve"> </w:t>
+      </w:r>
+      <w:proofErr w:type="spellStart"/>
+      <w:r>
+        <w:t>pointers</w:t>
+      </w:r>
+      <w:proofErr w:type="spellEnd"/>
+      <w:r>
+        <w:t xml:space="preserve"> </w:t>
+      </w:r>
+      <w:proofErr w:type="spellStart"/>
+      <w:r>
+        <w:t>to</w:t>
+      </w:r>
+      <w:proofErr w:type="spellEnd"/>
+      <w:r>
+        <w:t xml:space="preserve"> </w:t>
+      </w:r>
+      <w:proofErr w:type="spellStart"/>
+      <w:r>
+        <w:t>program</w:t>
+      </w:r>
+      <w:proofErr w:type="spellEnd"/>
+      <w:r>
+        <w:t xml:space="preserve"> </w:t>
+      </w:r>
+      <w:proofErr w:type="spellStart"/>
+      <w:r>
+        <w:t>objects</w:t>
+      </w:r>
+      <w:proofErr w:type="spellEnd"/>
+      <w:r>
+        <w:t xml:space="preserve"> </w:t>
+      </w:r>
+      <w:proofErr w:type="spellStart"/>
+      <w:r>
+        <w:t>when</w:t>
+      </w:r>
+      <w:proofErr w:type="spellEnd"/>
+      <w:r>
+        <w:t xml:space="preserve"> </w:t>
+      </w:r>
+      <w:proofErr w:type="spellStart"/>
+      <w:r>
+        <w:t>they</w:t>
+      </w:r>
+      <w:proofErr w:type="spellEnd"/>
+      <w:r>
+        <w:t xml:space="preserve"> are moved. This same vulnerability might be presented in other languages. The authors have demonstrated the example of code with attack proof of concept.</w:t>
+      </w:r>
+    </w:p>
+    <w:p>
+      <w:pPr>
+        <w:pStyle w:val="a3"/>
+      </w:pPr>
+      <w:proofErr w:type="spellStart"/>
+      <w:r>
+        <w:t>Further</w:t>
+      </w:r>
+      <w:proofErr w:type="spellEnd"/>
+      <w:r>
+        <w:t xml:space="preserve">, </w:t>
+      </w:r>
+      <w:proofErr w:type="spellStart"/>
+      <w:r>
+        <w:t>Qiang</w:t>
+      </w:r>
+      <w:proofErr w:type="spellEnd"/>
+      <w:r>
+        <w:t xml:space="preserve"> </w:t>
+      </w:r>
+      <w:proofErr w:type="spellStart"/>
+      <w:r>
+        <w:t>Zeng</w:t>
+      </w:r>
+      <w:proofErr w:type="spellEnd"/>
+      <w:r>
+        <w:t xml:space="preserve"> </w:t>
+      </w:r>
+      <w:proofErr w:type="spellStart"/>
+      <w:r>
+        <w:t>et</w:t>
+      </w:r>
+      <w:proofErr w:type="spellEnd"/>
+      <w:r>
+        <w:t xml:space="preserve"> </w:t>
+      </w:r>
+      <w:proofErr w:type="spellStart"/>
+      <w:r>
+        <w:t>al</w:t>
+      </w:r>
+      <w:proofErr w:type="spellEnd"/>
+      <w:r>
+        <w:t>. (2019) classifies different attack types into such systems. The paper above notices how programs might be patched to gain required defense against “use after free” type. However, the method they mentioned requires 64 bits of metadata for every memory allocation call and 4Kb of guard pages. In this work we propose the algorithm with less memory usage.</w:t>
+      </w:r>
+    </w:p>
+    <w:p>
+      <w:pPr>
+        <w:pStyle w:val="a3"/>
+      </w:pPr>
+      <w:r>
+        <w:t xml:space="preserve">The other approach to prevent vulnerability was demonstrated and analyzed by Jonathan Ganz et al. (2017). It suggests randomizing the address space and re-turning random address pointers. Moreover, authors mentioned that most operating systems use current approach. With respect to </w:t>
+      </w:r>
+      <w:r>
+        <w:t>our work, we also use randomization approach to obtain security.</w:t>
+      </w:r>
+    </w:p>
+    <w:p>
+      <w:pPr>
+        <w:pStyle w:val="a3"/>
+      </w:pPr>
+      <w:r>
+        <w:t xml:space="preserve">As mentioned in [4], methods like TSLF are the most effective ones from the time complexity perspective. At the same time the additional memory usage is re-quired due to the hash map. </w:t>
+      </w:r>
+      <w:proofErr w:type="spellStart"/>
+      <w:r>
+        <w:t>Moreover</w:t>
+      </w:r>
+      <w:proofErr w:type="spellEnd"/>
+      <w:r>
+        <w:t xml:space="preserve">, </w:t>
+      </w:r>
+      <w:proofErr w:type="spellStart"/>
+      <w:r>
+        <w:t>Masmano</w:t>
+      </w:r>
+      <w:proofErr w:type="spellEnd"/>
+      <w:r>
+        <w:t xml:space="preserve"> et </w:t>
+      </w:r>
+      <w:proofErr w:type="spellStart"/>
+      <w:r>
+        <w:t>al</w:t>
+      </w:r>
+      <w:proofErr w:type="spellEnd"/>
+      <w:r>
+        <w:t xml:space="preserve">. (2004) has introduced the TSLF algorithm that has O(1) time complexity and demonstrated the proof of such behavior. The authors also overviewed the segregated free list like method and compared it with the provided one. It is mentioned that such allocators do not use the hash map and therefore they are free of its memory. Our paper introduces the time and memory balanced protocol of allocation based on segregated free list type. </w:t>
+      </w:r>
+    </w:p>
+    <w:p>
+      <w:pPr>
+        <w:pStyle w:val="a3"/>
+      </w:pPr>
+      <w:r>
+        <w:t xml:space="preserve">Another question which corresponds with memory allocation is fragmentation. </w:t>
+      </w:r>
+      <w:proofErr w:type="spellStart"/>
+      <w:r>
+        <w:t>Nikola</w:t>
+      </w:r>
+      <w:proofErr w:type="spellEnd"/>
+      <w:r>
+        <w:t xml:space="preserve"> </w:t>
+      </w:r>
+      <w:proofErr w:type="spellStart"/>
+      <w:r>
+        <w:t>Zlatanov</w:t>
+      </w:r>
+      <w:proofErr w:type="spellEnd"/>
+      <w:r>
+        <w:t xml:space="preserve"> (2015) </w:t>
+      </w:r>
+      <w:proofErr w:type="spellStart"/>
+      <w:r>
+        <w:t>has</w:t>
+      </w:r>
+      <w:proofErr w:type="spellEnd"/>
+      <w:r>
+        <w:t xml:space="preserve"> </w:t>
+      </w:r>
+      <w:proofErr w:type="spellStart"/>
+      <w:r>
+        <w:t>overviewed</w:t>
+      </w:r>
+      <w:proofErr w:type="spellEnd"/>
+      <w:r>
+        <w:t xml:space="preserve"> this phenomenon and suggested to define a series of partition pools with block sizes in a geometric progression. We suppose that such approach tends to use memory inefficient. </w:t>
+      </w:r>
+      <w:proofErr w:type="spellStart"/>
+      <w:r>
+        <w:t>Nevertheless</w:t>
+      </w:r>
+      <w:proofErr w:type="spellEnd"/>
+      <w:r>
+        <w:t xml:space="preserve">, </w:t>
+      </w:r>
+      <w:proofErr w:type="spellStart"/>
+      <w:r>
+        <w:t>as</w:t>
+      </w:r>
+      <w:proofErr w:type="spellEnd"/>
+      <w:r>
+        <w:t xml:space="preserve"> </w:t>
+      </w:r>
+      <w:proofErr w:type="spellStart"/>
+      <w:r>
+        <w:t>men-tioned</w:t>
+      </w:r>
+      <w:proofErr w:type="spellEnd"/>
+      <w:r>
+        <w:t xml:space="preserve"> </w:t>
+      </w:r>
+      <w:proofErr w:type="spellStart"/>
+      <w:r>
+        <w:t>in</w:t>
+      </w:r>
+      <w:proofErr w:type="spellEnd"/>
+      <w:r>
+        <w:t xml:space="preserve"> [7], </w:t>
+      </w:r>
+      <w:proofErr w:type="spellStart"/>
+      <w:r>
+        <w:t>the</w:t>
+      </w:r>
+      <w:proofErr w:type="spellEnd"/>
+      <w:r>
+        <w:t xml:space="preserve"> current phenomenon can be avoided. In addition, realizations of the best policies are already known and might be implemented on the client side.</w:t>
+      </w:r>
+    </w:p>
+    <w:p>
+      <w:pPr>
+        <w:pStyle w:val="a3"/>
+      </w:pPr>
+      <w:r>
+        <w:t xml:space="preserve">In terms of safety and efficiency at </w:t>
+      </w:r>
+      <w:proofErr w:type="spellStart"/>
+      <w:r>
+        <w:t>the</w:t>
+      </w:r>
+      <w:proofErr w:type="spellEnd"/>
+      <w:r>
+        <w:t xml:space="preserve"> </w:t>
+      </w:r>
+      <w:proofErr w:type="spellStart"/>
+      <w:r>
+        <w:t>same</w:t>
+      </w:r>
+      <w:proofErr w:type="spellEnd"/>
+      <w:r>
+        <w:t xml:space="preserve"> </w:t>
+      </w:r>
+      <w:proofErr w:type="spellStart"/>
+      <w:r>
+        <w:t>time</w:t>
+      </w:r>
+      <w:proofErr w:type="spellEnd"/>
+      <w:r>
+        <w:t xml:space="preserve">, </w:t>
+      </w:r>
+      <w:proofErr w:type="spellStart"/>
+      <w:r>
+        <w:t>Beichen</w:t>
+      </w:r>
+      <w:proofErr w:type="spellEnd"/>
+      <w:r>
+        <w:t xml:space="preserve"> </w:t>
+      </w:r>
+      <w:proofErr w:type="spellStart"/>
+      <w:r>
+        <w:t>Liu</w:t>
+      </w:r>
+      <w:proofErr w:type="spellEnd"/>
+      <w:r>
+        <w:t xml:space="preserve"> </w:t>
+      </w:r>
+      <w:proofErr w:type="spellStart"/>
+      <w:r>
+        <w:t>et</w:t>
+      </w:r>
+      <w:proofErr w:type="spellEnd"/>
+      <w:r>
+        <w:t xml:space="preserve"> </w:t>
+      </w:r>
+      <w:proofErr w:type="spellStart"/>
+      <w:r>
+        <w:t>al</w:t>
+      </w:r>
+      <w:proofErr w:type="spellEnd"/>
+      <w:r>
+        <w:t xml:space="preserve">. (2019) </w:t>
+      </w:r>
+      <w:proofErr w:type="spellStart"/>
+      <w:r>
+        <w:t>has</w:t>
+      </w:r>
+      <w:proofErr w:type="spellEnd"/>
+      <w:r>
+        <w:t xml:space="preserve"> </w:t>
+      </w:r>
+      <w:proofErr w:type="spellStart"/>
+      <w:r>
+        <w:t>introduced</w:t>
+      </w:r>
+      <w:proofErr w:type="spellEnd"/>
+      <w:r>
+        <w:t xml:space="preserve"> </w:t>
+      </w:r>
+      <w:proofErr w:type="spellStart"/>
+      <w:r>
+        <w:t>so-called</w:t>
+      </w:r>
+      <w:proofErr w:type="spellEnd"/>
+      <w:r>
+        <w:t xml:space="preserve"> “</w:t>
+      </w:r>
+      <w:proofErr w:type="spellStart"/>
+      <w:r>
+        <w:t>SlimGuard</w:t>
+      </w:r>
+      <w:proofErr w:type="spellEnd"/>
+      <w:r>
+        <w:t xml:space="preserve">” </w:t>
+      </w:r>
+      <w:proofErr w:type="spellStart"/>
+      <w:r>
+        <w:t>allocator</w:t>
+      </w:r>
+      <w:proofErr w:type="spellEnd"/>
+      <w:r>
+        <w:t xml:space="preserve"> </w:t>
+      </w:r>
+      <w:proofErr w:type="spellStart"/>
+      <w:r>
+        <w:t>that</w:t>
+      </w:r>
+      <w:proofErr w:type="spellEnd"/>
+      <w:r>
+        <w:t xml:space="preserve"> </w:t>
+      </w:r>
+      <w:proofErr w:type="spellStart"/>
+      <w:r>
+        <w:t>is</w:t>
+      </w:r>
+      <w:proofErr w:type="spellEnd"/>
+      <w:r>
+        <w:t xml:space="preserve"> designed to be secure and effective. The authors have compared memory and </w:t>
+      </w:r>
+      <w:proofErr w:type="spellStart"/>
+      <w:r>
+        <w:t>time</w:t>
+      </w:r>
+      <w:proofErr w:type="spellEnd"/>
+      <w:r>
+        <w:t xml:space="preserve"> </w:t>
+      </w:r>
+      <w:proofErr w:type="spellStart"/>
+      <w:r>
+        <w:t>usage</w:t>
+      </w:r>
+      <w:proofErr w:type="spellEnd"/>
+      <w:r>
+        <w:t xml:space="preserve"> </w:t>
+      </w:r>
+      <w:proofErr w:type="spellStart"/>
+      <w:r>
+        <w:t>of</w:t>
+      </w:r>
+      <w:proofErr w:type="spellEnd"/>
+      <w:r>
+        <w:t xml:space="preserve"> </w:t>
+      </w:r>
+      <w:proofErr w:type="spellStart"/>
+      <w:r>
+        <w:t>SlimGuard</w:t>
+      </w:r>
+      <w:proofErr w:type="spellEnd"/>
+      <w:r>
+        <w:t xml:space="preserve"> </w:t>
+      </w:r>
+      <w:proofErr w:type="spellStart"/>
+      <w:r>
+        <w:t>with</w:t>
+      </w:r>
+      <w:proofErr w:type="spellEnd"/>
+      <w:r>
+        <w:t xml:space="preserve"> </w:t>
+      </w:r>
+      <w:proofErr w:type="spellStart"/>
+      <w:r>
+        <w:t>different</w:t>
+      </w:r>
+      <w:proofErr w:type="spellEnd"/>
+      <w:r>
+        <w:t xml:space="preserve"> </w:t>
+      </w:r>
+      <w:proofErr w:type="spellStart"/>
+      <w:r>
+        <w:t>state-of-the</w:t>
+      </w:r>
+      <w:proofErr w:type="spellEnd"/>
+      <w:r>
+        <w:t xml:space="preserve"> art memory management algorithms. Similar </w:t>
+      </w:r>
+      <w:proofErr w:type="spellStart"/>
+      <w:r>
+        <w:t>to</w:t>
+      </w:r>
+      <w:proofErr w:type="spellEnd"/>
+      <w:r>
+        <w:t xml:space="preserve"> </w:t>
+      </w:r>
+      <w:proofErr w:type="spellStart"/>
+      <w:r>
+        <w:t>this</w:t>
+      </w:r>
+      <w:proofErr w:type="spellEnd"/>
+      <w:r>
+        <w:t xml:space="preserve">, </w:t>
+      </w:r>
+      <w:proofErr w:type="spellStart"/>
+      <w:r>
+        <w:t>we</w:t>
+      </w:r>
+      <w:proofErr w:type="spellEnd"/>
+      <w:r>
+        <w:t xml:space="preserve"> </w:t>
+      </w:r>
+      <w:proofErr w:type="spellStart"/>
+      <w:r>
+        <w:t>introduce</w:t>
+      </w:r>
+      <w:proofErr w:type="spellEnd"/>
+      <w:r>
+        <w:t xml:space="preserve"> </w:t>
+      </w:r>
+      <w:proofErr w:type="spellStart"/>
+      <w:r>
+        <w:t>lightweight</w:t>
+      </w:r>
+      <w:proofErr w:type="spellEnd"/>
+      <w:r>
+        <w:t xml:space="preserve"> </w:t>
+      </w:r>
+      <w:proofErr w:type="spellStart"/>
+      <w:r>
+        <w:t>allocator</w:t>
+      </w:r>
+      <w:proofErr w:type="spellEnd"/>
+      <w:r>
+        <w:t xml:space="preserve"> </w:t>
+      </w:r>
+      <w:proofErr w:type="spellStart"/>
+      <w:r>
+        <w:t>which</w:t>
+      </w:r>
+      <w:proofErr w:type="spellEnd"/>
+      <w:r>
+        <w:t xml:space="preserve"> performance still needs to be tested and compared with others. </w:t>
+      </w:r>
+    </w:p>
+    <w:p>
+      <w:pPr>
+        <w:pStyle w:val="a3"/>
+      </w:pPr>
+      <w:r>
+        <w:t>As can be seen in the literature review above, state-of-the art memory management allocators are lack of either time/memory efficiency or attack protection. Only experimental methods try to approach the optimal state in both directions. In our study we have collected different ideas and proposed time and memory balanced allocator.</w:t>
+      </w:r>
+    </w:p>
+    <w:p>
+      <w:pPr>
+        <w:pStyle w:val="1"/>
+      </w:pPr>
+      <w:r>
+        <w:t>Proposed Algorithm</w:t>
+      </w:r>
+    </w:p>
+    <w:p>
+      <w:pPr>
+        <w:pStyle w:val="2"/>
+      </w:pPr>
+      <w:r>
+        <w:t xml:space="preserve">OS Memory management </w:t>
+      </w:r>
+    </w:p>
+    <w:p>
+      <w:pPr>
+        <w:pStyle w:val="a3"/>
         <w:rPr>
           <w:lang w:val="en-US"/>
         </w:rPr>
-        <w:t>work</w:t>
-      </w:r>
+      </w:pPr>
       <w:r>
         <w:rPr>
           <w:lang w:val="en-US"/>
         </w:rPr>
-        <w:t xml:space="preserve"> section</w:t>
+        <w:t xml:space="preserve">Most of the operation systems already have memory simple allocation mechanisms. Despite that the consumed time </w:t>
       </w:r>
       <w:r>
         <w:rPr>
           <w:lang w:val="en-US"/>
         </w:rPr>
-        <w:t>*/</w:t>
+        <w:t>can reach high values.</w:t>
+      </w:r>
+      <w:r>
+        <w:rPr>
+          <w:lang w:val="en-US"/>
+        </w:rPr>
+        <w:t xml:space="preserve"> Therefore, one of the ideas of memory management is to request a large chunk of memory from OS and mark the memory inside the application program.</w:t>
       </w:r>
     </w:p>
     <w:p>
       <w:pPr>
         <w:pStyle w:val="a3"/>
-      </w:pPr>
-      <w:r>
         <w:rPr>
           <w:lang w:val="en-US"/>
         </w:rPr>
-        <w:t>Since</w:t>
-      </w:r>
-      <w:r>
-        <w:t xml:space="preserve"> memory allocation problem is ubiquitous in computer science, this aca-demic work to determine the efficient and secure allocation mechanism becomes more important these days. In the following we want to present an overview of related work in this area.</w:t>
-      </w:r>
-    </w:p>
-    <w:p>
-      <w:pPr>
-        <w:pStyle w:val="a3"/>
-      </w:pPr>
-      <w:r>
-        <w:t xml:space="preserve">As aforementioned, systems with insufficient user data validation might deal with dynamic memory storage. Dewey et al. (2015) formulates the “use after </w:t>
-      </w:r>
+      </w:pPr>
       <w:r>
         <w:rPr>
           <w:lang w:val="en-US"/>
         </w:rPr>
-        <w:t>free</w:t>
-      </w:r>
-      <w:r>
-        <w:t>” vulnerability and conditions of such attacks. The paper has focused on C++ com-piled binaries where the memory manager cannot find and update pointers to pro-gram objects when they are moved. This same vulnerability might be presented in other languages. The authors have demonstrated the example of code with attack proof of concept.</w:t>
-      </w:r>
-    </w:p>
-    <w:p>
-      <w:pPr>
-        <w:pStyle w:val="a3"/>
-      </w:pPr>
-      <w:r>
-        <w:t xml:space="preserve">Further, </w:t>
-      </w:r>
-      <w:proofErr w:type="spellStart"/>
-      <w:r>
-        <w:t>Qiang</w:t>
-      </w:r>
-      <w:proofErr w:type="spellEnd"/>
-      <w:r>
-        <w:t xml:space="preserve"> Zeng et al. (2019) classifies different attack types into such systems. The paper above notices how programs might be patched to gain required defense against “use after free” type. However, the method they mentioned requires 64 bits of metadata for every memory allocation call and 4Kb of guard pages. In this work we propose the algorithm with less memory usage.</w:t>
-      </w:r>
-    </w:p>
-    <w:p>
-      <w:pPr>
-        <w:pStyle w:val="a3"/>
-      </w:pPr>
-      <w:r>
-        <w:t>The other approach to prevent vulnerability was demonstrated and analyzed by Jonathan Ganz et al. (2017). It suggests randomizing the address space and re-turning random address pointers. Moreover, authors mentioned that most operating systems use current approach. With respect to our work, we also use randomization approach to obtain security.</w:t>
-      </w:r>
-    </w:p>
-    <w:p>
-      <w:pPr>
-        <w:pStyle w:val="a3"/>
-      </w:pPr>
-      <w:r>
-        <w:t xml:space="preserve">As mentioned in [4], methods like TSLF are the most effective ones from the time complexity perspective. At the same time the additional memory usage is re-quired due to the hash map. Moreover, </w:t>
-      </w:r>
-      <w:proofErr w:type="spellStart"/>
-      <w:r>
-        <w:t>Masmano</w:t>
-      </w:r>
-      <w:proofErr w:type="spellEnd"/>
-      <w:r>
-        <w:t xml:space="preserve"> et al. (2004) has introduced the TSLF algorithm that has O(1) time complexity and demonstrated the proof of such behavior. The authors also overviewed the segregated free list like method and compared it with the provided one. It is mentioned that such allocators do not use the hash map and therefore they are free of its memory. Our paper introduces the time and memory balanced protocol of allocation based on segregated free list type. </w:t>
-      </w:r>
-    </w:p>
-    <w:p>
-      <w:pPr>
-        <w:pStyle w:val="a3"/>
-      </w:pPr>
-      <w:r>
-        <w:t xml:space="preserve">Another question which corresponds with memory allocation is fragmentation. Nikola </w:t>
-      </w:r>
-      <w:proofErr w:type="spellStart"/>
-      <w:r>
-        <w:t>Zlatanov</w:t>
-      </w:r>
-      <w:proofErr w:type="spellEnd"/>
-      <w:r>
-        <w:t xml:space="preserve"> (2015) has overviewed this phenomenon and suggested to define a series of partition pools with block sizes in a geometric progression. We suppose that such approach tends to use memory inefficient. Nevertheless, as men-</w:t>
-      </w:r>
-      <w:proofErr w:type="spellStart"/>
-      <w:r>
-        <w:t>tioned</w:t>
-      </w:r>
-      <w:proofErr w:type="spellEnd"/>
-      <w:r>
-        <w:t xml:space="preserve"> in [7], the current phenomenon can be avoided. In addition, realizations of the best policies are already known and might be implemented on the client side.</w:t>
-      </w:r>
-    </w:p>
-    <w:p>
-      <w:pPr>
-        <w:pStyle w:val="a3"/>
-      </w:pPr>
-      <w:r>
-        <w:t xml:space="preserve">In terms of safety and efficiency at the same time, </w:t>
-      </w:r>
-      <w:proofErr w:type="spellStart"/>
-      <w:r>
-        <w:t>Beichen</w:t>
-      </w:r>
-      <w:proofErr w:type="spellEnd"/>
-      <w:r>
-        <w:t xml:space="preserve"> Liu et al. (2019) has introduced so-called “</w:t>
-      </w:r>
-      <w:proofErr w:type="spellStart"/>
-      <w:r>
-        <w:t>SlimGuard</w:t>
-      </w:r>
-      <w:proofErr w:type="spellEnd"/>
-      <w:r>
-        <w:t xml:space="preserve">” allocator that is designed to be secure and effective. The authors have compared memory and time usage of </w:t>
-      </w:r>
-      <w:proofErr w:type="spellStart"/>
-      <w:r>
-        <w:t>SlimGuard</w:t>
-      </w:r>
-      <w:proofErr w:type="spellEnd"/>
-      <w:r>
-        <w:t xml:space="preserve"> with different state-of-the art memory management algorithms. Similar to this, we intro-duce lightweight allocator which performance still needs to be tested and compared with others. </w:t>
-      </w:r>
-    </w:p>
-    <w:p>
-      <w:pPr>
-        <w:pStyle w:val="a3"/>
-      </w:pPr>
-      <w:r>
-        <w:t>As can be seen in the literature review above, state-of-the art memory management allocators are lack of either time/memory efficiency or attack protection. Only experimental methods try to approach the optimal state in both directions. In our study we have collected different ideas and proposed time and memory balanced allocator.</w:t>
-      </w:r>
-    </w:p>
-    <w:p>
-      <w:pPr>
-        <w:pStyle w:val="a3"/>
+        <w:t>From the security perspective</w:t>
+      </w:r>
+      <w:r>
         <w:rPr>
           <w:lang w:val="en-US"/>
         </w:rPr>
-      </w:pPr>
+        <w:t xml:space="preserve">, most of the vulnerabilities are </w:t>
+      </w:r>
+      <w:proofErr w:type="gramStart"/>
       <w:r>
         <w:rPr>
           <w:lang w:val="en-US"/>
         </w:rPr>
-        <w:t>/* TO DO sections</w:t>
-      </w:r>
+        <w:t>based on the fact that</w:t>
+      </w:r>
+      <w:proofErr w:type="gramEnd"/>
       <w:r>
         <w:rPr>
           <w:lang w:val="en-US"/>
         </w:rPr>
-        <w:t xml:space="preserve"> (plan of the paper)</w:t>
+        <w:t xml:space="preserve"> hackers can somehow predict the </w:t>
       </w:r>
       <w:r>
         <w:rPr>
           <w:lang w:val="en-US"/>
         </w:rPr>
-        <w:t>*/</w:t>
-      </w:r>
-    </w:p>
-    <w:p>
-      <w:pPr>
-        <w:pStyle w:val="a3"/>
+        <w:lastRenderedPageBreak/>
+        <w:t xml:space="preserve">address of the working object. That is why the </w:t>
+      </w:r>
+      <w:r>
         <w:rPr>
           <w:lang w:val="en-US"/>
         </w:rPr>
-      </w:pPr>
-    </w:p>
-    <w:p>
-      <w:pPr>
-        <w:pStyle w:val="1"/>
-      </w:pPr>
-      <w:r>
-        <w:t>Proposed Algorithm</w:t>
-      </w:r>
-    </w:p>
-    <w:p>
-      <w:r>
-        <w:t>/* TO DO:</w:t>
+        <w:t xml:space="preserve">universal </w:t>
+      </w:r>
+      <w:r>
+        <w:rPr>
+          <w:lang w:val="en-US"/>
+        </w:rPr>
+        <w:t xml:space="preserve">protection would be the address randomization within the </w:t>
+      </w:r>
+      <w:proofErr w:type="spellStart"/>
+      <w:r>
+        <w:rPr>
+          <w:lang w:val="en-US"/>
+        </w:rPr>
+        <w:t>preallocated</w:t>
+      </w:r>
+      <w:proofErr w:type="spellEnd"/>
+      <w:r>
+        <w:rPr>
+          <w:lang w:val="en-US"/>
+        </w:rPr>
+        <w:t xml:space="preserve"> chunk.</w:t>
       </w:r>
     </w:p>
     <w:p>
@@ -853,1126 +1580,378 @@
         <w:pStyle w:val="2"/>
       </w:pPr>
       <w:r>
-        <w:t>Talk about OS memory management like mmap</w:t>
-      </w:r>
-    </w:p>
-    <w:p>
-      <w:pPr>
-        <w:pStyle w:val="2"/>
-      </w:pPr>
-      <w:r>
-        <w:t>Linked list (General)</w:t>
-      </w:r>
-      <w:r>
-        <w:t xml:space="preserve"> and free blocks list</w:t>
-      </w:r>
-    </w:p>
-    <w:p>
-      <w:pPr>
-        <w:pStyle w:val="2"/>
-      </w:pPr>
-      <w:r>
-        <w:t>Talk about big objects</w:t>
-      </w:r>
-    </w:p>
-    <w:p>
-      <w:pPr>
-        <w:pStyle w:val="2"/>
-      </w:pPr>
-      <w:r>
-        <w:t>Splitting blocks if possible to save memory</w:t>
-      </w:r>
-    </w:p>
-    <w:p>
-      <w:pPr>
-        <w:pStyle w:val="a3"/>
-        <w:ind w:firstLine="0"/>
-        <w:rPr>
-          <w:lang w:val="en-US"/>
-        </w:rPr>
-      </w:pPr>
-    </w:p>
-    <w:p>
-      <w:pPr>
-        <w:pStyle w:val="a3"/>
-        <w:ind w:firstLine="0"/>
-        <w:rPr>
-          <w:lang w:val="en-US"/>
-        </w:rPr>
-      </w:pPr>
-      <w:r>
-        <w:rPr>
-          <w:lang w:val="en-US"/>
-        </w:rPr>
-        <w:t>*/</w:t>
-      </w:r>
-    </w:p>
-    <w:p>
-      <w:pPr>
-        <w:pStyle w:val="a3"/>
-        <w:rPr>
-          <w:lang w:val="en-US"/>
-        </w:rPr>
-      </w:pPr>
-    </w:p>
-    <w:p>
-      <w:pPr>
-        <w:pStyle w:val="a3"/>
-        <w:rPr>
-          <w:lang w:val="en-US"/>
-        </w:rPr>
-      </w:pPr>
-      <w:r>
-        <w:rPr>
-          <w:lang w:val="en-US"/>
-        </w:rPr>
-        <w:t>///////////////////////////</w:t>
-      </w:r>
-    </w:p>
-    <w:p>
-      <w:pPr>
-        <w:pStyle w:val="1"/>
-      </w:pPr>
-      <w:r>
-        <w:t>Ease of Use</w:t>
-      </w:r>
-    </w:p>
-    <w:p>
-      <w:pPr>
-        <w:pStyle w:val="2"/>
-      </w:pPr>
-      <w:r>
-        <w:t xml:space="preserve">Selecting a </w:t>
-      </w:r>
-      <w:r>
-        <w:t>Template</w:t>
-      </w:r>
-    </w:p>
-    <w:p>
-      <w:pPr>
-        <w:pStyle w:val="a3"/>
-      </w:pPr>
-      <w:r>
-        <w:t xml:space="preserve">First, confirm that you have the correct template for your paper size. This template has been tailored for output on the </w:t>
-      </w:r>
-      <w:r>
-        <w:rPr>
-          <w:lang w:val="en-US"/>
-        </w:rPr>
-        <w:lastRenderedPageBreak/>
-        <w:t>A4</w:t>
-      </w:r>
-      <w:r>
-        <w:t xml:space="preserve"> paper size. If you are using </w:t>
-      </w:r>
-      <w:r>
-        <w:rPr>
-          <w:lang w:val="en-US"/>
-        </w:rPr>
-        <w:t>US letter</w:t>
-      </w:r>
-      <w:r>
-        <w:t>-sized paper, please close this</w:t>
-      </w:r>
-      <w:r>
-        <w:t xml:space="preserve"> file and download the </w:t>
-      </w:r>
-      <w:r>
-        <w:rPr>
-          <w:lang w:val="en-US"/>
-        </w:rPr>
-        <w:t xml:space="preserve">Microsoft Word, Letter </w:t>
-      </w:r>
-      <w:r>
-        <w:t>file</w:t>
-      </w:r>
-      <w:r>
-        <w:t>.</w:t>
-      </w:r>
-    </w:p>
-    <w:p>
-      <w:pPr>
-        <w:pStyle w:val="2"/>
-      </w:pPr>
-      <w:r>
-        <w:t>Maintaining the Integrity of the Specifications</w:t>
-      </w:r>
-    </w:p>
-    <w:p>
-      <w:pPr>
-        <w:pStyle w:val="a3"/>
-      </w:pPr>
-      <w:r>
-        <w:t>The template is used to format your paper and style the text. All margins, column widths, line spaces, and text fonts are prescribed; please do not alter them. You may note peculiarities. For example, the head margin in this template measures proportionately more than is customary. This measurement and others are deliberate, using specifications that anticipate your paper as one part of the entire proceedings, and not as an independent document. Please do not revise any of the current designations.</w:t>
-      </w:r>
-    </w:p>
-    <w:p>
-      <w:pPr>
-        <w:pStyle w:val="1"/>
-      </w:pPr>
-      <w:r>
-        <w:t xml:space="preserve">Prepare Your Paper </w:t>
-      </w:r>
-      <w:r>
-        <w:t>Before</w:t>
-      </w:r>
-      <w:r>
-        <w:t xml:space="preserve"> Styling</w:t>
-      </w:r>
-    </w:p>
-    <w:p>
-      <w:pPr>
-        <w:pStyle w:val="a3"/>
-        <w:rPr>
-          <w:lang w:val="en-US"/>
-        </w:rPr>
-      </w:pPr>
-      <w:r>
-        <w:t>Before</w:t>
-      </w:r>
-      <w:r>
-        <w:t xml:space="preserve"> you begin to format your paper, first write and save the content as a separate text file. </w:t>
-      </w:r>
-      <w:r>
-        <w:rPr>
-          <w:lang w:val="en-US"/>
-        </w:rPr>
-        <w:t>Complete all content and organizational editing before formatting. Please note sections A-D below for more information on proofreading, spelling and grammar.</w:t>
-      </w:r>
-    </w:p>
-    <w:p>
-      <w:pPr>
-        <w:pStyle w:val="a3"/>
-      </w:pPr>
-      <w:r>
-        <w:t>Keep your text and graphic files separate until after the text has been formatted and styled. Do not use hard tabs, and limit use of hard returns to only one return at the end of a paragraph. Do not add any kind of pagination anywhere in the paper. Do not number text heads-the template will do that for you.</w:t>
-      </w:r>
-    </w:p>
-    <w:p>
-      <w:pPr>
-        <w:pStyle w:val="2"/>
-      </w:pPr>
-      <w:r>
-        <w:t>Abbreviations</w:t>
-      </w:r>
-      <w:r>
-        <w:t xml:space="preserve"> and Acronyms</w:t>
-      </w:r>
-    </w:p>
-    <w:p>
-      <w:pPr>
-        <w:pStyle w:val="a3"/>
-      </w:pPr>
-      <w:r>
-        <w:t xml:space="preserve">Define abbreviations and acronyms the first time they are used in the text, even after they have been defined in the abstract. Abbreviations such as IEEE, SI, MKS, CGS, </w:t>
-      </w:r>
-      <w:proofErr w:type="spellStart"/>
-      <w:r>
-        <w:t>sc</w:t>
-      </w:r>
-      <w:proofErr w:type="spellEnd"/>
-      <w:r>
-        <w:t>, dc, and rms do not have to be defined. Do not use abbreviations in the title or heads unless they are unavoidable.</w:t>
-      </w:r>
-    </w:p>
-    <w:p>
-      <w:pPr>
-        <w:pStyle w:val="2"/>
-      </w:pPr>
-      <w:r>
-        <w:t>Units</w:t>
-      </w:r>
-    </w:p>
-    <w:p>
-      <w:pPr>
-        <w:pStyle w:val="bulletlist"/>
-      </w:pPr>
-      <w:r>
-        <w:t xml:space="preserve">Use </w:t>
-      </w:r>
-      <w:r>
-        <w:t>either</w:t>
-      </w:r>
-      <w:r>
-        <w:t xml:space="preserve"> SI (MKS) or CGS as primary units. (SI units are encouraged.) English units may be used as secondary units (in parentheses). An exception would be the use of English units as identifiers in trade, such as “3.5-inch disk drive”.</w:t>
-      </w:r>
-    </w:p>
-    <w:p>
-      <w:pPr>
-        <w:pStyle w:val="bulletlist"/>
-      </w:pPr>
-      <w:r>
-        <w:t xml:space="preserve">Avoid combining SI and CGS units, such as current in amperes and magnetic field in </w:t>
-      </w:r>
-      <w:proofErr w:type="spellStart"/>
-      <w:r>
-        <w:t>oersteds</w:t>
-      </w:r>
-      <w:proofErr w:type="spellEnd"/>
-      <w:r>
-        <w:t>. This often leads to confusion because equations do not balance dimensionally. If you must use mixed units, clearly state the units for each quantity that you use in an equation.</w:t>
-      </w:r>
-    </w:p>
-    <w:p>
-      <w:pPr>
-        <w:pStyle w:val="bulletlist"/>
-      </w:pPr>
-      <w:r>
-        <w:t>Do not mix complete spellings and abbreviations of units: “Wb/m2” or “</w:t>
-      </w:r>
-      <w:proofErr w:type="spellStart"/>
-      <w:r>
-        <w:t>webers</w:t>
-      </w:r>
-      <w:proofErr w:type="spellEnd"/>
-      <w:r>
-        <w:t xml:space="preserve"> per square meter”, not “</w:t>
-      </w:r>
-      <w:proofErr w:type="spellStart"/>
-      <w:r>
-        <w:t>webers</w:t>
-      </w:r>
-      <w:proofErr w:type="spellEnd"/>
-      <w:r>
-        <w:t xml:space="preserve">/m2”.  Spell out units when they appear in text: “. . . a few </w:t>
-      </w:r>
-      <w:proofErr w:type="spellStart"/>
-      <w:r>
-        <w:t>henries</w:t>
-      </w:r>
-      <w:proofErr w:type="spellEnd"/>
-      <w:r>
-        <w:t>”, not “. . . a few H”.</w:t>
-      </w:r>
-    </w:p>
-    <w:p>
-      <w:pPr>
-        <w:pStyle w:val="bulletlist"/>
-      </w:pPr>
-      <w:r>
-        <w:t xml:space="preserve">Use a zero before decimal points: “0.25”, not “.25”. Use “cm3”, not “cc”. </w:t>
-      </w:r>
-      <w:r>
-        <w:t>(</w:t>
-      </w:r>
-      <w:r>
-        <w:rPr>
+        <w:t>Basic allocation</w:t>
+      </w:r>
+    </w:p>
+    <w:p>
+      <w:pPr>
+        <w:ind w:firstLine="288"/>
+        <w:jc w:val="both"/>
+      </w:pPr>
+      <w:r>
+        <w:t xml:space="preserve">As was mentioned earlier, </w:t>
+      </w:r>
+      <w:r>
+        <w:t xml:space="preserve">the basic principles </w:t>
+      </w:r>
+      <w:r>
+        <w:t xml:space="preserve">in marking the large chunk of the data. The memory given from OS can be divided into several parts by creating control blocks inside the allocated memory. The control block is a simple structure that holds the number of allocated bytes and the index of the previous control block. In term of C </w:t>
+      </w:r>
+      <w:r>
+        <w:t>language,</w:t>
+      </w:r>
+      <w:r>
+        <w:t xml:space="preserve"> it can be represented as </w:t>
+      </w:r>
+    </w:p>
+    <w:p>
+      <w:pPr>
+        <w:pStyle w:val="equation"/>
+        <w:tabs>
+          <w:tab w:val="clear" w:pos="2520"/>
+          <w:tab w:val="center" w:pos="1560"/>
+        </w:tabs>
+        <w:ind w:left="426"/>
+        <w:jc w:val="left"/>
+        <w:rPr>
+          <w:rFonts w:ascii="Times New Roman" w:hAnsi="Times New Roman" w:cs="Times New Roman"/>
+        </w:rPr>
+      </w:pPr>
+      <w:r>
+        <w:rPr>
+          <w:rFonts w:ascii="Times New Roman" w:hAnsi="Times New Roman" w:cs="Times New Roman"/>
+        </w:rPr>
+        <w:t xml:space="preserve">struct </w:t>
+      </w:r>
+      <w:proofErr w:type="spellStart"/>
+      <w:r>
+        <w:rPr>
+          <w:rFonts w:ascii="Times New Roman" w:hAnsi="Times New Roman" w:cs="Times New Roman"/>
+        </w:rPr>
+        <w:t>control_block</w:t>
+      </w:r>
+      <w:proofErr w:type="spellEnd"/>
+      <w:r>
+        <w:rPr>
+          <w:rFonts w:ascii="Times New Roman" w:hAnsi="Times New Roman" w:cs="Times New Roman"/>
+        </w:rPr>
+        <w:br/>
+        <w:t>{</w:t>
+      </w:r>
+      <w:r>
+        <w:rPr>
+          <w:rFonts w:ascii="Times New Roman" w:hAnsi="Times New Roman" w:cs="Times New Roman"/>
+        </w:rPr>
+        <w:br/>
+      </w:r>
+      <w:r>
+        <w:rPr>
+          <w:rFonts w:ascii="Times New Roman" w:hAnsi="Times New Roman" w:cs="Times New Roman"/>
+        </w:rPr>
+        <w:t xml:space="preserve">           </w:t>
+      </w:r>
+      <w:r>
+        <w:rPr>
+          <w:rFonts w:ascii="Times New Roman" w:hAnsi="Times New Roman" w:cs="Times New Roman"/>
+        </w:rPr>
+        <w:t xml:space="preserve">void* </w:t>
+      </w:r>
+      <w:r>
+        <w:rPr>
+          <w:rFonts w:ascii="Times New Roman" w:hAnsi="Times New Roman" w:cs="Times New Roman"/>
           <w:i/>
           <w:iCs/>
         </w:rPr>
-        <w:t>bullet list</w:t>
-      </w:r>
-      <w:r>
-        <w:t>)</w:t>
-      </w:r>
-    </w:p>
-    <w:p>
-      <w:pPr>
-        <w:pStyle w:val="2"/>
-      </w:pPr>
-      <w:r>
-        <w:t>Equations</w:t>
-      </w:r>
-    </w:p>
-    <w:p>
-      <w:pPr>
-        <w:pStyle w:val="a3"/>
-      </w:pPr>
-      <w:r>
-        <w:t>The equations are an exception to the prescribed specifications of this template. You will need to determine whether or not your equation should be typed using either the Times New Roman or the Symbol font (please no other font). To create multileveled equations, it may be necessary to treat the equation as a graphic and insert it into the text after your paper is styled.</w:t>
-      </w:r>
-    </w:p>
-    <w:p>
-      <w:pPr>
-        <w:pStyle w:val="a3"/>
-        <w:rPr>
-          <w:lang w:val="en-US"/>
-        </w:rPr>
-      </w:pPr>
-      <w:r>
-        <w:t>Number equations consecutively. Equation numbers, within parentheses, are to position flush right, as in (1), using a right tab stop. To make your equations more compact, you may use the solidus ( / ), the exp function, or appropriate exponents. Italicize Roman symbols for quantities and variables, but not Greek symbols. Use a long dash rather than a hyphen for a minus sign. Punctuate equations with commas or periods when they are part of a sentence, as in</w:t>
-      </w:r>
-      <w:r>
-        <w:rPr>
-          <w:lang w:val="en-US"/>
-        </w:rPr>
-        <w:t>:</w:t>
-      </w:r>
-    </w:p>
-    <w:p>
-      <w:pPr>
-        <w:pStyle w:val="equation"/>
-        <w:rPr>
-          <w:rFonts w:hint="eastAsia"/>
-        </w:rPr>
-      </w:pPr>
-      <w:r>
-        <w:tab/>
+        <w:t>previous</w:t>
+      </w:r>
+      <w:r>
+        <w:rPr>
+          <w:rFonts w:ascii="Times New Roman" w:hAnsi="Times New Roman" w:cs="Times New Roman"/>
+        </w:rPr>
+        <w:t>;</w:t>
+      </w:r>
+      <w:r>
+        <w:rPr>
+          <w:rFonts w:ascii="Times New Roman" w:hAnsi="Times New Roman" w:cs="Times New Roman"/>
+        </w:rPr>
+        <w:br/>
+        <w:t xml:space="preserve">           unsigned </w:t>
+      </w:r>
+      <w:proofErr w:type="gramStart"/>
+      <w:r>
+        <w:rPr>
+          <w:rFonts w:ascii="Times New Roman" w:hAnsi="Times New Roman" w:cs="Times New Roman"/>
+        </w:rPr>
+        <w:t xml:space="preserve">long </w:t>
+      </w:r>
+      <w:proofErr w:type="spellStart"/>
+      <w:r>
+        <w:rPr>
+          <w:rFonts w:ascii="Times New Roman" w:hAnsi="Times New Roman" w:cs="Times New Roman"/>
+        </w:rPr>
+        <w:t>long</w:t>
+      </w:r>
+      <w:proofErr w:type="spellEnd"/>
+      <w:proofErr w:type="gramEnd"/>
+      <w:r>
+        <w:rPr>
+          <w:rFonts w:ascii="Times New Roman" w:hAnsi="Times New Roman" w:cs="Times New Roman"/>
+        </w:rPr>
+        <w:t xml:space="preserve"> </w:t>
       </w:r>
       <w:r>
         <w:rPr>
           <w:rFonts w:ascii="Times New Roman" w:hAnsi="Times New Roman" w:cs="Times New Roman"/>
           <w:i/>
-        </w:rPr>
-        <w:t>a</w:t>
-      </w:r>
-      <w:r>
-        <w:t></w:t>
-      </w:r>
-      <w:r>
-        <w:t></w:t>
-      </w:r>
-      <w:r>
-        <w:t></w:t>
+          <w:iCs/>
+        </w:rPr>
+        <w:t>size</w:t>
       </w:r>
       <w:r>
         <w:rPr>
           <w:rFonts w:ascii="Times New Roman" w:hAnsi="Times New Roman" w:cs="Times New Roman"/>
-          <w:i/>
-        </w:rPr>
-        <w:t>b</w:t>
-      </w:r>
-      <w:r>
-        <w:t></w:t>
-      </w:r>
-      <w:r>
-        <w:t></w:t>
-      </w:r>
-      <w:r>
-        <w:t></w:t>
-      </w:r>
-      <w:r>
-        <w:t></w:t>
-      </w:r>
-      <w:r>
-        <w:t></w:t>
-      </w:r>
-      <w:r>
-        <w:tab/>
-      </w:r>
-      <w:r>
-        <w:t></w:t>
-      </w:r>
-      <w:r>
-        <w:t></w:t>
-      </w:r>
-      <w:r>
-        <w:t></w:t>
-      </w:r>
-    </w:p>
-    <w:p>
-      <w:pPr>
-        <w:pStyle w:val="a3"/>
-      </w:pPr>
-      <w:r>
-        <w:t>Note that the equation is centered using a center tab stop. Be sure that the symbols in your equation have been defined before or immediately following the equation. Use “(1)”, not “Eq. (1)” or “equation (1)”, except at the beginning of a sentence: “Equation (1) is . . .”</w:t>
-      </w:r>
-    </w:p>
-    <w:p>
-      <w:pPr>
-        <w:pStyle w:val="2"/>
-      </w:pPr>
-      <w:r>
-        <w:t>Some Common Mistakes</w:t>
-      </w:r>
-    </w:p>
-    <w:p>
-      <w:pPr>
-        <w:pStyle w:val="bulletlist"/>
-      </w:pPr>
-      <w:r>
-        <w:t>The word “data” is plural, not singular.</w:t>
-      </w:r>
-    </w:p>
-    <w:p>
-      <w:pPr>
-        <w:pStyle w:val="bulletlist"/>
-      </w:pPr>
-      <w:r>
-        <w:t xml:space="preserve">The subscript for the permeability of vacuum </w:t>
-      </w:r>
-      <w:r>
-        <w:rPr>
-          <w:rFonts w:ascii="Symbol" w:hAnsi="Symbol" w:cs="Symbol"/>
+        </w:rPr>
+        <w:t>;</w:t>
+      </w:r>
+      <w:r>
+        <w:rPr>
+          <w:rFonts w:ascii="Times New Roman" w:hAnsi="Times New Roman" w:cs="Times New Roman"/>
+        </w:rPr>
+        <w:br/>
+        <w:t>}</w:t>
+      </w:r>
+      <w:r>
+        <w:rPr>
+          <w:rFonts w:ascii="Times New Roman" w:hAnsi="Times New Roman" w:cs="Times New Roman"/>
+        </w:rPr>
+        <w:t>;</w:t>
+      </w:r>
+    </w:p>
+    <w:p>
+      <w:pPr>
+        <w:ind w:firstLine="288"/>
+        <w:jc w:val="both"/>
+      </w:pPr>
+      <w:r>
+        <w:t xml:space="preserve">The </w:t>
+      </w:r>
+      <w:r>
+        <w:rPr>
           <w:i/>
           <w:iCs/>
-          <w:snapToGrid w:val="0"/>
-        </w:rPr>
-        <w:t></w:t>
-      </w:r>
-      <w:r>
-        <w:rPr>
-          <w:vertAlign w:val="subscript"/>
-        </w:rPr>
-        <w:t>0</w:t>
-      </w:r>
-      <w:r>
-        <w:t>, and other common scientific constants, is zero with subscript formatting, not a lowercase letter “o”.</w:t>
-      </w:r>
-    </w:p>
-    <w:p>
-      <w:pPr>
-        <w:pStyle w:val="bulletlist"/>
-      </w:pPr>
-      <w:r>
-        <w:t xml:space="preserve">In American </w:t>
-      </w:r>
-      <w:r>
-        <w:t>English, commas, semi</w:t>
-      </w:r>
-      <w:r>
-        <w:t>colons, periods, question and exclamation marks are located within quotation marks only when a complete thought or name is cited, such as a title or full quotation. When quotation marks are used, instead of a bold or italic typeface, to highlight a word or phrase, punctuation should appear outside of the quotation marks. A parenthetical phrase or statement at the end of a sentence is punctuated outside of the closing parenthesis (like this). (A parenthetical sentence is punctuated within the parentheses.)</w:t>
-      </w:r>
-    </w:p>
-    <w:p>
-      <w:pPr>
-        <w:pStyle w:val="bulletlist"/>
-      </w:pPr>
-      <w:r>
-        <w:t>A graph within a graph is an “inset”, not an “insert”. The word alternatively is preferred to the word “alternately” (unless you really mean something that alternates).</w:t>
-      </w:r>
-    </w:p>
-    <w:p>
-      <w:pPr>
-        <w:pStyle w:val="bulletlist"/>
-      </w:pPr>
-      <w:r>
-        <w:t>Do not use the word “essentially” to mean “approximately” or “effectively”.</w:t>
-      </w:r>
-    </w:p>
-    <w:p>
-      <w:pPr>
-        <w:pStyle w:val="bulletlist"/>
-      </w:pPr>
-      <w:r>
-        <w:t>In your paper title, if the words “that uses” can accurately replace the word “using”, capitalize the “u”; if not, keep using lower-cased.</w:t>
-      </w:r>
-    </w:p>
-    <w:p>
-      <w:pPr>
-        <w:pStyle w:val="bulletlist"/>
-      </w:pPr>
-      <w:r>
-        <w:t>Be aware of the different meanings of the homophones “affect” and “effect”, “complement” and “compliment”, “discreet” and “discrete”, “principal” and “principle”.</w:t>
-      </w:r>
-    </w:p>
-    <w:p>
-      <w:pPr>
-        <w:pStyle w:val="bulletlist"/>
-      </w:pPr>
-      <w:r>
-        <w:t>Do not confuse “imply” and “infer”.</w:t>
-      </w:r>
-    </w:p>
-    <w:p>
-      <w:pPr>
-        <w:pStyle w:val="bulletlist"/>
-      </w:pPr>
-      <w:r>
-        <w:t>The prefix “non” is not a word; it should be joined to the word it modifies, usually without a hyphen.</w:t>
-      </w:r>
-    </w:p>
-    <w:p>
-      <w:pPr>
-        <w:pStyle w:val="bulletlist"/>
-      </w:pPr>
-      <w:r>
-        <w:t>There is no period after the “et” in the Latin abbreviation “et al.”.</w:t>
-      </w:r>
-    </w:p>
-    <w:p>
-      <w:pPr>
-        <w:pStyle w:val="bulletlist"/>
-      </w:pPr>
-      <w:r>
-        <w:t>The abbreviation “i.e.” means “that is”, and the abbreviation “e.g.” means “for example”.</w:t>
-      </w:r>
-    </w:p>
-    <w:p>
-      <w:pPr>
-        <w:pStyle w:val="a3"/>
-      </w:pPr>
-      <w:r>
-        <w:t>An excellent style manual for science writers is [7].</w:t>
-      </w:r>
-    </w:p>
-    <w:p>
-      <w:pPr>
-        <w:pStyle w:val="1"/>
-      </w:pPr>
-      <w:r>
-        <w:lastRenderedPageBreak/>
-        <w:t xml:space="preserve">Using the </w:t>
-      </w:r>
-      <w:r>
-        <w:t>Template</w:t>
-      </w:r>
-    </w:p>
-    <w:p>
-      <w:pPr>
-        <w:pStyle w:val="a3"/>
-      </w:pPr>
-      <w:r>
-        <w:t>After the text edit has been completed, the paper is ready for the template. Duplicate the template file by using the Save As command, and use the naming convention prescribed by your conference for the name of your paper. In this newly created file, highlight all of the contents and import your prepared text file. You are now ready to style your paper; use the scroll down window on the left of the MS Word Formatting toolbar.</w:t>
-      </w:r>
-    </w:p>
-    <w:p>
-      <w:pPr>
-        <w:pStyle w:val="2"/>
-      </w:pPr>
-      <w:r>
-        <w:t>Authors</w:t>
-      </w:r>
-      <w:r>
-        <w:t xml:space="preserve"> and Affiliations</w:t>
-      </w:r>
-    </w:p>
-    <w:p>
-      <w:pPr>
-        <w:pStyle w:val="a3"/>
-      </w:pPr>
-      <w:r>
-        <w:rPr>
-          <w:b/>
-        </w:rPr>
-        <w:t xml:space="preserve">The template is </w:t>
-      </w:r>
-      <w:r>
-        <w:rPr>
-          <w:b/>
-        </w:rPr>
-        <w:t>designed</w:t>
-      </w:r>
-      <w:r>
-        <w:rPr>
-          <w:b/>
-          <w:lang w:val="en-US"/>
-        </w:rPr>
-        <w:t xml:space="preserve"> for,</w:t>
-      </w:r>
-      <w:r>
-        <w:rPr>
-          <w:b/>
-        </w:rPr>
-        <w:t xml:space="preserve"> but not limited to</w:t>
-      </w:r>
-      <w:r>
-        <w:rPr>
-          <w:b/>
-          <w:lang w:val="en-US"/>
-        </w:rPr>
-        <w:t>,</w:t>
-      </w:r>
-      <w:r>
-        <w:rPr>
-          <w:b/>
-          <w:lang w:val="en-US"/>
-        </w:rPr>
-        <w:t xml:space="preserve"> </w:t>
-      </w:r>
-      <w:r>
-        <w:rPr>
-          <w:b/>
-          <w:lang w:val="en-US"/>
-        </w:rPr>
-        <w:t>six</w:t>
-      </w:r>
-      <w:r>
-        <w:rPr>
-          <w:b/>
-          <w:lang w:val="en-US"/>
-        </w:rPr>
-        <w:t xml:space="preserve"> authors.</w:t>
-      </w:r>
-      <w:r>
-        <w:rPr>
-          <w:lang w:val="en-US"/>
-        </w:rPr>
-        <w:t xml:space="preserve"> </w:t>
-      </w:r>
-      <w:r>
-        <w:rPr>
-          <w:lang w:val="en-US"/>
-        </w:rPr>
-        <w:t xml:space="preserve">A minimum of one author is required for all conference articles. </w:t>
-      </w:r>
-      <w:r>
-        <w:t>Author names should be listed starting from left to right and then moving down to the next line. This is the author sequence that will be used in future citations and by indexing services.</w:t>
-      </w:r>
-      <w:r>
-        <w:t xml:space="preserve"> </w:t>
-      </w:r>
-      <w:r>
-        <w:t>Names should not be listed in columns nor group by affiliation.</w:t>
-      </w:r>
-      <w:r>
-        <w:rPr>
-          <w:lang w:val="en-US"/>
-        </w:rPr>
-        <w:t xml:space="preserve"> </w:t>
-      </w:r>
-      <w:r>
-        <w:t>Please keep your affiliations as succinct as possible (for example, do not differentiate among departments of the same organization).</w:t>
-      </w:r>
-    </w:p>
-    <w:p>
-      <w:pPr>
-        <w:pStyle w:val="3"/>
-      </w:pPr>
-      <w:r>
-        <w:t xml:space="preserve">For papers with more than six authors: </w:t>
-      </w:r>
-      <w:r>
-        <w:rPr>
-          <w:i w:val="0"/>
-        </w:rPr>
-        <w:t>Add author names horizontally, moving to a third row if needed for more than 8 authors.</w:t>
-      </w:r>
-    </w:p>
-    <w:p>
-      <w:pPr>
-        <w:pStyle w:val="3"/>
-      </w:pPr>
-      <w:r>
-        <w:t xml:space="preserve">For </w:t>
-      </w:r>
-      <w:r>
-        <w:t xml:space="preserve">papers with less than </w:t>
-      </w:r>
-      <w:r>
-        <w:t>six</w:t>
-      </w:r>
-      <w:r>
-        <w:t xml:space="preserve"> authors</w:t>
-      </w:r>
-      <w:r>
-        <w:t xml:space="preserve">: </w:t>
-      </w:r>
-      <w:r>
-        <w:rPr>
-          <w:i w:val="0"/>
-        </w:rPr>
-        <w:t>To change the default, adjust the template as follows.</w:t>
-      </w:r>
-    </w:p>
-    <w:p>
-      <w:pPr>
-        <w:pStyle w:val="4"/>
-      </w:pPr>
-      <w:r>
-        <w:t>Selection</w:t>
-      </w:r>
-      <w:r>
-        <w:t xml:space="preserve">: </w:t>
-      </w:r>
-      <w:r>
-        <w:rPr>
-          <w:i w:val="0"/>
-        </w:rPr>
-        <w:t>Highlight all author and affiliation lines.</w:t>
-      </w:r>
-    </w:p>
-    <w:p>
-      <w:pPr>
-        <w:pStyle w:val="4"/>
-      </w:pPr>
-      <w:r>
-        <w:t>Change number of columns:</w:t>
-      </w:r>
-      <w:r>
-        <w:t xml:space="preserve"> </w:t>
-      </w:r>
-      <w:r>
-        <w:rPr>
-          <w:i w:val="0"/>
-        </w:rPr>
-        <w:t xml:space="preserve">Select the Columns icon from the MS Word Standard toolbar and then select </w:t>
-      </w:r>
-      <w:r>
-        <w:rPr>
-          <w:i w:val="0"/>
-        </w:rPr>
-        <w:t>the correct number of columns</w:t>
-      </w:r>
-      <w:r>
-        <w:rPr>
-          <w:i w:val="0"/>
-        </w:rPr>
-        <w:t xml:space="preserve"> from the selection palette.</w:t>
-      </w:r>
-    </w:p>
-    <w:p>
-      <w:pPr>
-        <w:pStyle w:val="4"/>
-        <w:rPr>
-          <w:i w:val="0"/>
-        </w:rPr>
-      </w:pPr>
-      <w:r>
-        <w:t xml:space="preserve">Deletion: </w:t>
-      </w:r>
-      <w:r>
-        <w:rPr>
-          <w:i w:val="0"/>
-        </w:rPr>
-        <w:t xml:space="preserve">Delete the author and affiliation lines for the </w:t>
-      </w:r>
-      <w:r>
-        <w:rPr>
-          <w:i w:val="0"/>
-        </w:rPr>
-        <w:t>extra authors.</w:t>
-      </w:r>
-    </w:p>
-    <w:p>
-      <w:pPr>
-        <w:jc w:val="left"/>
+        </w:rPr>
+        <w:t>size</w:t>
+      </w:r>
+      <w:r>
+        <w:t xml:space="preserve"> bytes of data should be stored right after the control block. </w:t>
+      </w:r>
+    </w:p>
+    <w:p>
+      <w:pPr>
+        <w:ind w:firstLine="288"/>
+        <w:jc w:val="both"/>
+      </w:pPr>
+      <w:proofErr w:type="gramStart"/>
+      <w:r>
+        <w:t>It can be seen that memory</w:t>
+      </w:r>
+      <w:proofErr w:type="gramEnd"/>
+      <w:r>
+        <w:t xml:space="preserve"> control blocks are </w:t>
+      </w:r>
+      <w:r>
+        <w:t>united</w:t>
+      </w:r>
+      <w:r>
+        <w:t xml:space="preserve"> </w:t>
+      </w:r>
+      <w:r>
+        <w:t>in</w:t>
+      </w:r>
+      <w:r>
+        <w:t>to</w:t>
+      </w:r>
+      <w:r>
+        <w:t xml:space="preserve"> the bidirectional list data structure.</w:t>
+      </w:r>
+      <w:r>
+        <w:t xml:space="preserve"> That is why </w:t>
+      </w:r>
+      <w:r>
+        <w:t xml:space="preserve">the on a memory request it is possible to look through </w:t>
+      </w:r>
+      <w:proofErr w:type="gramStart"/>
+      <w:r>
+        <w:t xml:space="preserve">the </w:t>
+      </w:r>
+      <w:r>
+        <w:t>all</w:t>
+      </w:r>
+      <w:proofErr w:type="gramEnd"/>
+      <w:r>
+        <w:t xml:space="preserve"> allocated control blocks</w:t>
+      </w:r>
+      <w:r>
+        <w:t xml:space="preserve"> and quickly find the fitting one</w:t>
+      </w:r>
+      <w:r>
+        <w:t>.</w:t>
+      </w:r>
+    </w:p>
+    <w:p>
+      <w:pPr>
+        <w:ind w:firstLine="288"/>
+        <w:jc w:val="both"/>
+      </w:pPr>
+      <w:r>
+        <w:t xml:space="preserve">To understand which block is used </w:t>
+      </w:r>
+      <w:r>
+        <w:t xml:space="preserve">currently </w:t>
+      </w:r>
+      <w:r>
+        <w:t xml:space="preserve">by the application, it is possible to encode the bit flag </w:t>
+      </w:r>
+      <w:r>
+        <w:t xml:space="preserve">of </w:t>
+      </w:r>
+      <w:r>
+        <w:t xml:space="preserve">the </w:t>
+      </w:r>
+      <w:r>
         <w:rPr>
           <w:i/>
           <w:iCs/>
-          <w:noProof/>
-        </w:rPr>
-      </w:pPr>
-    </w:p>
-    <w:p>
-      <w:pPr>
-        <w:pStyle w:val="2"/>
-      </w:pPr>
-      <w:r>
-        <w:t>Identify</w:t>
-      </w:r>
-      <w:r>
-        <w:t xml:space="preserve"> the Headings</w:t>
-      </w:r>
-    </w:p>
-    <w:p>
-      <w:pPr>
-        <w:pStyle w:val="a3"/>
-      </w:pPr>
-      <w:r>
-        <w:t>Headings, or heads, are organizational devices that guide the reader through your paper. There are two types: component heads and text heads.</w:t>
-      </w:r>
-    </w:p>
-    <w:p>
-      <w:pPr>
-        <w:pStyle w:val="a3"/>
-      </w:pPr>
-      <w:r>
-        <w:t>Component heads identify the different components of your paper and are not topically subordinate to each other. Examples include Acknowledgments and References and, for these, the correct style to use is “Heading 5”. Use “figure caption” for your Figure captions, and “table head” for your table title. Run-in heads, such as “Abstract”, will require you to apply a style (in this case, italic) in addition to the style provided by the drop down menu to differentiate the head from the text.</w:t>
-      </w:r>
-    </w:p>
-    <w:p>
-      <w:pPr>
-        <w:pStyle w:val="a3"/>
-      </w:pPr>
-      <w:r>
-        <w:t>Text heads organize the topics on a relational, hierarchical basis. For example, the paper title is the primary text head because all subsequent material relates and elaborates on this one topic. If there are two or more sub-topics, the next level head (uppercase Roman numerals) should be used and, conversely, if there are not at least two sub-topics, then no subheads should be introduced. Styles named “Heading 1”, “Heading 2”, “Heading 3”, and “Heading 4” are prescribed.</w:t>
-      </w:r>
-    </w:p>
-    <w:p>
-      <w:pPr>
-        <w:pStyle w:val="2"/>
-      </w:pPr>
-      <w:r>
-        <w:t>Figures and Tables</w:t>
-      </w:r>
-    </w:p>
-    <w:p>
-      <w:pPr>
-        <w:pStyle w:val="4"/>
-      </w:pPr>
-      <w:r>
-        <w:t xml:space="preserve"> </w:t>
-      </w:r>
-      <w:r>
-        <w:t xml:space="preserve">Positioning Figures and Tables: </w:t>
-      </w:r>
-      <w:r>
-        <w:rPr>
-          <w:i w:val="0"/>
-        </w:rPr>
-        <w:t xml:space="preserve">Place figures and tables at the top and bottom of columns. Avoid placing them in the middle of columns. Large figures and tables may span across both columns. Figure captions should be below the </w:t>
-      </w:r>
-      <w:r>
-        <w:rPr>
-          <w:i w:val="0"/>
-        </w:rPr>
-        <w:t>figures; table heads should appear above the tables. Insert figures and tables after they are cited in the text. Use the abbreviation “Fig. 1”, even at the beginning of a sentence.</w:t>
-      </w:r>
-    </w:p>
-    <w:p>
-      <w:pPr>
-        <w:pStyle w:val="tablehead"/>
-      </w:pPr>
-      <w:r>
-        <w:t>Table Type Styles</w:t>
-      </w:r>
-    </w:p>
-    <w:tbl>
-      <w:tblPr>
-        <w:tblW w:w="0" w:type="auto"/>
-        <w:jc w:val="center"/>
-        <w:tblBorders>
-          <w:top w:val="single" w:sz="2" w:space="0" w:color="auto"/>
-          <w:left w:val="single" w:sz="2" w:space="0" w:color="auto"/>
-          <w:bottom w:val="single" w:sz="2" w:space="0" w:color="auto"/>
-          <w:right w:val="single" w:sz="2" w:space="0" w:color="auto"/>
-          <w:insideH w:val="single" w:sz="2" w:space="0" w:color="auto"/>
-          <w:insideV w:val="single" w:sz="2" w:space="0" w:color="auto"/>
-        </w:tblBorders>
-        <w:tblLayout w:type="fixed"/>
-        <w:tblLook w:val="0000" w:firstRow="0" w:lastRow="0" w:firstColumn="0" w:lastColumn="0" w:noHBand="0" w:noVBand="0"/>
-      </w:tblPr>
-      <w:tblGrid>
-        <w:gridCol w:w="720"/>
-        <w:gridCol w:w="2340"/>
-        <w:gridCol w:w="900"/>
-        <w:gridCol w:w="900"/>
-      </w:tblGrid>
-      <w:tr>
-        <w:trPr>
-          <w:cantSplit/>
-          <w:trHeight w:val="240"/>
-          <w:tblHeader/>
-          <w:jc w:val="center"/>
-        </w:trPr>
-        <w:tc>
-          <w:tcPr>
-            <w:tcW w:w="720" w:type="dxa"/>
-            <w:vMerge w:val="restart"/>
-            <w:vAlign w:val="center"/>
-          </w:tcPr>
-          <w:p>
-            <w:pPr>
-              <w:pStyle w:val="tablecolhead"/>
-            </w:pPr>
-            <w:r>
-              <w:t>Table Head</w:t>
-            </w:r>
-          </w:p>
-        </w:tc>
-        <w:tc>
-          <w:tcPr>
-            <w:tcW w:w="4140" w:type="dxa"/>
-            <w:gridSpan w:val="3"/>
-            <w:vAlign w:val="center"/>
-          </w:tcPr>
-          <w:p>
-            <w:pPr>
-              <w:pStyle w:val="tablecolhead"/>
-            </w:pPr>
-            <w:r>
-              <w:t>Table Column Head</w:t>
-            </w:r>
-          </w:p>
-        </w:tc>
-      </w:tr>
-      <w:tr>
-        <w:trPr>
-          <w:cantSplit/>
-          <w:trHeight w:val="240"/>
-          <w:tblHeader/>
-          <w:jc w:val="center"/>
-        </w:trPr>
-        <w:tc>
-          <w:tcPr>
-            <w:tcW w:w="720" w:type="dxa"/>
-            <w:vMerge/>
-          </w:tcPr>
-          <w:p>
-            <w:pPr>
-              <w:rPr>
-                <w:sz w:val="16"/>
-                <w:szCs w:val="16"/>
-              </w:rPr>
-            </w:pPr>
-          </w:p>
-        </w:tc>
-        <w:tc>
-          <w:tcPr>
-            <w:tcW w:w="2340" w:type="dxa"/>
-            <w:vAlign w:val="center"/>
-          </w:tcPr>
-          <w:p>
-            <w:pPr>
-              <w:pStyle w:val="tablecolsubhead"/>
-            </w:pPr>
-            <w:r>
-              <w:t>Table column subhead</w:t>
-            </w:r>
-          </w:p>
-        </w:tc>
-        <w:tc>
-          <w:tcPr>
-            <w:tcW w:w="900" w:type="dxa"/>
-            <w:vAlign w:val="center"/>
-          </w:tcPr>
-          <w:p>
-            <w:pPr>
-              <w:pStyle w:val="tablecolsubhead"/>
-            </w:pPr>
-            <w:r>
-              <w:t>Subhead</w:t>
-            </w:r>
-          </w:p>
-        </w:tc>
-        <w:tc>
-          <w:tcPr>
-            <w:tcW w:w="900" w:type="dxa"/>
-            <w:vAlign w:val="center"/>
-          </w:tcPr>
-          <w:p>
-            <w:pPr>
-              <w:pStyle w:val="tablecolsubhead"/>
-            </w:pPr>
-            <w:r>
-              <w:t>Subhead</w:t>
-            </w:r>
-          </w:p>
-        </w:tc>
-      </w:tr>
-      <w:tr>
-        <w:trPr>
-          <w:trHeight w:val="320"/>
-          <w:jc w:val="center"/>
-        </w:trPr>
-        <w:tc>
-          <w:tcPr>
-            <w:tcW w:w="720" w:type="dxa"/>
-            <w:vAlign w:val="center"/>
-          </w:tcPr>
-          <w:p>
-            <w:pPr>
-              <w:pStyle w:val="tablecopy"/>
-              <w:rPr>
-                <w:sz w:val="8"/>
-                <w:szCs w:val="8"/>
-              </w:rPr>
-            </w:pPr>
-            <w:r>
-              <w:t>copy</w:t>
-            </w:r>
-          </w:p>
-        </w:tc>
-        <w:tc>
-          <w:tcPr>
-            <w:tcW w:w="2340" w:type="dxa"/>
-            <w:vAlign w:val="center"/>
-          </w:tcPr>
-          <w:p>
-            <w:pPr>
-              <w:pStyle w:val="tablecopy"/>
-            </w:pPr>
-            <w:r>
-              <w:t>More table copy</w:t>
-            </w:r>
-            <w:r>
-              <w:rPr>
-                <w:vertAlign w:val="superscript"/>
-              </w:rPr>
-              <w:t>a</w:t>
-            </w:r>
-          </w:p>
-        </w:tc>
-        <w:tc>
-          <w:tcPr>
-            <w:tcW w:w="900" w:type="dxa"/>
-            <w:vAlign w:val="center"/>
-          </w:tcPr>
-          <w:p>
-            <w:pPr>
-              <w:rPr>
-                <w:sz w:val="16"/>
-                <w:szCs w:val="16"/>
-              </w:rPr>
-            </w:pPr>
-          </w:p>
-        </w:tc>
-        <w:tc>
-          <w:tcPr>
-            <w:tcW w:w="900" w:type="dxa"/>
-            <w:vAlign w:val="center"/>
-          </w:tcPr>
-          <w:p>
-            <w:pPr>
-              <w:rPr>
-                <w:sz w:val="16"/>
-                <w:szCs w:val="16"/>
-              </w:rPr>
-            </w:pPr>
-          </w:p>
-        </w:tc>
-      </w:tr>
-    </w:tbl>
-    <w:p>
-      <w:pPr>
-        <w:pStyle w:val="tablefootnote"/>
-      </w:pPr>
-      <w:r>
-        <w:t xml:space="preserve">Sample </w:t>
-      </w:r>
-      <w:r>
-        <w:t>of</w:t>
-      </w:r>
-      <w:r>
-        <w:t xml:space="preserve"> a </w:t>
-      </w:r>
-      <w:r>
-        <w:t>Table</w:t>
-      </w:r>
-      <w:r>
-        <w:t xml:space="preserve"> </w:t>
-      </w:r>
-      <w:r>
-        <w:t>footnote</w:t>
-      </w:r>
-      <w:r>
-        <w:t xml:space="preserve">. </w:t>
-      </w:r>
-      <w:r>
-        <w:t>(</w:t>
-      </w:r>
-      <w:r>
-        <w:rPr>
-          <w:i/>
-        </w:rPr>
-        <w:t>Table footnote</w:t>
-      </w:r>
-      <w:r>
-        <w:t>)</w:t>
-      </w:r>
-    </w:p>
-    <w:p>
-      <w:pPr>
-        <w:pStyle w:val="figurecaption"/>
-      </w:pPr>
-      <w:r>
-        <w:t xml:space="preserve">Example of a figure </w:t>
-      </w:r>
-      <w:r>
-        <w:t>caption</w:t>
-      </w:r>
-      <w:r>
-        <w:t xml:space="preserve">. </w:t>
-      </w:r>
-      <w:r>
-        <w:rPr>
-          <w:iCs/>
-        </w:rPr>
-        <w:t>(</w:t>
+        </w:rPr>
+        <w:t>size</w:t>
+      </w:r>
+      <w:r>
+        <w:t xml:space="preserve"> field</w:t>
+      </w:r>
+      <w:r>
+        <w:t xml:space="preserve">. If the </w:t>
       </w:r>
       <w:r>
         <w:rPr>
           <w:i/>
           <w:iCs/>
         </w:rPr>
-        <w:t>figure caption</w:t>
-      </w:r>
-      <w:r>
-        <w:rPr>
-          <w:iCs/>
-        </w:rPr>
-        <w:t>)</w:t>
+        <w:t>size</w:t>
+      </w:r>
+      <w:r>
+        <w:t xml:space="preserve"> is divided by 2 therefore the block is </w:t>
+      </w:r>
+      <w:r>
+        <w:t>free and otherwise it is in use</w:t>
+      </w:r>
+      <w:r>
+        <w:t xml:space="preserve">. </w:t>
+      </w:r>
+    </w:p>
+    <w:p>
+      <w:pPr>
+        <w:pStyle w:val="2"/>
+      </w:pPr>
+      <w:r>
+        <w:t xml:space="preserve">Split and Consume </w:t>
+      </w:r>
+    </w:p>
+    <w:p>
+      <w:pPr>
+        <w:ind w:firstLine="288"/>
+        <w:jc w:val="both"/>
+      </w:pPr>
+      <w:r>
+        <w:t xml:space="preserve">Efficient memory management </w:t>
+      </w:r>
+      <w:r>
+        <w:t>implies</w:t>
+      </w:r>
+      <w:r>
+        <w:t xml:space="preserve"> that there will be just enough bytes while allocation process. </w:t>
+      </w:r>
+      <w:r>
+        <w:t>Therefore,</w:t>
+      </w:r>
+      <w:r>
+        <w:t xml:space="preserve"> it is natural to split big control blocks and return to the application the fitting one. The crucial part of the allocation security is to randomize the </w:t>
+      </w:r>
+      <w:r>
+        <w:t>offset</w:t>
+      </w:r>
+      <w:r>
+        <w:t xml:space="preserve"> </w:t>
+      </w:r>
+      <w:r>
+        <w:t>before</w:t>
+      </w:r>
+      <w:r>
+        <w:t xml:space="preserve"> </w:t>
+      </w:r>
+      <w:r>
+        <w:t xml:space="preserve">the returning </w:t>
+      </w:r>
+      <w:r>
+        <w:t xml:space="preserve">block (and insert another control block </w:t>
+      </w:r>
+      <w:r>
+        <w:t>there</w:t>
+      </w:r>
+      <w:r>
+        <w:t xml:space="preserve"> if possible). </w:t>
+      </w:r>
+    </w:p>
+    <w:p>
+      <w:pPr>
+        <w:ind w:firstLine="288"/>
+        <w:jc w:val="both"/>
+        <w:rPr>
+          <w:lang w:val="ru-RU"/>
+        </w:rPr>
+      </w:pPr>
+      <w:r>
+        <w:t>It is worth mentioning that a lot of small allocation and deallocation can lower the memory capacity almost by a half</w:t>
+      </w:r>
+      <w:r>
+        <w:t>.</w:t>
+      </w:r>
+      <w:r>
+        <w:t xml:space="preserve"> That is why </w:t>
+      </w:r>
+      <w:r>
+        <w:t xml:space="preserve">another idea would be merging two </w:t>
+      </w:r>
+      <w:r>
+        <w:t>adjacent</w:t>
+      </w:r>
+      <w:r>
+        <w:t xml:space="preserve"> </w:t>
+      </w:r>
+      <w:r>
+        <w:t xml:space="preserve">control blocks into one bigger. </w:t>
+      </w:r>
+      <w:r>
+        <w:t xml:space="preserve">So, in this scheme, all </w:t>
+      </w:r>
+      <w:r>
+        <w:t xml:space="preserve">allocations and deallocations would </w:t>
+      </w:r>
+      <w:r>
+        <w:t>reset</w:t>
+      </w:r>
+      <w:r>
+        <w:t xml:space="preserve"> </w:t>
+      </w:r>
+      <w:r>
+        <w:t>the state of the control block list.</w:t>
+      </w:r>
+    </w:p>
+    <w:p>
+      <w:pPr>
+        <w:pStyle w:val="1"/>
+      </w:pPr>
+      <w:r>
+        <w:t>Conclusion</w:t>
       </w:r>
     </w:p>
     <w:p>
@@ -1980,96 +1959,29 @@
         <w:pStyle w:val="a3"/>
       </w:pPr>
       <w:r>
-        <w:t>Figure Labels: Use 8 point Times New Roman for Figure labels. Use words rather than symbols or abbreviations when writing Figure axis labels to avoid confusing the reader. As an example, write the quantity “Magnetization”, or “Magnetization, M”, not just “M”. If including units in the label, present them within parentheses. Do not label axes only with units. In the example, write “Magnetization (A/m)” or “Magnetization {A[m(1)]}”, not just “A/m”. Do not label axes</w:t>
-      </w:r>
-      <w:r>
-        <w:t xml:space="preserve"> </w:t>
-      </w:r>
-      <w:r>
-        <w:t>with a ratio of quantities and units. For example, write “Temperature (K)”, not “Temperature/K”.</w:t>
+        <w:t xml:space="preserve">Different applications that implement custom allocation mechanism might lack enough secure or time/memory efficiency. In this paper we have presented </w:t>
+      </w:r>
+      <w:r>
+        <w:rPr>
+          <w:lang w:val="en-US"/>
+        </w:rPr>
+        <w:t>common</w:t>
+      </w:r>
+      <w:r>
+        <w:t xml:space="preserve"> allocation approaches and implemented new memory management algorithm that is balanced in both requirements. This can protect programs vulnerable to attacks like “use after free”. </w:t>
       </w:r>
     </w:p>
     <w:p>
       <w:pPr>
         <w:pStyle w:val="a3"/>
-        <w:ind w:firstLine="0"/>
-      </w:pPr>
-    </w:p>
-    <w:p>
-      <w:pPr>
-        <w:pStyle w:val="a3"/>
-        <w:ind w:firstLine="0"/>
+      </w:pPr>
+      <w:r>
+        <w:t>In the future we could develop a virtual laboratory for testing memory allocation mechanisms. This could help to measure the security and efficiency level of</w:t>
+      </w:r>
+      <w:r>
         <w:rPr>
           <w:lang w:val="en-US"/>
         </w:rPr>
-      </w:pPr>
-      <w:r>
-        <w:rPr>
-          <w:lang w:val="en-US"/>
-        </w:rPr>
-        <w:t>///////////////</w:t>
-      </w:r>
-    </w:p>
-    <w:p>
-      <w:pPr>
-        <w:pStyle w:val="a3"/>
-        <w:rPr>
-          <w:lang w:val="en-US"/>
-        </w:rPr>
-      </w:pPr>
-    </w:p>
-    <w:p>
-      <w:pPr>
-        <w:pStyle w:val="a3"/>
-        <w:rPr>
-          <w:lang w:val="en-US"/>
-        </w:rPr>
-      </w:pPr>
-    </w:p>
-    <w:p>
-      <w:pPr>
-        <w:pStyle w:val="a3"/>
-        <w:rPr>
-          <w:lang w:val="en-US"/>
-        </w:rPr>
-      </w:pPr>
-    </w:p>
-    <w:p>
-      <w:pPr>
-        <w:pStyle w:val="1"/>
-      </w:pPr>
-      <w:r>
-        <w:t>Conclusion</w:t>
-      </w:r>
-    </w:p>
-    <w:p>
-      <w:pPr>
-        <w:pStyle w:val="a3"/>
-      </w:pPr>
-      <w:r>
-        <w:t xml:space="preserve">Different applications that implement custom allocation mechanism might lack enough secure or time/memory efficiency. In this paper we have presented </w:t>
-      </w:r>
-      <w:r>
-        <w:rPr>
-          <w:lang w:val="en-US"/>
-        </w:rPr>
-        <w:t>common</w:t>
-      </w:r>
-      <w:r>
-        <w:t xml:space="preserve"> allocation approaches and implemented new memory management algorithm that is balanced in both requirements. This can protect programs vulnerable to attacks like “use after free”. </w:t>
-      </w:r>
-    </w:p>
-    <w:p>
-      <w:pPr>
-        <w:pStyle w:val="a3"/>
-      </w:pPr>
-      <w:r>
-        <w:t>In the future we could develop a virtual laboratory for testing memory allocation mechanisms. This could help to measure the security and efficiency level of</w:t>
-      </w:r>
-      <w:r>
-        <w:rPr>
-          <w:lang w:val="en-US"/>
-        </w:rPr>
         <w:t xml:space="preserve"> the</w:t>
       </w:r>
       <w:r>
@@ -2137,7 +2049,6 @@
         <w:pStyle w:val="references"/>
       </w:pPr>
       <w:r>
-        <w:lastRenderedPageBreak/>
         <w:t>Mark S. Johnstone, Paul R. Wilson “The Memory Fragmentation Problem: Solved?” // ACM SIGPLAN Notices, 1998</w:t>
       </w:r>
     </w:p>
@@ -2147,19 +2058,6 @@
       </w:pPr>
       <w:r>
         <w:t>Beichen Liu, Pierre Olivier, Binoy Ravindran “SlimGuard: A Secure and Memory-Efficient Heap Allocator” // Middleware '19: Proceedings of the 20th In-ternational Middleware Conference, 2019</w:t>
-      </w:r>
-    </w:p>
-    <w:p>
-      <w:pPr>
-        <w:pStyle w:val="references"/>
-        <w:numPr>
-          <w:ilvl w:val="0"/>
-          <w:numId w:val="0"/>
-        </w:numPr>
-        <w:ind w:left="360" w:hanging="360"/>
-      </w:pPr>
-      <w:r>
-        <w:t>/* TO DO?: reference format */</w:t>
       </w:r>
     </w:p>
     <w:p>
@@ -2230,6 +2128,7 @@
         <w:docPartUnique/>
       </w:docPartObj>
     </w:sdtPr>
+    <w:sdtEndPr/>
     <w:sdtContent>
       <w:p>
         <w:pPr>
@@ -2275,6 +2174,7 @@
         <w:docPartUnique/>
       </w:docPartObj>
     </w:sdtPr>
+    <w:sdtEndPr/>
     <w:sdtContent>
       <w:p>
         <w:pPr>
@@ -4219,7 +4119,6 @@
   <w:style w:type="character" w:default="1" w:styleId="a0">
     <w:name w:val="Default Paragraph Font"/>
     <w:uiPriority w:val="1"/>
-    <w:semiHidden/>
     <w:unhideWhenUsed/>
   </w:style>
   <w:style w:type="table" w:default="1" w:styleId="a1">

</xml_diff>

<commit_message>
Added abstract. Improved the Conclusion
</commit_message>
<xml_diff>
--- a/English professional/Paper.docx
+++ b/English professional/Paper.docx
@@ -8,7 +8,13 @@
         <w:spacing w:before="100" w:beforeAutospacing="1" w:after="100" w:afterAutospacing="1"/>
       </w:pPr>
       <w:r>
-        <w:t>Efficient and sequcre memory allocator</w:t>
+        <w:t>Efficient and se</w:t>
+      </w:r>
+      <w:r>
+        <w:t>c</w:t>
+      </w:r>
+      <w:r>
+        <w:t>ure memory allocator</w:t>
       </w:r>
       <w:r>
         <w:t xml:space="preserve"> </w:t>
@@ -57,7 +63,92 @@
           <w:sz w:val="18"/>
           <w:szCs w:val="18"/>
         </w:rPr>
-        <w:t>/* TO DO */</w:t>
+        <w:t>Roman Astrakhantsev</w:t>
+      </w:r>
+      <w:r>
+        <w:rPr>
+          <w:sz w:val="18"/>
+          <w:szCs w:val="18"/>
+        </w:rPr>
+        <w:br/>
+      </w:r>
+      <w:r>
+        <w:rPr>
+          <w:iCs/>
+          <w:sz w:val="18"/>
+          <w:szCs w:val="18"/>
+        </w:rPr>
+        <w:t>Department of Cyber Security</w:t>
+      </w:r>
+      <w:r>
+        <w:rPr>
+          <w:sz w:val="18"/>
+          <w:szCs w:val="18"/>
+        </w:rPr>
+        <w:br/>
+      </w:r>
+      <w:r>
+        <w:rPr>
+          <w:sz w:val="18"/>
+          <w:szCs w:val="18"/>
+        </w:rPr>
+        <w:t>MIEM</w:t>
+      </w:r>
+      <w:r>
+        <w:rPr>
+          <w:sz w:val="18"/>
+          <w:szCs w:val="18"/>
+        </w:rPr>
+        <w:t>,</w:t>
+      </w:r>
+      <w:r>
+        <w:rPr>
+          <w:sz w:val="18"/>
+          <w:szCs w:val="18"/>
+        </w:rPr>
+        <w:t xml:space="preserve"> </w:t>
+      </w:r>
+      <w:r>
+        <w:rPr>
+          <w:sz w:val="18"/>
+          <w:szCs w:val="18"/>
+        </w:rPr>
+        <w:t>HSE University</w:t>
+      </w:r>
+      <w:r>
+        <w:rPr>
+          <w:sz w:val="18"/>
+          <w:szCs w:val="18"/>
+        </w:rPr>
+        <w:br/>
+      </w:r>
+      <w:r>
+        <w:rPr>
+          <w:sz w:val="18"/>
+          <w:szCs w:val="18"/>
+        </w:rPr>
+        <w:t>Moscow, Russia</w:t>
+      </w:r>
+      <w:r>
+        <w:rPr>
+          <w:sz w:val="18"/>
+          <w:szCs w:val="18"/>
+        </w:rPr>
+        <w:br/>
+      </w:r>
+      <w:r>
+        <w:rPr>
+          <w:sz w:val="18"/>
+          <w:szCs w:val="18"/>
+        </w:rPr>
+        <w:t>r</w:t>
+      </w:r>
+      <w:r>
+        <w:rPr>
+          <w:sz w:val="18"/>
+          <w:szCs w:val="18"/>
+        </w:rPr>
+        <w:t>gastrakhantsev@edu.hse.ru</w:t>
       </w:r>
     </w:p>
     <w:p>
@@ -74,58 +165,50 @@
           <w:sz w:val="18"/>
           <w:szCs w:val="18"/>
         </w:rPr>
-        <w:t>line 1</w:t>
+        <w:t>Mitin Arseny</w:t>
       </w:r>
       <w:r>
         <w:rPr>
           <w:sz w:val="18"/>
           <w:szCs w:val="18"/>
         </w:rPr>
-        <w:t>: 1</w:t>
-      </w:r>
-      <w:r>
-        <w:rPr>
+        <w:br/>
+      </w:r>
+      <w:r>
+        <w:rPr>
+          <w:iCs/>
           <w:sz w:val="18"/>
           <w:szCs w:val="18"/>
-          <w:vertAlign w:val="superscript"/>
-        </w:rPr>
-        <w:t>st</w:t>
+        </w:rPr>
+        <w:t>Department of Cyber Security</w:t>
       </w:r>
       <w:r>
         <w:rPr>
           <w:sz w:val="18"/>
           <w:szCs w:val="18"/>
         </w:rPr>
-        <w:t xml:space="preserve"> </w:t>
+        <w:br/>
       </w:r>
       <w:r>
         <w:rPr>
           <w:sz w:val="18"/>
           <w:szCs w:val="18"/>
         </w:rPr>
-        <w:t>Given Name Surname</w:t>
+        <w:t>MIEM</w:t>
       </w:r>
       <w:r>
         <w:rPr>
           <w:sz w:val="18"/>
           <w:szCs w:val="18"/>
         </w:rPr>
-        <w:t xml:space="preserve"> </w:t>
+        <w:t xml:space="preserve">, </w:t>
       </w:r>
       <w:r>
         <w:rPr>
           <w:sz w:val="18"/>
           <w:szCs w:val="18"/>
         </w:rPr>
-        <w:br/>
-        <w:t>line 2:</w:t>
-      </w:r>
-      <w:r>
-        <w:rPr>
-          <w:sz w:val="18"/>
-          <w:szCs w:val="18"/>
-        </w:rPr>
-        <w:t xml:space="preserve"> </w:t>
+        <w:t>HSE University</w:t>
       </w:r>
       <w:r>
         <w:rPr>
@@ -133,19 +216,17 @@
           <w:sz w:val="18"/>
           <w:szCs w:val="18"/>
         </w:rPr>
-        <w:t>dept. name of organization</w:t>
-      </w:r>
-      <w:r>
-        <w:rPr>
-          <w:i/>
+        <w:br/>
+      </w:r>
+      <w:r>
+        <w:rPr>
           <w:sz w:val="18"/>
           <w:szCs w:val="18"/>
         </w:rPr>
-        <w:t xml:space="preserve"> </w:t>
-      </w:r>
-      <w:r>
-        <w:rPr>
-          <w:i/>
+        <w:t>Moscow, Russia</w:t>
+      </w:r>
+      <w:r>
+        <w:rPr>
           <w:sz w:val="18"/>
           <w:szCs w:val="18"/>
         </w:rPr>
@@ -153,330 +234,10 @@
       </w:r>
       <w:r>
         <w:rPr>
-          <w:i/>
           <w:sz w:val="18"/>
           <w:szCs w:val="18"/>
         </w:rPr>
-        <w:t xml:space="preserve">(of </w:t>
-      </w:r>
-      <w:r>
-        <w:rPr>
-          <w:i/>
-          <w:iCs/>
-          <w:sz w:val="18"/>
-          <w:szCs w:val="18"/>
-        </w:rPr>
-        <w:t>Affiliation</w:t>
-      </w:r>
-      <w:r>
-        <w:rPr>
-          <w:i/>
-          <w:sz w:val="18"/>
-          <w:szCs w:val="18"/>
-        </w:rPr>
-        <w:t>)</w:t>
-      </w:r>
-      <w:r>
-        <w:rPr>
-          <w:sz w:val="18"/>
-          <w:szCs w:val="18"/>
-        </w:rPr>
-        <w:br/>
-      </w:r>
-      <w:r>
-        <w:rPr>
-          <w:sz w:val="18"/>
-          <w:szCs w:val="18"/>
-        </w:rPr>
-        <w:t>li</w:t>
-      </w:r>
-      <w:r>
-        <w:rPr>
-          <w:sz w:val="18"/>
-          <w:szCs w:val="18"/>
-        </w:rPr>
-        <w:t xml:space="preserve">ne </w:t>
-      </w:r>
-      <w:r>
-        <w:rPr>
-          <w:sz w:val="18"/>
-          <w:szCs w:val="18"/>
-        </w:rPr>
-        <w:t>3</w:t>
-      </w:r>
-      <w:r>
-        <w:rPr>
-          <w:sz w:val="18"/>
-          <w:szCs w:val="18"/>
-        </w:rPr>
-        <w:t xml:space="preserve">: </w:t>
-      </w:r>
-      <w:r>
-        <w:rPr>
-          <w:i/>
-          <w:sz w:val="18"/>
-          <w:szCs w:val="18"/>
-        </w:rPr>
-        <w:t xml:space="preserve">name of organization </w:t>
-      </w:r>
-      <w:r>
-        <w:rPr>
-          <w:i/>
-          <w:sz w:val="18"/>
-          <w:szCs w:val="18"/>
-        </w:rPr>
-        <w:br/>
-      </w:r>
-      <w:r>
-        <w:rPr>
-          <w:i/>
-          <w:sz w:val="18"/>
-          <w:szCs w:val="18"/>
-        </w:rPr>
-        <w:t>(of Affiliation)</w:t>
-      </w:r>
-      <w:r>
-        <w:rPr>
-          <w:i/>
-          <w:sz w:val="18"/>
-          <w:szCs w:val="18"/>
-        </w:rPr>
-        <w:br/>
-      </w:r>
-      <w:r>
-        <w:rPr>
-          <w:sz w:val="18"/>
-          <w:szCs w:val="18"/>
-        </w:rPr>
-        <w:t xml:space="preserve">line </w:t>
-      </w:r>
-      <w:r>
-        <w:rPr>
-          <w:sz w:val="18"/>
-          <w:szCs w:val="18"/>
-        </w:rPr>
-        <w:t>4</w:t>
-      </w:r>
-      <w:r>
-        <w:rPr>
-          <w:sz w:val="18"/>
-          <w:szCs w:val="18"/>
-        </w:rPr>
-        <w:t>: City, Country</w:t>
-      </w:r>
-      <w:r>
-        <w:rPr>
-          <w:sz w:val="18"/>
-          <w:szCs w:val="18"/>
-        </w:rPr>
-        <w:br/>
-      </w:r>
-      <w:r>
-        <w:rPr>
-          <w:sz w:val="18"/>
-          <w:szCs w:val="18"/>
-        </w:rPr>
-        <w:t xml:space="preserve">line </w:t>
-      </w:r>
-      <w:r>
-        <w:rPr>
-          <w:sz w:val="18"/>
-          <w:szCs w:val="18"/>
-        </w:rPr>
-        <w:t>5: e</w:t>
-      </w:r>
-      <w:r>
-        <w:rPr>
-          <w:sz w:val="18"/>
-          <w:szCs w:val="18"/>
-        </w:rPr>
-        <w:t>ma</w:t>
-      </w:r>
-      <w:r>
-        <w:rPr>
-          <w:sz w:val="18"/>
-          <w:szCs w:val="18"/>
-        </w:rPr>
-        <w:t>il address</w:t>
-      </w:r>
-      <w:r>
-        <w:rPr>
-          <w:sz w:val="18"/>
-          <w:szCs w:val="18"/>
-        </w:rPr>
-        <w:t xml:space="preserve"> or ORCID</w:t>
-      </w:r>
-    </w:p>
-    <w:p>
-      <w:pPr>
-        <w:pStyle w:val="Author"/>
-        <w:spacing w:before="100" w:beforeAutospacing="1"/>
-        <w:rPr>
-          <w:sz w:val="18"/>
-          <w:szCs w:val="18"/>
-        </w:rPr>
-      </w:pPr>
-      <w:r>
-        <w:rPr>
-          <w:sz w:val="18"/>
-          <w:szCs w:val="18"/>
-        </w:rPr>
-        <w:t>/* TO DO */</w:t>
-      </w:r>
-    </w:p>
-    <w:p>
-      <w:pPr>
-        <w:pStyle w:val="Author"/>
-        <w:spacing w:before="100" w:beforeAutospacing="1"/>
-        <w:rPr>
-          <w:sz w:val="18"/>
-          <w:szCs w:val="18"/>
-        </w:rPr>
-      </w:pPr>
-      <w:r>
-        <w:rPr>
-          <w:sz w:val="18"/>
-          <w:szCs w:val="18"/>
-        </w:rPr>
-        <w:t>line 1: 4</w:t>
-      </w:r>
-      <w:r>
-        <w:rPr>
-          <w:sz w:val="18"/>
-          <w:szCs w:val="18"/>
-          <w:vertAlign w:val="superscript"/>
-        </w:rPr>
-        <w:t>th</w:t>
-      </w:r>
-      <w:r>
-        <w:rPr>
-          <w:sz w:val="18"/>
-          <w:szCs w:val="18"/>
-        </w:rPr>
-        <w:t xml:space="preserve"> Given Name Surname</w:t>
-      </w:r>
-      <w:r>
-        <w:rPr>
-          <w:sz w:val="18"/>
-          <w:szCs w:val="18"/>
-        </w:rPr>
-        <w:br/>
-      </w:r>
-      <w:r>
-        <w:rPr>
-          <w:sz w:val="18"/>
-          <w:szCs w:val="18"/>
-        </w:rPr>
-        <w:t xml:space="preserve">line 2: </w:t>
-      </w:r>
-      <w:r>
-        <w:rPr>
-          <w:i/>
-          <w:sz w:val="18"/>
-          <w:szCs w:val="18"/>
-        </w:rPr>
-        <w:t>dept. name of organization</w:t>
-      </w:r>
-      <w:r>
-        <w:rPr>
-          <w:sz w:val="18"/>
-          <w:szCs w:val="18"/>
-        </w:rPr>
-        <w:br/>
-      </w:r>
-      <w:r>
-        <w:rPr>
-          <w:i/>
-          <w:sz w:val="18"/>
-          <w:szCs w:val="18"/>
-        </w:rPr>
-        <w:t xml:space="preserve">(of </w:t>
-      </w:r>
-      <w:r>
-        <w:rPr>
-          <w:i/>
-          <w:iCs/>
-          <w:sz w:val="18"/>
-          <w:szCs w:val="18"/>
-        </w:rPr>
-        <w:t>Affiliation</w:t>
-      </w:r>
-      <w:r>
-        <w:rPr>
-          <w:i/>
-          <w:sz w:val="18"/>
-          <w:szCs w:val="18"/>
-        </w:rPr>
-        <w:t>)</w:t>
-      </w:r>
-      <w:r>
-        <w:rPr>
-          <w:sz w:val="18"/>
-          <w:szCs w:val="18"/>
-        </w:rPr>
-        <w:br/>
-        <w:t xml:space="preserve">line 3: </w:t>
-      </w:r>
-      <w:r>
-        <w:rPr>
-          <w:i/>
-          <w:sz w:val="18"/>
-          <w:szCs w:val="18"/>
-        </w:rPr>
-        <w:t xml:space="preserve">name of organization </w:t>
-      </w:r>
-      <w:r>
-        <w:rPr>
-          <w:i/>
-          <w:sz w:val="18"/>
-          <w:szCs w:val="18"/>
-        </w:rPr>
-        <w:br/>
-      </w:r>
-      <w:r>
-        <w:rPr>
-          <w:i/>
-          <w:sz w:val="18"/>
-          <w:szCs w:val="18"/>
-        </w:rPr>
-        <w:t>(of Affiliation)</w:t>
-      </w:r>
-      <w:r>
-        <w:rPr>
-          <w:i/>
-          <w:sz w:val="18"/>
-          <w:szCs w:val="18"/>
-        </w:rPr>
-        <w:br/>
-      </w:r>
-      <w:r>
-        <w:rPr>
-          <w:sz w:val="18"/>
-          <w:szCs w:val="18"/>
-        </w:rPr>
-        <w:t>line 4: City, Country</w:t>
-      </w:r>
-      <w:r>
-        <w:rPr>
-          <w:sz w:val="18"/>
-          <w:szCs w:val="18"/>
-        </w:rPr>
-        <w:br/>
-        <w:t>line 5: email address</w:t>
-      </w:r>
-      <w:r>
-        <w:rPr>
-          <w:sz w:val="18"/>
-          <w:szCs w:val="18"/>
-        </w:rPr>
-        <w:t xml:space="preserve"> </w:t>
-      </w:r>
-      <w:r>
-        <w:rPr>
-          <w:sz w:val="18"/>
-          <w:szCs w:val="18"/>
-        </w:rPr>
-        <w:t xml:space="preserve"> or ORCID</w:t>
+        <w:t>avmitin@edu.hse.ru</w:t>
       </w:r>
     </w:p>
     <w:p>
@@ -541,7 +302,10 @@
         <w:t>—</w:t>
       </w:r>
       <w:r>
-        <w:t xml:space="preserve"> /* TO DO */</w:t>
+        <w:t xml:space="preserve"> </w:t>
+      </w:r>
+      <w:r>
+        <w:t>Memory allocation task have taken the first place by CPU usage in a number of applications. Different self-written memory managers tend to maximize the performance but still can lack security and be vulnerable. This paper focuses on proposing the efficient and secure allocator algorithm. Address randomization and “Split and Consume” strategy are the two major methods that help achieving such requirements. The results show that proposed memory manager can protect vulnerable programs form “use-after-free” attacks. Besides, it requires only 32 bits of additional metadata each allocation.</w:t>
       </w:r>
     </w:p>
     <w:p>
@@ -589,7 +353,19 @@
         <w:rPr>
           <w:lang w:val="en-US"/>
         </w:rPr>
-        <w:t xml:space="preserve"> large amount of data</w:t>
+        <w:t xml:space="preserve"> </w:t>
+      </w:r>
+      <w:r>
+        <w:rPr>
+          <w:lang w:val="en-US"/>
+        </w:rPr>
+        <w:t xml:space="preserve">a </w:t>
+      </w:r>
+      <w:r>
+        <w:rPr>
+          <w:lang w:val="en-US"/>
+        </w:rPr>
+        <w:t>large amount of data</w:t>
       </w:r>
       <w:r>
         <w:rPr>
@@ -603,31 +379,170 @@
         </w:rPr>
         <w:t xml:space="preserve"> M</w:t>
       </w:r>
-      <w:proofErr w:type="spellStart"/>
-      <w:r>
-        <w:t>emory</w:t>
-      </w:r>
-      <w:proofErr w:type="spellEnd"/>
-      <w:r>
+      <w:r>
+        <w:t xml:space="preserve">emory </w:t>
+      </w:r>
+      <w:r>
+        <w:rPr>
+          <w:lang w:val="en-US"/>
+        </w:rPr>
+        <w:t>allocation is one</w:t>
+      </w:r>
+      <w:r>
+        <w:rPr>
+          <w:lang w:val="en-US"/>
+        </w:rPr>
         <w:t xml:space="preserve"> </w:t>
       </w:r>
       <w:r>
         <w:rPr>
           <w:lang w:val="en-US"/>
         </w:rPr>
-        <w:t>allocation is one of major challenges that developers face in programming. Most operation systems are not real time based, so any</w:t>
-      </w:r>
-      <w:r>
-        <w:rPr>
-          <w:lang w:val="en-US"/>
-        </w:rPr>
-        <w:t xml:space="preserve"> direct memory request to such OS can interrupt  evaluations for </w:t>
-      </w:r>
-      <w:r>
-        <w:rPr>
-          <w:lang w:val="en-US"/>
-        </w:rPr>
-        <w:t>undetermined</w:t>
+        <w:t>of</w:t>
+      </w:r>
+      <w:r>
+        <w:rPr>
+          <w:lang w:val="en-US"/>
+        </w:rPr>
+        <w:t xml:space="preserve"> the</w:t>
+      </w:r>
+      <w:r>
+        <w:rPr>
+          <w:lang w:val="en-US"/>
+        </w:rPr>
+        <w:t xml:space="preserve"> major challenges that developers face in programming. Most operation systems are not real time based, so any</w:t>
+      </w:r>
+      <w:r>
+        <w:rPr>
+          <w:lang w:val="en-US"/>
+        </w:rPr>
+        <w:t xml:space="preserve"> direct memory request to such </w:t>
+      </w:r>
+      <w:r>
+        <w:rPr>
+          <w:lang w:val="en-US"/>
+        </w:rPr>
+        <w:t xml:space="preserve">an </w:t>
+      </w:r>
+      <w:r>
+        <w:rPr>
+          <w:lang w:val="en-US"/>
+        </w:rPr>
+        <w:t xml:space="preserve">OS can interrupt  evaluations for </w:t>
+      </w:r>
+      <w:r>
+        <w:rPr>
+          <w:lang w:val="en-US"/>
+        </w:rPr>
+        <w:t xml:space="preserve">an </w:t>
+      </w:r>
+      <w:r>
+        <w:rPr>
+          <w:lang w:val="en-US"/>
+        </w:rPr>
+        <w:t xml:space="preserve">undetermined </w:t>
+      </w:r>
+      <w:r>
+        <w:rPr>
+          <w:lang w:val="en-US"/>
+        </w:rPr>
+        <w:t>period</w:t>
+      </w:r>
+      <w:r>
+        <w:rPr>
+          <w:lang w:val="en-US"/>
+        </w:rPr>
+        <w:t xml:space="preserve"> of </w:t>
+      </w:r>
+      <w:r>
+        <w:rPr>
+          <w:lang w:val="en-US"/>
+        </w:rPr>
+        <w:t>time</w:t>
+      </w:r>
+      <w:r>
+        <w:rPr>
+          <w:lang w:val="en-US"/>
+        </w:rPr>
+        <w:t xml:space="preserve">. </w:t>
+      </w:r>
+      <w:r>
+        <w:rPr>
+          <w:lang w:val="en-US"/>
+        </w:rPr>
+        <w:t>Moreover</w:t>
+      </w:r>
+      <w:r>
+        <w:rPr>
+          <w:lang w:val="en-US"/>
+        </w:rPr>
+        <w:t>,</w:t>
+      </w:r>
+      <w:r>
+        <w:rPr>
+          <w:lang w:val="en-US"/>
+        </w:rPr>
+        <w:t xml:space="preserve"> some applications that use custom memory managers </w:t>
+      </w:r>
+      <w:r>
+        <w:rPr>
+          <w:lang w:val="en-US"/>
+        </w:rPr>
+        <w:t xml:space="preserve">in pursuit of efficiency </w:t>
+      </w:r>
+      <w:r>
+        <w:rPr>
+          <w:lang w:val="en-US"/>
+        </w:rPr>
+        <w:t>can suffer from attacks like “use-af</w:t>
+      </w:r>
+      <w:r>
+        <w:rPr>
+          <w:lang w:val="en-US"/>
+        </w:rPr>
+        <w:t>ter</w:t>
+      </w:r>
+      <w:r>
+        <w:rPr>
+          <w:lang w:val="en-US"/>
+        </w:rPr>
+        <w:t>-free”.</w:t>
+      </w:r>
+      <w:r>
+        <w:rPr>
+          <w:lang w:val="en-US"/>
+        </w:rPr>
+        <w:t xml:space="preserve"> T</w:t>
+      </w:r>
+      <w:r>
+        <w:rPr>
+          <w:lang w:val="en-US"/>
+        </w:rPr>
+        <w:t xml:space="preserve">his </w:t>
+      </w:r>
+      <w:r>
+        <w:rPr>
+          <w:lang w:val="en-US"/>
+        </w:rPr>
+        <w:t xml:space="preserve">study endeavors </w:t>
+      </w:r>
+      <w:r>
+        <w:rPr>
+          <w:lang w:val="en-US"/>
+        </w:rPr>
+        <w:t xml:space="preserve">to propose </w:t>
+      </w:r>
+      <w:r>
+        <w:rPr>
+          <w:lang w:val="en-US"/>
+        </w:rPr>
+        <w:t xml:space="preserve">the </w:t>
+      </w:r>
+      <w:r>
+        <w:rPr>
+          <w:lang w:val="en-US"/>
+        </w:rPr>
+        <w:t>efficient, and secure algorithm of memory allocation.</w:t>
       </w:r>
       <w:r>
         <w:rPr>
@@ -635,37 +550,512 @@
         </w:rPr>
         <w:t xml:space="preserve"> </w:t>
       </w:r>
-      <w:proofErr w:type="gramStart"/>
-      <w:r>
-        <w:rPr>
-          <w:lang w:val="en-US"/>
-        </w:rPr>
-        <w:t>period</w:t>
-      </w:r>
-      <w:r>
-        <w:rPr>
-          <w:lang w:val="en-US"/>
-        </w:rPr>
-        <w:t xml:space="preserve"> of </w:t>
-      </w:r>
-      <w:r>
-        <w:rPr>
-          <w:lang w:val="en-US"/>
-        </w:rPr>
-        <w:t>time</w:t>
-      </w:r>
-      <w:proofErr w:type="gramEnd"/>
-      <w:r>
-        <w:rPr>
-          <w:lang w:val="en-US"/>
-        </w:rPr>
-        <w:t xml:space="preserve">. </w:t>
-      </w:r>
-      <w:r>
-        <w:rPr>
-          <w:lang w:val="en-US"/>
-        </w:rPr>
-        <w:t>Moreover</w:t>
+      <w:r>
+        <w:rPr>
+          <w:lang w:val="en-US"/>
+        </w:rPr>
+        <w:t>The address randomization and “Split and consume” strategy are the methods</w:t>
+      </w:r>
+      <w:r>
+        <w:rPr>
+          <w:lang w:val="en-US"/>
+        </w:rPr>
+        <w:t xml:space="preserve"> </w:t>
+      </w:r>
+      <w:r>
+        <w:rPr>
+          <w:lang w:val="en-US"/>
+        </w:rPr>
+        <w:t>we used</w:t>
+      </w:r>
+      <w:r>
+        <w:rPr>
+          <w:lang w:val="en-US"/>
+        </w:rPr>
+        <w:t xml:space="preserve"> to achieve</w:t>
+      </w:r>
+      <w:r>
+        <w:rPr>
+          <w:lang w:val="en-US"/>
+        </w:rPr>
+        <w:t xml:space="preserve"> these results.</w:t>
+      </w:r>
+      <w:r>
+        <w:rPr>
+          <w:lang w:val="en-US"/>
+        </w:rPr>
+        <w:t xml:space="preserve"> // TO DO : improve introduction</w:t>
+      </w:r>
+    </w:p>
+    <w:p>
+      <w:pPr>
+        <w:pStyle w:val="a3"/>
+        <w:rPr>
+          <w:lang w:val="en-US"/>
+        </w:rPr>
+      </w:pPr>
+      <w:r>
+        <w:rPr>
+          <w:lang w:val="en-US"/>
+        </w:rPr>
+        <w:t>The rest of the paper is organized as follows. In Section 2, we demonstrate some existing ideas and techniques in this area. Section 3</w:t>
+      </w:r>
+      <w:r>
+        <w:rPr>
+          <w:lang w:val="en-US"/>
+        </w:rPr>
+        <w:t xml:space="preserve"> </w:t>
+      </w:r>
+      <w:r>
+        <w:rPr>
+          <w:lang w:val="en-US"/>
+        </w:rPr>
+        <w:t>presents the</w:t>
+      </w:r>
+      <w:r>
+        <w:rPr>
+          <w:color w:val="FF0000"/>
+          <w:lang w:val="en-US"/>
+        </w:rPr>
+        <w:t xml:space="preserve"> </w:t>
+      </w:r>
+      <w:r>
+        <w:rPr>
+          <w:lang w:val="en-US"/>
+        </w:rPr>
+        <w:t xml:space="preserve">methods </w:t>
+      </w:r>
+      <w:r>
+        <w:rPr>
+          <w:lang w:val="en-US"/>
+        </w:rPr>
+        <w:t>for</w:t>
+      </w:r>
+      <w:r>
+        <w:rPr>
+          <w:lang w:val="en-US"/>
+        </w:rPr>
+        <w:t xml:space="preserve"> </w:t>
+      </w:r>
+      <w:r>
+        <w:rPr>
+          <w:lang w:val="en-US"/>
+        </w:rPr>
+        <w:t xml:space="preserve">memory </w:t>
+      </w:r>
+      <w:r>
+        <w:rPr>
+          <w:lang w:val="en-US"/>
+        </w:rPr>
+        <w:t xml:space="preserve">management </w:t>
+      </w:r>
+      <w:r>
+        <w:rPr>
+          <w:lang w:val="en-US"/>
+        </w:rPr>
+        <w:t>and formulate</w:t>
+      </w:r>
+      <w:r>
+        <w:rPr>
+          <w:lang w:val="en-US"/>
+        </w:rPr>
+        <w:t>s</w:t>
+      </w:r>
+      <w:r>
+        <w:rPr>
+          <w:lang w:val="en-US"/>
+        </w:rPr>
+        <w:t xml:space="preserve"> the allocation algorithm.</w:t>
+      </w:r>
+    </w:p>
+    <w:p>
+      <w:pPr>
+        <w:pStyle w:val="1"/>
+      </w:pPr>
+      <w:r>
+        <w:t>Related work</w:t>
+      </w:r>
+    </w:p>
+    <w:p>
+      <w:pPr>
+        <w:pStyle w:val="a3"/>
+      </w:pPr>
+      <w:r>
+        <w:rPr>
+          <w:lang w:val="en-US"/>
+        </w:rPr>
+        <w:t>Since</w:t>
+      </w:r>
+      <w:r>
+        <w:t xml:space="preserve"> memory allocation problem is ubiquitous in computer science, this academic work to determine the efficient and secure allocation mechanism becomes more important these days. In the following we want to present an overview of related work in this area.</w:t>
+      </w:r>
+    </w:p>
+    <w:p>
+      <w:pPr>
+        <w:pStyle w:val="a3"/>
+      </w:pPr>
+      <w:r>
+        <w:t xml:space="preserve">As aforementioned, </w:t>
+      </w:r>
+      <w:r>
+        <w:rPr>
+          <w:lang w:val="en-US"/>
+        </w:rPr>
+        <w:t xml:space="preserve">the </w:t>
+      </w:r>
+      <w:r>
+        <w:t xml:space="preserve">systems with insufficient user data validation </w:t>
+      </w:r>
+      <w:r>
+        <w:rPr>
+          <w:lang w:val="en-US"/>
+        </w:rPr>
+        <w:t xml:space="preserve">can </w:t>
+      </w:r>
+      <w:r>
+        <w:t xml:space="preserve">deal with dynamic memory storage. Dewey et al. </w:t>
+      </w:r>
+      <w:r>
+        <w:rPr>
+          <w:lang w:val="en-US"/>
+        </w:rPr>
+        <w:t>[1]</w:t>
+      </w:r>
+      <w:r>
+        <w:t xml:space="preserve"> formulate the </w:t>
+      </w:r>
+      <w:r>
+        <w:t>“</w:t>
+      </w:r>
+      <w:r>
+        <w:rPr>
+          <w:lang w:val="en-US"/>
+        </w:rPr>
+        <w:t>use-after-free</w:t>
+      </w:r>
+      <w:r>
+        <w:t xml:space="preserve">” vulnerability </w:t>
+      </w:r>
+      <w:r>
+        <w:rPr>
+          <w:lang w:val="en-US"/>
+        </w:rPr>
+        <w:t xml:space="preserve">type </w:t>
+      </w:r>
+      <w:r>
+        <w:t xml:space="preserve">and </w:t>
+      </w:r>
+      <w:r>
+        <w:rPr>
+          <w:lang w:val="en-US"/>
+        </w:rPr>
+        <w:t xml:space="preserve">the </w:t>
+      </w:r>
+      <w:r>
+        <w:t xml:space="preserve">conditions </w:t>
+      </w:r>
+      <w:r>
+        <w:rPr>
+          <w:lang w:val="en-US"/>
+        </w:rPr>
+        <w:t>for its execution</w:t>
+      </w:r>
+      <w:r>
+        <w:t>. The paper focuse</w:t>
+      </w:r>
+      <w:r>
+        <w:rPr>
+          <w:lang w:val="en-US"/>
+        </w:rPr>
+        <w:t>s</w:t>
+      </w:r>
+      <w:r>
+        <w:t xml:space="preserve"> on C++ com-piled binaries where the memory manager cannot </w:t>
+      </w:r>
+      <w:r>
+        <w:t>find and update pointers</w:t>
+      </w:r>
+      <w:r>
+        <w:t xml:space="preserve"> to program objects when they are moved. This same vulnerability might be present in other languages. The authors </w:t>
+      </w:r>
+      <w:r>
+        <w:rPr>
+          <w:lang w:val="en-US"/>
+        </w:rPr>
+        <w:t>bring</w:t>
+      </w:r>
+      <w:r>
+        <w:t xml:space="preserve"> the </w:t>
+      </w:r>
+      <w:r>
+        <w:t>example</w:t>
+      </w:r>
+      <w:r>
+        <w:rPr>
+          <w:lang w:val="en-US"/>
+        </w:rPr>
+        <w:t>s</w:t>
+      </w:r>
+      <w:r>
+        <w:t xml:space="preserve"> of code with attack proof of concept.</w:t>
+      </w:r>
+    </w:p>
+    <w:p>
+      <w:pPr>
+        <w:pStyle w:val="a3"/>
+      </w:pPr>
+      <w:r>
+        <w:t xml:space="preserve">Further, Zeng et al. </w:t>
+      </w:r>
+      <w:r>
+        <w:rPr>
+          <w:lang w:val="en-US"/>
+        </w:rPr>
+        <w:t>[2]</w:t>
+      </w:r>
+      <w:r>
+        <w:t xml:space="preserve"> classif</w:t>
+      </w:r>
+      <w:r>
+        <w:rPr>
+          <w:lang w:val="en-US"/>
+        </w:rPr>
+        <w:t>y</w:t>
+      </w:r>
+      <w:r>
+        <w:t xml:space="preserve"> different attack types into such systems. The</w:t>
+      </w:r>
+      <w:r>
+        <w:rPr>
+          <w:lang w:val="en-US"/>
+        </w:rPr>
+        <w:t xml:space="preserve">y </w:t>
+      </w:r>
+      <w:r>
+        <w:t>notice</w:t>
+      </w:r>
+      <w:r>
+        <w:rPr>
+          <w:lang w:val="en-US"/>
+        </w:rPr>
+        <w:t>d</w:t>
+      </w:r>
+      <w:r>
+        <w:t xml:space="preserve"> how programs might be patched to gain required defense against “</w:t>
+      </w:r>
+      <w:r>
+        <w:rPr>
+          <w:lang w:val="en-US"/>
+        </w:rPr>
+        <w:t>use-after-free</w:t>
+      </w:r>
+      <w:r>
+        <w:t>” type. However, the method they mentioned requires 64 bits of metadata for every memory allocation call and 4Kb of guard pages. In this work we propose the algorithm with less memory usage.</w:t>
+      </w:r>
+    </w:p>
+    <w:p>
+      <w:pPr>
+        <w:pStyle w:val="a3"/>
+      </w:pPr>
+      <w:r>
+        <w:t xml:space="preserve">The other approach to prevent vulnerability was demonstrated and analyzed </w:t>
+      </w:r>
+      <w:r>
+        <w:rPr>
+          <w:lang w:val="en-US"/>
+        </w:rPr>
+        <w:t>in</w:t>
+      </w:r>
+      <w:r>
+        <w:t xml:space="preserve"> </w:t>
+      </w:r>
+      <w:r>
+        <w:rPr>
+          <w:lang w:val="en-US"/>
+        </w:rPr>
+        <w:t>[3]</w:t>
+      </w:r>
+      <w:r>
+        <w:t xml:space="preserve">. It suggests randomizing the address space and returning random address pointers. Moreover, </w:t>
+      </w:r>
+      <w:r>
+        <w:rPr>
+          <w:lang w:val="en-US"/>
+        </w:rPr>
+        <w:t xml:space="preserve">the </w:t>
+      </w:r>
+      <w:r>
+        <w:t xml:space="preserve">authors mentioned that most operating systems use </w:t>
+      </w:r>
+      <w:r>
+        <w:rPr>
+          <w:lang w:val="en-US"/>
+        </w:rPr>
+        <w:t xml:space="preserve">the </w:t>
+      </w:r>
+      <w:r>
+        <w:t>current approach. With respect to our work, we also use randomization approach to obtain security.</w:t>
+      </w:r>
+    </w:p>
+    <w:p>
+      <w:pPr>
+        <w:pStyle w:val="a3"/>
+      </w:pPr>
+      <w:r>
+        <w:rPr>
+          <w:lang w:val="en-US"/>
+        </w:rPr>
+        <w:t>According to</w:t>
+      </w:r>
+      <w:r>
+        <w:t xml:space="preserve"> [4], methods like TSLF are the most effective ones from the time complexity perspective. At the same time the additional memory usage is required due to the hash map. Moreover, Masmano et al. </w:t>
+      </w:r>
+      <w:r>
+        <w:rPr>
+          <w:lang w:val="en-US"/>
+        </w:rPr>
+        <w:t>[5]</w:t>
+      </w:r>
+      <w:r>
+        <w:t xml:space="preserve"> introduce the TSLF algorithm that has O(1) time complexity and demonstrate the proof of such behavior. The authors also overviewed the segregated free list like method and compared it with the provided one. It is mentioned that such allocators do not use the hash map and therefore they are free of its memory. Our </w:t>
+      </w:r>
+      <w:r>
+        <w:rPr>
+          <w:lang w:val="en-US"/>
+        </w:rPr>
+        <w:t>study</w:t>
+      </w:r>
+      <w:r>
+        <w:t xml:space="preserve"> introduces the time and memory balanced protocol of allocation based on segregated free list type. </w:t>
+      </w:r>
+    </w:p>
+    <w:p>
+      <w:pPr>
+        <w:pStyle w:val="a3"/>
+      </w:pPr>
+      <w:r>
+        <w:t xml:space="preserve">Another question which </w:t>
+      </w:r>
+      <w:r>
+        <w:rPr>
+          <w:lang w:val="en-US"/>
+        </w:rPr>
+        <w:t>concerns</w:t>
+      </w:r>
+      <w:r>
+        <w:t xml:space="preserve"> memory allocation is fragmentation. Zlatanov </w:t>
+      </w:r>
+      <w:r>
+        <w:rPr>
+          <w:lang w:val="en-US"/>
+        </w:rPr>
+        <w:t>[6]</w:t>
+      </w:r>
+      <w:r>
+        <w:t xml:space="preserve"> overviewe</w:t>
+      </w:r>
+      <w:r>
+        <w:rPr>
+          <w:lang w:val="en-US"/>
+        </w:rPr>
+        <w:t>d</w:t>
+      </w:r>
+      <w:r>
+        <w:t xml:space="preserve"> this phenomenon and suggested </w:t>
+      </w:r>
+      <w:r>
+        <w:rPr>
+          <w:lang w:val="en-US"/>
+        </w:rPr>
+        <w:t>determining</w:t>
+      </w:r>
+      <w:r>
+        <w:t xml:space="preserve"> a series of partition pools with block sizes in a geometric progression. We suppose that such approach tends to use memory inefficient</w:t>
+      </w:r>
+      <w:r>
+        <w:rPr>
+          <w:lang w:val="en-US"/>
+        </w:rPr>
+        <w:t>ly</w:t>
+      </w:r>
+      <w:r>
+        <w:t>. Nevertheless, as mentioned in [7], the current phenomenon can be avoided. In addition, realizations of the best policies are already known and might be implemented on the client side.</w:t>
+      </w:r>
+    </w:p>
+    <w:p>
+      <w:pPr>
+        <w:pStyle w:val="a3"/>
+      </w:pPr>
+      <w:r>
+        <w:t xml:space="preserve">In terms of safety and efficiency at the same time, Liu et al. </w:t>
+      </w:r>
+      <w:r>
+        <w:rPr>
+          <w:lang w:val="en-US"/>
+        </w:rPr>
+        <w:t>[8]</w:t>
+      </w:r>
+      <w:r>
+        <w:t xml:space="preserve"> introduce</w:t>
+      </w:r>
+      <w:r>
+        <w:rPr>
+          <w:lang w:val="en-US"/>
+        </w:rPr>
+        <w:t>d</w:t>
+      </w:r>
+      <w:r>
+        <w:t xml:space="preserve"> so-called “SlimGuard” allocator that is designed to be secure and effective. The authors compared memory and time usage of SlimGuard with different state-of-the art memory management algorithms. Similar to this, we introduce lightweight allocator which performance still needs to be tested and compared with others. </w:t>
+      </w:r>
+    </w:p>
+    <w:p>
+      <w:pPr>
+        <w:pStyle w:val="a3"/>
+      </w:pPr>
+      <w:r>
+        <w:t>As can be seen in the literature review above, state-of-the art memory management allocators lack either time/memory efficiency or attack protection. Only experimental methods try to approach the optimal state in both directions. In our study we have collected different ideas and proposed time and memory balanced allocator.</w:t>
+      </w:r>
+    </w:p>
+    <w:p>
+      <w:pPr>
+        <w:pStyle w:val="1"/>
+      </w:pPr>
+      <w:r>
+        <w:t>Proposed Algorithm</w:t>
+      </w:r>
+    </w:p>
+    <w:p>
+      <w:pPr>
+        <w:pStyle w:val="2"/>
+      </w:pPr>
+      <w:r>
+        <w:t xml:space="preserve">OS Memory management </w:t>
+      </w:r>
+    </w:p>
+    <w:p>
+      <w:pPr>
+        <w:pStyle w:val="a3"/>
+        <w:rPr>
+          <w:lang w:val="en-US"/>
+        </w:rPr>
+      </w:pPr>
+      <w:r>
+        <w:rPr>
+          <w:lang w:val="en-US"/>
+        </w:rPr>
+        <w:t xml:space="preserve">Most of the operation systems already </w:t>
+      </w:r>
+      <w:r>
+        <w:rPr>
+          <w:lang w:val="en-US"/>
+        </w:rPr>
+        <w:t>possess</w:t>
+      </w:r>
+      <w:r>
+        <w:rPr>
+          <w:lang w:val="en-US"/>
+        </w:rPr>
+        <w:t xml:space="preserve"> memory simple allocation mechanisms. Despite that</w:t>
       </w:r>
       <w:r>
         <w:rPr>
@@ -677,43 +1067,31 @@
         <w:rPr>
           <w:lang w:val="en-US"/>
         </w:rPr>
-        <w:t xml:space="preserve"> some applications that use custom memory managers </w:t>
-      </w:r>
-      <w:r>
-        <w:rPr>
-          <w:lang w:val="en-US"/>
-        </w:rPr>
-        <w:t>in pursuit of efficiency</w:t>
-      </w:r>
-      <w:r>
-        <w:rPr>
-          <w:lang w:val="en-US"/>
-        </w:rPr>
-        <w:t xml:space="preserve"> </w:t>
-      </w:r>
-      <w:r>
-        <w:rPr>
-          <w:lang w:val="en-US"/>
-        </w:rPr>
-        <w:t>can suffer from attacks like “use-af</w:t>
-      </w:r>
-      <w:r>
-        <w:rPr>
-          <w:lang w:val="en-US"/>
-        </w:rPr>
-        <w:t>ter</w:t>
-      </w:r>
-      <w:r>
-        <w:rPr>
-          <w:lang w:val="en-US"/>
-        </w:rPr>
-        <w:t xml:space="preserve">-free” or overflow-like. Therefore, the goal of this paper is to propose </w:t>
-      </w:r>
-      <w:r>
-        <w:rPr>
-          <w:lang w:val="en-US"/>
-        </w:rPr>
-        <w:t xml:space="preserve">efficient, and secure algorithm of memory allocation. </w:t>
+        <w:t xml:space="preserve"> the consumed time </w:t>
+      </w:r>
+      <w:r>
+        <w:rPr>
+          <w:lang w:val="en-US"/>
+        </w:rPr>
+        <w:t>can reach high values.</w:t>
+      </w:r>
+      <w:r>
+        <w:rPr>
+          <w:lang w:val="en-US"/>
+        </w:rPr>
+        <w:t xml:space="preserve"> Therefore, one of the ideas of memory management is to request a large chunk of memory from</w:t>
+      </w:r>
+      <w:r>
+        <w:rPr>
+          <w:lang w:val="en-US"/>
+        </w:rPr>
+        <w:t xml:space="preserve"> an</w:t>
+      </w:r>
+      <w:r>
+        <w:rPr>
+          <w:lang w:val="en-US"/>
+        </w:rPr>
+        <w:t xml:space="preserve"> OS and mark the memory inside the application program.</w:t>
       </w:r>
     </w:p>
     <w:p>
@@ -727,852 +1105,26 @@
         <w:rPr>
           <w:lang w:val="en-US"/>
         </w:rPr>
-        <w:t xml:space="preserve">The rest of the paper is organized as follows. In Section 2, we demonstrate some existing ideas and techniques in this area. In Section 3, we demonstrate </w:t>
-      </w:r>
-      <w:r>
-        <w:rPr>
-          <w:lang w:val="en-US"/>
-        </w:rPr>
-        <w:t>methods to</w:t>
-      </w:r>
-      <w:r>
-        <w:rPr>
-          <w:lang w:val="en-US"/>
-        </w:rPr>
-        <w:t xml:space="preserve"> memory storing and formulate the allocation algorithm.</w:t>
-      </w:r>
-    </w:p>
-    <w:p>
-      <w:pPr>
-        <w:pStyle w:val="1"/>
-      </w:pPr>
-      <w:r>
-        <w:t>Related work</w:t>
-      </w:r>
-    </w:p>
-    <w:p>
-      <w:pPr>
-        <w:pStyle w:val="a3"/>
-      </w:pPr>
-      <w:r>
-        <w:rPr>
-          <w:lang w:val="en-US"/>
-        </w:rPr>
-        <w:t>Since</w:t>
-      </w:r>
-      <w:r>
-        <w:t xml:space="preserve"> </w:t>
-      </w:r>
-      <w:proofErr w:type="spellStart"/>
-      <w:r>
-        <w:t>memory</w:t>
-      </w:r>
-      <w:proofErr w:type="spellEnd"/>
-      <w:r>
-        <w:t xml:space="preserve"> </w:t>
-      </w:r>
-      <w:proofErr w:type="spellStart"/>
-      <w:r>
-        <w:t>allocation</w:t>
-      </w:r>
-      <w:proofErr w:type="spellEnd"/>
-      <w:r>
-        <w:t xml:space="preserve"> </w:t>
-      </w:r>
-      <w:proofErr w:type="spellStart"/>
-      <w:r>
-        <w:t>problem</w:t>
-      </w:r>
-      <w:proofErr w:type="spellEnd"/>
-      <w:r>
-        <w:t xml:space="preserve"> </w:t>
-      </w:r>
-      <w:proofErr w:type="spellStart"/>
-      <w:r>
-        <w:t>is</w:t>
-      </w:r>
-      <w:proofErr w:type="spellEnd"/>
-      <w:r>
-        <w:t xml:space="preserve"> </w:t>
-      </w:r>
-      <w:proofErr w:type="spellStart"/>
-      <w:r>
-        <w:t>ubiquitous</w:t>
-      </w:r>
-      <w:proofErr w:type="spellEnd"/>
-      <w:r>
-        <w:t xml:space="preserve"> </w:t>
-      </w:r>
-      <w:proofErr w:type="spellStart"/>
-      <w:r>
-        <w:t>in</w:t>
-      </w:r>
-      <w:proofErr w:type="spellEnd"/>
-      <w:r>
-        <w:t xml:space="preserve"> </w:t>
-      </w:r>
-      <w:proofErr w:type="spellStart"/>
-      <w:r>
-        <w:t>computer</w:t>
-      </w:r>
-      <w:proofErr w:type="spellEnd"/>
-      <w:r>
-        <w:t xml:space="preserve"> </w:t>
-      </w:r>
-      <w:proofErr w:type="spellStart"/>
-      <w:r>
-        <w:t>science</w:t>
-      </w:r>
-      <w:proofErr w:type="spellEnd"/>
-      <w:r>
-        <w:t xml:space="preserve">, </w:t>
-      </w:r>
-      <w:proofErr w:type="spellStart"/>
-      <w:r>
-        <w:t>this</w:t>
-      </w:r>
-      <w:proofErr w:type="spellEnd"/>
-      <w:r>
-        <w:t xml:space="preserve"> </w:t>
-      </w:r>
-      <w:proofErr w:type="spellStart"/>
-      <w:r>
-        <w:t>academic</w:t>
-      </w:r>
-      <w:proofErr w:type="spellEnd"/>
-      <w:r>
-        <w:t xml:space="preserve"> </w:t>
-      </w:r>
-      <w:proofErr w:type="spellStart"/>
-      <w:r>
-        <w:t>work</w:t>
-      </w:r>
-      <w:proofErr w:type="spellEnd"/>
-      <w:r>
-        <w:t xml:space="preserve"> </w:t>
-      </w:r>
-      <w:proofErr w:type="spellStart"/>
-      <w:r>
-        <w:t>to</w:t>
-      </w:r>
-      <w:proofErr w:type="spellEnd"/>
-      <w:r>
-        <w:t xml:space="preserve"> </w:t>
-      </w:r>
-      <w:proofErr w:type="spellStart"/>
-      <w:r>
-        <w:t>determine</w:t>
-      </w:r>
-      <w:proofErr w:type="spellEnd"/>
-      <w:r>
-        <w:t xml:space="preserve"> </w:t>
-      </w:r>
-      <w:proofErr w:type="spellStart"/>
-      <w:r>
-        <w:t>the</w:t>
-      </w:r>
-      <w:proofErr w:type="spellEnd"/>
-      <w:r>
-        <w:t xml:space="preserve"> </w:t>
-      </w:r>
-      <w:proofErr w:type="spellStart"/>
-      <w:r>
-        <w:t>efficient</w:t>
-      </w:r>
-      <w:proofErr w:type="spellEnd"/>
-      <w:r>
-        <w:t xml:space="preserve"> </w:t>
-      </w:r>
-      <w:proofErr w:type="spellStart"/>
-      <w:r>
-        <w:t>and</w:t>
-      </w:r>
-      <w:proofErr w:type="spellEnd"/>
-      <w:r>
-        <w:t xml:space="preserve"> </w:t>
-      </w:r>
-      <w:proofErr w:type="spellStart"/>
-      <w:r>
-        <w:t>secure</w:t>
-      </w:r>
-      <w:proofErr w:type="spellEnd"/>
-      <w:r>
-        <w:t xml:space="preserve"> </w:t>
-      </w:r>
-      <w:proofErr w:type="spellStart"/>
-      <w:r>
-        <w:t>allocation</w:t>
-      </w:r>
-      <w:proofErr w:type="spellEnd"/>
-      <w:r>
-        <w:t xml:space="preserve"> </w:t>
-      </w:r>
-      <w:proofErr w:type="spellStart"/>
-      <w:r>
-        <w:t>mechanism</w:t>
-      </w:r>
-      <w:proofErr w:type="spellEnd"/>
-      <w:r>
-        <w:t xml:space="preserve"> </w:t>
-      </w:r>
-      <w:proofErr w:type="spellStart"/>
-      <w:r>
-        <w:t>becomes</w:t>
-      </w:r>
-      <w:proofErr w:type="spellEnd"/>
-      <w:r>
-        <w:t xml:space="preserve"> </w:t>
-      </w:r>
-      <w:proofErr w:type="spellStart"/>
-      <w:r>
-        <w:t>more</w:t>
-      </w:r>
-      <w:proofErr w:type="spellEnd"/>
-      <w:r>
-        <w:t xml:space="preserve"> </w:t>
-      </w:r>
-      <w:proofErr w:type="spellStart"/>
-      <w:r>
-        <w:t>important</w:t>
-      </w:r>
-      <w:proofErr w:type="spellEnd"/>
-      <w:r>
-        <w:t xml:space="preserve"> </w:t>
-      </w:r>
-      <w:proofErr w:type="spellStart"/>
-      <w:r>
-        <w:t>these</w:t>
-      </w:r>
-      <w:proofErr w:type="spellEnd"/>
-      <w:r>
-        <w:t xml:space="preserve"> </w:t>
-      </w:r>
-      <w:proofErr w:type="spellStart"/>
-      <w:r>
-        <w:t>days</w:t>
-      </w:r>
-      <w:proofErr w:type="spellEnd"/>
-      <w:r>
-        <w:t>. In the following we want to present an overview of related work in this area.</w:t>
-      </w:r>
-    </w:p>
-    <w:p>
-      <w:pPr>
-        <w:pStyle w:val="a3"/>
-      </w:pPr>
-      <w:proofErr w:type="spellStart"/>
-      <w:r>
-        <w:t>As</w:t>
-      </w:r>
-      <w:proofErr w:type="spellEnd"/>
-      <w:r>
-        <w:t xml:space="preserve"> </w:t>
-      </w:r>
-      <w:proofErr w:type="spellStart"/>
-      <w:r>
-        <w:t>aforementioned</w:t>
-      </w:r>
-      <w:proofErr w:type="spellEnd"/>
-      <w:r>
-        <w:t xml:space="preserve">, </w:t>
-      </w:r>
-      <w:proofErr w:type="spellStart"/>
-      <w:r>
-        <w:t>systems</w:t>
-      </w:r>
-      <w:proofErr w:type="spellEnd"/>
-      <w:r>
-        <w:t xml:space="preserve"> </w:t>
-      </w:r>
-      <w:proofErr w:type="spellStart"/>
-      <w:r>
-        <w:t>with</w:t>
-      </w:r>
-      <w:proofErr w:type="spellEnd"/>
-      <w:r>
-        <w:t xml:space="preserve"> insufficient user data validation might deal with dynamic memory storage. Dewey et al. (2015) formulates the “use after </w:t>
-      </w:r>
-      <w:r>
-        <w:rPr>
-          <w:lang w:val="en-US"/>
-        </w:rPr>
-        <w:t>free</w:t>
-      </w:r>
-      <w:r>
-        <w:t xml:space="preserve">” vulnerability and conditions of such attacks. The paper has focused on C++ com-piled binaries where the memory manager cannot find and </w:t>
-      </w:r>
-      <w:proofErr w:type="spellStart"/>
-      <w:r>
-        <w:t>update</w:t>
-      </w:r>
-      <w:proofErr w:type="spellEnd"/>
-      <w:r>
-        <w:t xml:space="preserve"> </w:t>
-      </w:r>
-      <w:proofErr w:type="spellStart"/>
-      <w:r>
-        <w:t>pointers</w:t>
-      </w:r>
-      <w:proofErr w:type="spellEnd"/>
-      <w:r>
-        <w:t xml:space="preserve"> </w:t>
-      </w:r>
-      <w:proofErr w:type="spellStart"/>
-      <w:r>
-        <w:t>to</w:t>
-      </w:r>
-      <w:proofErr w:type="spellEnd"/>
-      <w:r>
-        <w:t xml:space="preserve"> </w:t>
-      </w:r>
-      <w:proofErr w:type="spellStart"/>
-      <w:r>
-        <w:t>program</w:t>
-      </w:r>
-      <w:proofErr w:type="spellEnd"/>
-      <w:r>
-        <w:t xml:space="preserve"> </w:t>
-      </w:r>
-      <w:proofErr w:type="spellStart"/>
-      <w:r>
-        <w:t>objects</w:t>
-      </w:r>
-      <w:proofErr w:type="spellEnd"/>
-      <w:r>
-        <w:t xml:space="preserve"> </w:t>
-      </w:r>
-      <w:proofErr w:type="spellStart"/>
-      <w:r>
-        <w:t>when</w:t>
-      </w:r>
-      <w:proofErr w:type="spellEnd"/>
-      <w:r>
-        <w:t xml:space="preserve"> </w:t>
-      </w:r>
-      <w:proofErr w:type="spellStart"/>
-      <w:r>
-        <w:t>they</w:t>
-      </w:r>
-      <w:proofErr w:type="spellEnd"/>
-      <w:r>
-        <w:t xml:space="preserve"> are moved. This same vulnerability might be presented in other languages. The authors have demonstrated the example of code with attack proof of concept.</w:t>
-      </w:r>
-    </w:p>
-    <w:p>
-      <w:pPr>
-        <w:pStyle w:val="a3"/>
-      </w:pPr>
-      <w:proofErr w:type="spellStart"/>
-      <w:r>
-        <w:t>Further</w:t>
-      </w:r>
-      <w:proofErr w:type="spellEnd"/>
-      <w:r>
-        <w:t xml:space="preserve">, </w:t>
-      </w:r>
-      <w:proofErr w:type="spellStart"/>
-      <w:r>
-        <w:t>Qiang</w:t>
-      </w:r>
-      <w:proofErr w:type="spellEnd"/>
-      <w:r>
-        <w:t xml:space="preserve"> </w:t>
-      </w:r>
-      <w:proofErr w:type="spellStart"/>
-      <w:r>
-        <w:t>Zeng</w:t>
-      </w:r>
-      <w:proofErr w:type="spellEnd"/>
-      <w:r>
-        <w:t xml:space="preserve"> </w:t>
-      </w:r>
-      <w:proofErr w:type="spellStart"/>
-      <w:r>
-        <w:t>et</w:t>
-      </w:r>
-      <w:proofErr w:type="spellEnd"/>
-      <w:r>
-        <w:t xml:space="preserve"> </w:t>
-      </w:r>
-      <w:proofErr w:type="spellStart"/>
-      <w:r>
-        <w:t>al</w:t>
-      </w:r>
-      <w:proofErr w:type="spellEnd"/>
-      <w:r>
-        <w:t>. (2019) classifies different attack types into such systems. The paper above notices how programs might be patched to gain required defense against “use after free” type. However, the method they mentioned requires 64 bits of metadata for every memory allocation call and 4Kb of guard pages. In this work we propose the algorithm with less memory usage.</w:t>
-      </w:r>
-    </w:p>
-    <w:p>
-      <w:pPr>
-        <w:pStyle w:val="a3"/>
-      </w:pPr>
-      <w:r>
-        <w:t xml:space="preserve">The other approach to prevent vulnerability was demonstrated and analyzed by Jonathan Ganz et al. (2017). It suggests randomizing the address space and re-turning random address pointers. Moreover, authors mentioned that most operating systems use current approach. With respect to </w:t>
-      </w:r>
-      <w:r>
-        <w:t>our work, we also use randomization approach to obtain security.</w:t>
-      </w:r>
-    </w:p>
-    <w:p>
-      <w:pPr>
-        <w:pStyle w:val="a3"/>
-      </w:pPr>
-      <w:r>
-        <w:t xml:space="preserve">As mentioned in [4], methods like TSLF are the most effective ones from the time complexity perspective. At the same time the additional memory usage is re-quired due to the hash map. </w:t>
-      </w:r>
-      <w:proofErr w:type="spellStart"/>
-      <w:r>
-        <w:t>Moreover</w:t>
-      </w:r>
-      <w:proofErr w:type="spellEnd"/>
-      <w:r>
-        <w:t xml:space="preserve">, </w:t>
-      </w:r>
-      <w:proofErr w:type="spellStart"/>
-      <w:r>
-        <w:t>Masmano</w:t>
-      </w:r>
-      <w:proofErr w:type="spellEnd"/>
-      <w:r>
-        <w:t xml:space="preserve"> et </w:t>
-      </w:r>
-      <w:proofErr w:type="spellStart"/>
-      <w:r>
-        <w:t>al</w:t>
-      </w:r>
-      <w:proofErr w:type="spellEnd"/>
-      <w:r>
-        <w:t xml:space="preserve">. (2004) has introduced the TSLF algorithm that has O(1) time complexity and demonstrated the proof of such behavior. The authors also overviewed the segregated free list like method and compared it with the provided one. It is mentioned that such allocators do not use the hash map and therefore they are free of its memory. Our paper introduces the time and memory balanced protocol of allocation based on segregated free list type. </w:t>
-      </w:r>
-    </w:p>
-    <w:p>
-      <w:pPr>
-        <w:pStyle w:val="a3"/>
-      </w:pPr>
-      <w:r>
-        <w:t xml:space="preserve">Another question which corresponds with memory allocation is fragmentation. </w:t>
-      </w:r>
-      <w:proofErr w:type="spellStart"/>
-      <w:r>
-        <w:t>Nikola</w:t>
-      </w:r>
-      <w:proofErr w:type="spellEnd"/>
-      <w:r>
-        <w:t xml:space="preserve"> </w:t>
-      </w:r>
-      <w:proofErr w:type="spellStart"/>
-      <w:r>
-        <w:t>Zlatanov</w:t>
-      </w:r>
-      <w:proofErr w:type="spellEnd"/>
-      <w:r>
-        <w:t xml:space="preserve"> (2015) </w:t>
-      </w:r>
-      <w:proofErr w:type="spellStart"/>
-      <w:r>
-        <w:t>has</w:t>
-      </w:r>
-      <w:proofErr w:type="spellEnd"/>
-      <w:r>
-        <w:t xml:space="preserve"> </w:t>
-      </w:r>
-      <w:proofErr w:type="spellStart"/>
-      <w:r>
-        <w:t>overviewed</w:t>
-      </w:r>
-      <w:proofErr w:type="spellEnd"/>
-      <w:r>
-        <w:t xml:space="preserve"> this phenomenon and suggested to define a series of partition pools with block sizes in a geometric progression. We suppose that such approach tends to use memory inefficient. </w:t>
-      </w:r>
-      <w:proofErr w:type="spellStart"/>
-      <w:r>
-        <w:t>Nevertheless</w:t>
-      </w:r>
-      <w:proofErr w:type="spellEnd"/>
-      <w:r>
-        <w:t xml:space="preserve">, </w:t>
-      </w:r>
-      <w:proofErr w:type="spellStart"/>
-      <w:r>
-        <w:t>as</w:t>
-      </w:r>
-      <w:proofErr w:type="spellEnd"/>
-      <w:r>
-        <w:t xml:space="preserve"> </w:t>
-      </w:r>
-      <w:proofErr w:type="spellStart"/>
-      <w:r>
-        <w:t>men-tioned</w:t>
-      </w:r>
-      <w:proofErr w:type="spellEnd"/>
-      <w:r>
-        <w:t xml:space="preserve"> </w:t>
-      </w:r>
-      <w:proofErr w:type="spellStart"/>
-      <w:r>
-        <w:t>in</w:t>
-      </w:r>
-      <w:proofErr w:type="spellEnd"/>
-      <w:r>
-        <w:t xml:space="preserve"> [7], </w:t>
-      </w:r>
-      <w:proofErr w:type="spellStart"/>
-      <w:r>
-        <w:t>the</w:t>
-      </w:r>
-      <w:proofErr w:type="spellEnd"/>
-      <w:r>
-        <w:t xml:space="preserve"> current phenomenon can be avoided. In addition, realizations of the best policies are already known and might be implemented on the client side.</w:t>
-      </w:r>
-    </w:p>
-    <w:p>
-      <w:pPr>
-        <w:pStyle w:val="a3"/>
-      </w:pPr>
-      <w:r>
-        <w:t xml:space="preserve">In terms of safety and efficiency at </w:t>
-      </w:r>
-      <w:proofErr w:type="spellStart"/>
-      <w:r>
-        <w:t>the</w:t>
-      </w:r>
-      <w:proofErr w:type="spellEnd"/>
-      <w:r>
-        <w:t xml:space="preserve"> </w:t>
-      </w:r>
-      <w:proofErr w:type="spellStart"/>
-      <w:r>
-        <w:t>same</w:t>
-      </w:r>
-      <w:proofErr w:type="spellEnd"/>
-      <w:r>
-        <w:t xml:space="preserve"> </w:t>
-      </w:r>
-      <w:proofErr w:type="spellStart"/>
-      <w:r>
-        <w:t>time</w:t>
-      </w:r>
-      <w:proofErr w:type="spellEnd"/>
-      <w:r>
-        <w:t xml:space="preserve">, </w:t>
-      </w:r>
-      <w:proofErr w:type="spellStart"/>
-      <w:r>
-        <w:t>Beichen</w:t>
-      </w:r>
-      <w:proofErr w:type="spellEnd"/>
-      <w:r>
-        <w:t xml:space="preserve"> </w:t>
-      </w:r>
-      <w:proofErr w:type="spellStart"/>
-      <w:r>
-        <w:t>Liu</w:t>
-      </w:r>
-      <w:proofErr w:type="spellEnd"/>
-      <w:r>
-        <w:t xml:space="preserve"> </w:t>
-      </w:r>
-      <w:proofErr w:type="spellStart"/>
-      <w:r>
-        <w:t>et</w:t>
-      </w:r>
-      <w:proofErr w:type="spellEnd"/>
-      <w:r>
-        <w:t xml:space="preserve"> </w:t>
-      </w:r>
-      <w:proofErr w:type="spellStart"/>
-      <w:r>
-        <w:t>al</w:t>
-      </w:r>
-      <w:proofErr w:type="spellEnd"/>
-      <w:r>
-        <w:t xml:space="preserve">. (2019) </w:t>
-      </w:r>
-      <w:proofErr w:type="spellStart"/>
-      <w:r>
-        <w:t>has</w:t>
-      </w:r>
-      <w:proofErr w:type="spellEnd"/>
-      <w:r>
-        <w:t xml:space="preserve"> </w:t>
-      </w:r>
-      <w:proofErr w:type="spellStart"/>
-      <w:r>
-        <w:t>introduced</w:t>
-      </w:r>
-      <w:proofErr w:type="spellEnd"/>
-      <w:r>
-        <w:t xml:space="preserve"> </w:t>
-      </w:r>
-      <w:proofErr w:type="spellStart"/>
-      <w:r>
-        <w:t>so-called</w:t>
-      </w:r>
-      <w:proofErr w:type="spellEnd"/>
-      <w:r>
-        <w:t xml:space="preserve"> “</w:t>
-      </w:r>
-      <w:proofErr w:type="spellStart"/>
-      <w:r>
-        <w:t>SlimGuard</w:t>
-      </w:r>
-      <w:proofErr w:type="spellEnd"/>
-      <w:r>
-        <w:t xml:space="preserve">” </w:t>
-      </w:r>
-      <w:proofErr w:type="spellStart"/>
-      <w:r>
-        <w:t>allocator</w:t>
-      </w:r>
-      <w:proofErr w:type="spellEnd"/>
-      <w:r>
-        <w:t xml:space="preserve"> </w:t>
-      </w:r>
-      <w:proofErr w:type="spellStart"/>
-      <w:r>
-        <w:t>that</w:t>
-      </w:r>
-      <w:proofErr w:type="spellEnd"/>
-      <w:r>
-        <w:t xml:space="preserve"> </w:t>
-      </w:r>
-      <w:proofErr w:type="spellStart"/>
-      <w:r>
-        <w:t>is</w:t>
-      </w:r>
-      <w:proofErr w:type="spellEnd"/>
-      <w:r>
-        <w:t xml:space="preserve"> designed to be secure and effective. The authors have compared memory and </w:t>
-      </w:r>
-      <w:proofErr w:type="spellStart"/>
-      <w:r>
-        <w:t>time</w:t>
-      </w:r>
-      <w:proofErr w:type="spellEnd"/>
-      <w:r>
-        <w:t xml:space="preserve"> </w:t>
-      </w:r>
-      <w:proofErr w:type="spellStart"/>
-      <w:r>
-        <w:t>usage</w:t>
-      </w:r>
-      <w:proofErr w:type="spellEnd"/>
-      <w:r>
-        <w:t xml:space="preserve"> </w:t>
-      </w:r>
-      <w:proofErr w:type="spellStart"/>
-      <w:r>
-        <w:t>of</w:t>
-      </w:r>
-      <w:proofErr w:type="spellEnd"/>
-      <w:r>
-        <w:t xml:space="preserve"> </w:t>
-      </w:r>
-      <w:proofErr w:type="spellStart"/>
-      <w:r>
-        <w:t>SlimGuard</w:t>
-      </w:r>
-      <w:proofErr w:type="spellEnd"/>
-      <w:r>
-        <w:t xml:space="preserve"> </w:t>
-      </w:r>
-      <w:proofErr w:type="spellStart"/>
-      <w:r>
-        <w:t>with</w:t>
-      </w:r>
-      <w:proofErr w:type="spellEnd"/>
-      <w:r>
-        <w:t xml:space="preserve"> </w:t>
-      </w:r>
-      <w:proofErr w:type="spellStart"/>
-      <w:r>
-        <w:t>different</w:t>
-      </w:r>
-      <w:proofErr w:type="spellEnd"/>
-      <w:r>
-        <w:t xml:space="preserve"> </w:t>
-      </w:r>
-      <w:proofErr w:type="spellStart"/>
-      <w:r>
-        <w:t>state-of-the</w:t>
-      </w:r>
-      <w:proofErr w:type="spellEnd"/>
-      <w:r>
-        <w:t xml:space="preserve"> art memory management algorithms. Similar </w:t>
-      </w:r>
-      <w:proofErr w:type="spellStart"/>
-      <w:r>
-        <w:t>to</w:t>
-      </w:r>
-      <w:proofErr w:type="spellEnd"/>
-      <w:r>
-        <w:t xml:space="preserve"> </w:t>
-      </w:r>
-      <w:proofErr w:type="spellStart"/>
-      <w:r>
-        <w:t>this</w:t>
-      </w:r>
-      <w:proofErr w:type="spellEnd"/>
-      <w:r>
-        <w:t xml:space="preserve">, </w:t>
-      </w:r>
-      <w:proofErr w:type="spellStart"/>
-      <w:r>
-        <w:t>we</w:t>
-      </w:r>
-      <w:proofErr w:type="spellEnd"/>
-      <w:r>
-        <w:t xml:space="preserve"> </w:t>
-      </w:r>
-      <w:proofErr w:type="spellStart"/>
-      <w:r>
-        <w:t>introduce</w:t>
-      </w:r>
-      <w:proofErr w:type="spellEnd"/>
-      <w:r>
-        <w:t xml:space="preserve"> </w:t>
-      </w:r>
-      <w:proofErr w:type="spellStart"/>
-      <w:r>
-        <w:t>lightweight</w:t>
-      </w:r>
-      <w:proofErr w:type="spellEnd"/>
-      <w:r>
-        <w:t xml:space="preserve"> </w:t>
-      </w:r>
-      <w:proofErr w:type="spellStart"/>
-      <w:r>
-        <w:t>allocator</w:t>
-      </w:r>
-      <w:proofErr w:type="spellEnd"/>
-      <w:r>
-        <w:t xml:space="preserve"> </w:t>
-      </w:r>
-      <w:proofErr w:type="spellStart"/>
-      <w:r>
-        <w:t>which</w:t>
-      </w:r>
-      <w:proofErr w:type="spellEnd"/>
-      <w:r>
-        <w:t xml:space="preserve"> performance still needs to be tested and compared with others. </w:t>
-      </w:r>
-    </w:p>
-    <w:p>
-      <w:pPr>
-        <w:pStyle w:val="a3"/>
-      </w:pPr>
-      <w:r>
-        <w:t>As can be seen in the literature review above, state-of-the art memory management allocators are lack of either time/memory efficiency or attack protection. Only experimental methods try to approach the optimal state in both directions. In our study we have collected different ideas and proposed time and memory balanced allocator.</w:t>
-      </w:r>
-    </w:p>
-    <w:p>
-      <w:pPr>
-        <w:pStyle w:val="1"/>
-      </w:pPr>
-      <w:r>
-        <w:t>Proposed Algorithm</w:t>
-      </w:r>
-    </w:p>
-    <w:p>
-      <w:pPr>
-        <w:pStyle w:val="2"/>
-      </w:pPr>
-      <w:r>
-        <w:t xml:space="preserve">OS Memory management </w:t>
-      </w:r>
-    </w:p>
-    <w:p>
-      <w:pPr>
-        <w:pStyle w:val="a3"/>
-        <w:rPr>
-          <w:lang w:val="en-US"/>
-        </w:rPr>
-      </w:pPr>
-      <w:r>
-        <w:rPr>
-          <w:lang w:val="en-US"/>
-        </w:rPr>
-        <w:t xml:space="preserve">Most of the operation systems already have memory simple allocation mechanisms. Despite that the consumed time </w:t>
-      </w:r>
-      <w:r>
-        <w:rPr>
-          <w:lang w:val="en-US"/>
-        </w:rPr>
-        <w:t>can reach high values.</w:t>
-      </w:r>
-      <w:r>
-        <w:rPr>
-          <w:lang w:val="en-US"/>
-        </w:rPr>
-        <w:t xml:space="preserve"> Therefore, one of the ideas of memory management is to request a large chunk of memory from OS and mark the memory inside the application program.</w:t>
-      </w:r>
-    </w:p>
-    <w:p>
-      <w:pPr>
-        <w:pStyle w:val="a3"/>
-        <w:rPr>
-          <w:lang w:val="en-US"/>
-        </w:rPr>
-      </w:pPr>
-      <w:r>
-        <w:rPr>
-          <w:lang w:val="en-US"/>
-        </w:rPr>
         <w:t>From the security perspective</w:t>
       </w:r>
       <w:r>
         <w:rPr>
           <w:lang w:val="en-US"/>
         </w:rPr>
-        <w:t xml:space="preserve">, most of the vulnerabilities are </w:t>
-      </w:r>
-      <w:proofErr w:type="gramStart"/>
-      <w:r>
-        <w:rPr>
-          <w:lang w:val="en-US"/>
-        </w:rPr>
-        <w:t>based on the fact that</w:t>
-      </w:r>
-      <w:proofErr w:type="gramEnd"/>
-      <w:r>
-        <w:rPr>
-          <w:lang w:val="en-US"/>
-        </w:rPr>
-        <w:t xml:space="preserve"> hackers can somehow predict the </w:t>
+        <w:t xml:space="preserve">, most of the vulnerabilities are based on the fact that hackers can somehow predict the address of the working object. That is why the </w:t>
+      </w:r>
+      <w:r>
+        <w:rPr>
+          <w:lang w:val="en-US"/>
+        </w:rPr>
+        <w:t xml:space="preserve">universal </w:t>
       </w:r>
       <w:r>
         <w:rPr>
           <w:lang w:val="en-US"/>
         </w:rPr>
         <w:lastRenderedPageBreak/>
-        <w:t xml:space="preserve">address of the working object. That is why the </w:t>
-      </w:r>
-      <w:r>
-        <w:rPr>
-          <w:lang w:val="en-US"/>
-        </w:rPr>
-        <w:t xml:space="preserve">universal </w:t>
-      </w:r>
-      <w:r>
-        <w:rPr>
-          <w:lang w:val="en-US"/>
-        </w:rPr>
-        <w:t xml:space="preserve">protection would be the address randomization within the </w:t>
-      </w:r>
-      <w:proofErr w:type="spellStart"/>
-      <w:r>
-        <w:rPr>
-          <w:lang w:val="en-US"/>
-        </w:rPr>
-        <w:t>preallocated</w:t>
-      </w:r>
-      <w:proofErr w:type="spellEnd"/>
-      <w:r>
-        <w:rPr>
-          <w:lang w:val="en-US"/>
-        </w:rPr>
-        <w:t xml:space="preserve"> chunk.</w:t>
+        <w:t>protection would be the address randomization within the preallocated chunk.</w:t>
       </w:r>
     </w:p>
     <w:p>
@@ -1592,10 +1144,22 @@
         <w:t xml:space="preserve">As was mentioned earlier, </w:t>
       </w:r>
       <w:r>
-        <w:t xml:space="preserve">the basic principles </w:t>
-      </w:r>
-      <w:r>
-        <w:t xml:space="preserve">in marking the large chunk of the data. The memory given from OS can be divided into several parts by creating control blocks inside the allocated memory. The control block is a simple structure that holds the number of allocated bytes and the index of the previous control block. In term of C </w:t>
+        <w:t>the basic principles</w:t>
+      </w:r>
+      <w:r>
+        <w:t xml:space="preserve"> are</w:t>
+      </w:r>
+      <w:r>
+        <w:t xml:space="preserve"> </w:t>
+      </w:r>
+      <w:r>
+        <w:t xml:space="preserve">marking the large chunk of the data. The memory </w:t>
+      </w:r>
+      <w:r>
+        <w:t>provided by</w:t>
+      </w:r>
+      <w:r>
+        <w:t xml:space="preserve"> OS can be divided into several parts by creating control blocks inside the allocated memory. The control block is a simple structure that holds the number of allocated bytes and the index of the previous control block. In term of C </w:t>
       </w:r>
       <w:r>
         <w:t>language,</w:t>
@@ -1621,16 +1185,8 @@
         <w:rPr>
           <w:rFonts w:ascii="Times New Roman" w:hAnsi="Times New Roman" w:cs="Times New Roman"/>
         </w:rPr>
-        <w:t xml:space="preserve">struct </w:t>
-      </w:r>
-      <w:proofErr w:type="spellStart"/>
-      <w:r>
-        <w:rPr>
-          <w:rFonts w:ascii="Times New Roman" w:hAnsi="Times New Roman" w:cs="Times New Roman"/>
-        </w:rPr>
-        <w:t>control_block</w:t>
-      </w:r>
-      <w:proofErr w:type="spellEnd"/>
+        <w:t>struct control_block</w:t>
+      </w:r>
       <w:r>
         <w:rPr>
           <w:rFonts w:ascii="Times New Roman" w:hAnsi="Times New Roman" w:cs="Times New Roman"/>
@@ -1675,24 +1231,8 @@
           <w:rFonts w:ascii="Times New Roman" w:hAnsi="Times New Roman" w:cs="Times New Roman"/>
         </w:rPr>
         <w:br/>
-        <w:t xml:space="preserve">           unsigned </w:t>
-      </w:r>
-      <w:proofErr w:type="gramStart"/>
-      <w:r>
-        <w:rPr>
-          <w:rFonts w:ascii="Times New Roman" w:hAnsi="Times New Roman" w:cs="Times New Roman"/>
-        </w:rPr>
-        <w:t xml:space="preserve">long </w:t>
-      </w:r>
-      <w:proofErr w:type="spellStart"/>
-      <w:r>
-        <w:rPr>
-          <w:rFonts w:ascii="Times New Roman" w:hAnsi="Times New Roman" w:cs="Times New Roman"/>
-        </w:rPr>
-        <w:t>long</w:t>
-      </w:r>
-      <w:proofErr w:type="spellEnd"/>
-      <w:proofErr w:type="gramEnd"/>
+        <w:t xml:space="preserve">           unsigned long long</w:t>
+      </w:r>
       <w:r>
         <w:rPr>
           <w:rFonts w:ascii="Times New Roman" w:hAnsi="Times New Roman" w:cs="Times New Roman"/>
@@ -1745,28 +1285,17 @@
       <w:r>
         <w:t xml:space="preserve"> bytes of data should be stored right after the control block. </w:t>
       </w:r>
+      <w:r>
+        <w:t>On any memory allocation there are only 32 bits of additional metadata.</w:t>
+      </w:r>
     </w:p>
     <w:p>
       <w:pPr>
         <w:ind w:firstLine="288"/>
         <w:jc w:val="both"/>
       </w:pPr>
-      <w:proofErr w:type="gramStart"/>
-      <w:r>
-        <w:t>It can be seen that memory</w:t>
-      </w:r>
-      <w:proofErr w:type="gramEnd"/>
-      <w:r>
-        <w:t xml:space="preserve"> control blocks are </w:t>
-      </w:r>
-      <w:r>
-        <w:t>united</w:t>
-      </w:r>
-      <w:r>
-        <w:t xml:space="preserve"> </w:t>
-      </w:r>
-      <w:r>
-        <w:t>in</w:t>
+      <w:r>
+        <w:t>It can be seen that memory control blocks are united in</w:t>
       </w:r>
       <w:r>
         <w:t>to</w:t>
@@ -1778,18 +1307,16 @@
         <w:t xml:space="preserve"> That is why </w:t>
       </w:r>
       <w:r>
-        <w:t xml:space="preserve">the on a memory request it is possible to look through </w:t>
-      </w:r>
-      <w:proofErr w:type="gramStart"/>
+        <w:t xml:space="preserve">on any memory request </w:t>
+      </w:r>
+      <w:r>
+        <w:t xml:space="preserve">it is possible to look through all </w:t>
+      </w:r>
       <w:r>
         <w:t xml:space="preserve">the </w:t>
       </w:r>
       <w:r>
-        <w:t>all</w:t>
-      </w:r>
-      <w:proofErr w:type="gramEnd"/>
-      <w:r>
-        <w:t xml:space="preserve"> allocated control blocks</w:t>
+        <w:t>allocated control blocks</w:t>
       </w:r>
       <w:r>
         <w:t xml:space="preserve"> and quickly find the fitting one</w:t>
@@ -1804,19 +1331,31 @@
         <w:jc w:val="both"/>
       </w:pPr>
       <w:r>
-        <w:t xml:space="preserve">To understand which block is used </w:t>
-      </w:r>
-      <w:r>
-        <w:t xml:space="preserve">currently </w:t>
-      </w:r>
-      <w:r>
-        <w:t xml:space="preserve">by the application, it is possible to encode the bit flag </w:t>
-      </w:r>
-      <w:r>
-        <w:t xml:space="preserve">of </w:t>
-      </w:r>
-      <w:r>
-        <w:t xml:space="preserve">the </w:t>
+        <w:t xml:space="preserve">While processing the request and, the allocator should decide </w:t>
+      </w:r>
+      <w:r>
+        <w:t xml:space="preserve">whether </w:t>
+      </w:r>
+      <w:r>
+        <w:t>a</w:t>
+      </w:r>
+      <w:r>
+        <w:t xml:space="preserve"> particular control block is busy by the application or not</w:t>
+      </w:r>
+      <w:r>
+        <w:t xml:space="preserve">. </w:t>
+      </w:r>
+      <w:r>
+        <w:t xml:space="preserve">To understand which block is </w:t>
+      </w:r>
+      <w:r>
+        <w:t xml:space="preserve">currently in </w:t>
+      </w:r>
+      <w:r>
+        <w:t xml:space="preserve">use, it is possible to </w:t>
+      </w:r>
+      <w:r>
+        <w:t xml:space="preserve">encode the lower bit of the </w:t>
       </w:r>
       <w:r>
         <w:rPr>
@@ -1826,26 +1365,13 @@
         <w:t>size</w:t>
       </w:r>
       <w:r>
-        <w:t xml:space="preserve"> field</w:t>
-      </w:r>
-      <w:r>
-        <w:t xml:space="preserve">. If the </w:t>
-      </w:r>
-      <w:r>
-        <w:rPr>
-          <w:i/>
-          <w:iCs/>
-        </w:rPr>
-        <w:t>size</w:t>
-      </w:r>
-      <w:r>
-        <w:t xml:space="preserve"> is divided by 2 therefore the block is </w:t>
-      </w:r>
-      <w:r>
-        <w:t>free and otherwise it is in use</w:t>
-      </w:r>
-      <w:r>
-        <w:t xml:space="preserve">. </w:t>
+        <w:t xml:space="preserve"> field as a hint</w:t>
+      </w:r>
+      <w:r>
+        <w:t>.</w:t>
+      </w:r>
+      <w:r>
+        <w:t xml:space="preserve"> If it is not set, the block is free. And conversely if the lowest bit is set, the block is in use.</w:t>
       </w:r>
     </w:p>
     <w:p>
@@ -1862,13 +1388,28 @@
         <w:jc w:val="both"/>
       </w:pPr>
       <w:r>
-        <w:t xml:space="preserve">Efficient memory management </w:t>
-      </w:r>
-      <w:r>
-        <w:t>implies</w:t>
-      </w:r>
-      <w:r>
-        <w:t xml:space="preserve"> that there will be just enough bytes while allocation process. </w:t>
+        <w:t>Efficient memory management implies that</w:t>
+      </w:r>
+      <w:r>
+        <w:t xml:space="preserve"> allocation process will result with </w:t>
+      </w:r>
+      <w:r>
+        <w:t xml:space="preserve">enough </w:t>
+      </w:r>
+      <w:r>
+        <w:t>memory</w:t>
+      </w:r>
+      <w:r>
+        <w:t xml:space="preserve"> </w:t>
+      </w:r>
+      <w:r>
+        <w:t xml:space="preserve">units </w:t>
+      </w:r>
+      <w:r>
+        <w:t>but not twice as more than requested</w:t>
+      </w:r>
+      <w:r>
+        <w:t xml:space="preserve">. </w:t>
       </w:r>
       <w:r>
         <w:t>Therefore,</w:t>
@@ -1905,46 +1446,58 @@
       <w:pPr>
         <w:ind w:firstLine="288"/>
         <w:jc w:val="both"/>
-        <w:rPr>
-          <w:lang w:val="ru-RU"/>
-        </w:rPr>
-      </w:pPr>
-      <w:r>
-        <w:t>It is worth mentioning that a lot of small allocation and deallocation can lower the memory capacity almost by a half</w:t>
+      </w:pPr>
+      <w:r>
+        <w:t xml:space="preserve">It is worth </w:t>
+      </w:r>
+      <w:r>
+        <w:t>noting</w:t>
+      </w:r>
+      <w:r>
+        <w:t xml:space="preserve"> that </w:t>
+      </w:r>
+      <w:r>
+        <w:t>various</w:t>
+      </w:r>
+      <w:r>
+        <w:t xml:space="preserve"> small allocation</w:t>
+      </w:r>
+      <w:r>
+        <w:t>s</w:t>
+      </w:r>
+      <w:r>
+        <w:t xml:space="preserve"> and deallocation</w:t>
+      </w:r>
+      <w:r>
+        <w:t>s</w:t>
+      </w:r>
+      <w:r>
+        <w:t xml:space="preserve"> can lower the memory capacity almost by a half. That is why </w:t>
+      </w:r>
+      <w:r>
+        <w:t>merging two adjacent control blocks into one bigger</w:t>
+      </w:r>
+      <w:r>
+        <w:t xml:space="preserve"> are likely to improve the memory management</w:t>
+      </w:r>
+      <w:r>
+        <w:t xml:space="preserve">. </w:t>
+      </w:r>
+      <w:r>
+        <w:t>So, in this scheme, all allocations and deallocations would reset the state of the control block list.</w:t>
+      </w:r>
+    </w:p>
+    <w:p>
+      <w:pPr>
+        <w:ind w:firstLine="288"/>
+        <w:jc w:val="both"/>
+      </w:pPr>
+      <w:r>
+        <w:t>The above manipulations of control blocks is called “Split and consume” strategy</w:t>
       </w:r>
       <w:r>
         <w:t>.</w:t>
       </w:r>
-      <w:r>
-        <w:t xml:space="preserve"> That is why </w:t>
-      </w:r>
-      <w:r>
-        <w:t xml:space="preserve">another idea would be merging two </w:t>
-      </w:r>
-      <w:r>
-        <w:t>adjacent</w:t>
-      </w:r>
-      <w:r>
-        <w:t xml:space="preserve"> </w:t>
-      </w:r>
-      <w:r>
-        <w:t xml:space="preserve">control blocks into one bigger. </w:t>
-      </w:r>
-      <w:r>
-        <w:t xml:space="preserve">So, in this scheme, all </w:t>
-      </w:r>
-      <w:r>
-        <w:t xml:space="preserve">allocations and deallocations would </w:t>
-      </w:r>
-      <w:r>
-        <w:t>reset</w:t>
-      </w:r>
-      <w:r>
-        <w:t xml:space="preserve"> </w:t>
-      </w:r>
-      <w:r>
-        <w:t>the state of the control block list.</w:t>
-      </w:r>
     </w:p>
     <w:p>
       <w:pPr>
@@ -1968,7 +1521,22 @@
         <w:t>common</w:t>
       </w:r>
       <w:r>
-        <w:t xml:space="preserve"> allocation approaches and implemented new memory management algorithm that is balanced in both requirements. This can protect programs vulnerable to attacks like “use after free”. </w:t>
+        <w:t xml:space="preserve"> allocation approaches and implemented new memory management algorithm that is balanced in both requirements. This can protect programs vulnerable to attacks like “</w:t>
+      </w:r>
+      <w:r>
+        <w:rPr>
+          <w:lang w:val="en-US"/>
+        </w:rPr>
+        <w:t>use-after-free</w:t>
+      </w:r>
+      <w:r>
+        <w:t>”</w:t>
+      </w:r>
+      <w:r>
+        <w:t>, using only 32 bits of additional metadata on each allocation</w:t>
+      </w:r>
+      <w:r>
+        <w:t xml:space="preserve">. </w:t>
       </w:r>
     </w:p>
     <w:p>
@@ -1985,7 +1553,16 @@
         <w:t xml:space="preserve"> the</w:t>
       </w:r>
       <w:r>
-        <w:t xml:space="preserve"> current, existing, and future algorithms and compare them. Last but not least pro-posed algorithm could be reconstructed from multithreaded perspective in order to support a wider spectrum of applications.</w:t>
+        <w:t xml:space="preserve"> current, existing, and future algorithms and compare them. Last but not least</w:t>
+      </w:r>
+      <w:r>
+        <w:rPr>
+          <w:lang w:val="en-US"/>
+        </w:rPr>
+        <w:t>,</w:t>
+      </w:r>
+      <w:r>
+        <w:t xml:space="preserve"> proposed algorithm could be reconstructed from multithreaded perspective in order to support a wider spectrum of applications.</w:t>
       </w:r>
     </w:p>
     <w:p>
@@ -3118,7 +2695,7 @@
       <w:lvlJc w:val="center"/>
       <w:pPr>
         <w:tabs>
-          <w:tab w:val="num" w:pos="576"/>
+          <w:tab w:val="num" w:pos="2204"/>
         </w:tabs>
         <w:ind w:firstLine="216"/>
       </w:pPr>
@@ -4013,7 +3590,9 @@
         <w:numId w:val="4"/>
       </w:numPr>
       <w:tabs>
+        <w:tab w:val="clear" w:pos="2204"/>
         <w:tab w:val="left" w:pos="216"/>
+        <w:tab w:val="num" w:pos="576"/>
       </w:tabs>
       <w:spacing w:before="160" w:after="80"/>
       <w:ind w:firstLine="0"/>
@@ -4119,6 +3698,7 @@
   <w:style w:type="character" w:default="1" w:styleId="a0">
     <w:name w:val="Default Paragraph Font"/>
     <w:uiPriority w:val="1"/>
+    <w:semiHidden/>
     <w:unhideWhenUsed/>
   </w:style>
   <w:style w:type="table" w:default="1" w:styleId="a1">

</xml_diff>

<commit_message>
Improvinig the inrtoduction. Paper done
</commit_message>
<xml_diff>
--- a/English professional/Paper.docx
+++ b/English professional/Paper.docx
@@ -305,7 +305,21 @@
         <w:t xml:space="preserve"> </w:t>
       </w:r>
       <w:r>
-        <w:t>Memory allocation task have taken the first place by CPU usage in a number of applications. Different self-written memory managers tend to maximize the performance but still can lack security and be vulnerable. This paper focuses on proposing the efficient and secure allocator algorithm. Address randomization and “Split and Consume” strategy are the two major methods that help achieving such requirements. The results show that proposed memory manager can protect vulnerable programs form “use-after-free” attacks. Besides, it requires only 32 bits of additional metadata each allocation.</w:t>
+        <w:t xml:space="preserve">Memory allocation task have taken the first place by CPU usage in </w:t>
+      </w:r>
+      <w:proofErr w:type="gramStart"/>
+      <w:r>
+        <w:t>a number of</w:t>
+      </w:r>
+      <w:proofErr w:type="gramEnd"/>
+      <w:r>
+        <w:t xml:space="preserve"> applications. Different self-written memory managers tend to maximize the performance but still can lack security and be vulnerable. This paper focuses on proposing the efficient and secure allocator algorithm. Address randomization and “Split and Consume” strategy are the two major methods that help achieving such requirements. The results show that proposed memory manager can protect vulnerable programs form “use-after-free” attacks. Besides, it requires only </w:t>
+      </w:r>
+      <w:r>
+        <w:t>64</w:t>
+      </w:r>
+      <w:r>
+        <w:t xml:space="preserve"> bits of additional metadata each allocation.</w:t>
       </w:r>
     </w:p>
     <w:p>
@@ -325,7 +339,10 @@
         <w:t xml:space="preserve"> </w:t>
       </w:r>
       <w:r>
-        <w:t>/* TO DO */</w:t>
+        <w:t>memory allocator, address randomization, use-after-free</w:t>
+      </w:r>
+      <w:r>
+        <w:t xml:space="preserve"> vulnerability</w:t>
       </w:r>
     </w:p>
     <w:p>
@@ -340,6 +357,7 @@
       <w:pPr>
         <w:pStyle w:val="a3"/>
         <w:rPr>
+          <w:vertAlign w:val="subscript"/>
           <w:lang w:val="en-US"/>
         </w:rPr>
       </w:pPr>
@@ -379,8 +397,13 @@
         </w:rPr>
         <w:t xml:space="preserve"> M</w:t>
       </w:r>
-      <w:r>
-        <w:t xml:space="preserve">emory </w:t>
+      <w:proofErr w:type="spellStart"/>
+      <w:r>
+        <w:t>emory</w:t>
+      </w:r>
+      <w:proofErr w:type="spellEnd"/>
+      <w:r>
+        <w:t xml:space="preserve"> </w:t>
       </w:r>
       <w:r>
         <w:rPr>
@@ -428,7 +451,7 @@
         <w:rPr>
           <w:lang w:val="en-US"/>
         </w:rPr>
-        <w:t xml:space="preserve">OS can interrupt  evaluations for </w:t>
+        <w:t xml:space="preserve">OS can interrupt evaluations for </w:t>
       </w:r>
       <w:r>
         <w:rPr>
@@ -442,6 +465,7 @@
         </w:rPr>
         <w:t xml:space="preserve">undetermined </w:t>
       </w:r>
+      <w:proofErr w:type="gramStart"/>
       <w:r>
         <w:rPr>
           <w:lang w:val="en-US"/>
@@ -460,6 +484,7 @@
         </w:rPr>
         <w:t>time</w:t>
       </w:r>
+      <w:proofErr w:type="gramEnd"/>
       <w:r>
         <w:rPr>
           <w:lang w:val="en-US"/>
@@ -554,7 +579,27 @@
         <w:rPr>
           <w:lang w:val="en-US"/>
         </w:rPr>
-        <w:t>The address randomization and “Split and consume” strategy are the methods</w:t>
+        <w:t>Suggested approach can be injected between an application memory request and direct memory allocation.</w:t>
+      </w:r>
+      <w:r>
+        <w:rPr>
+          <w:lang w:val="en-US"/>
+        </w:rPr>
+        <w:t xml:space="preserve"> That is why it is possible to support already vulnerable programs and protect them. </w:t>
+      </w:r>
+    </w:p>
+    <w:p>
+      <w:pPr>
+        <w:pStyle w:val="a3"/>
+        <w:rPr>
+          <w:lang w:val="en-US"/>
+        </w:rPr>
+      </w:pPr>
+      <w:r>
+        <w:rPr>
+          <w:lang w:val="en-US"/>
+        </w:rPr>
+        <w:t>The rest of the paper is organized as follows. In Section 2, we demonstrate some existing ideas and techniques in this area. Section 3</w:t>
       </w:r>
       <w:r>
         <w:rPr>
@@ -566,106 +611,453 @@
         <w:rPr>
           <w:lang w:val="en-US"/>
         </w:rPr>
-        <w:t>we used</w:t>
-      </w:r>
-      <w:r>
-        <w:rPr>
-          <w:lang w:val="en-US"/>
-        </w:rPr>
-        <w:t xml:space="preserve"> to achieve</w:t>
-      </w:r>
-      <w:r>
-        <w:rPr>
-          <w:lang w:val="en-US"/>
-        </w:rPr>
-        <w:t xml:space="preserve"> these results.</w:t>
-      </w:r>
-      <w:r>
-        <w:rPr>
-          <w:lang w:val="en-US"/>
-        </w:rPr>
-        <w:t xml:space="preserve"> // TO DO : improve introduction</w:t>
+        <w:t>presents the</w:t>
+      </w:r>
+      <w:r>
+        <w:rPr>
+          <w:color w:val="FF0000"/>
+          <w:lang w:val="en-US"/>
+        </w:rPr>
+        <w:t xml:space="preserve"> </w:t>
+      </w:r>
+      <w:r>
+        <w:rPr>
+          <w:lang w:val="en-US"/>
+        </w:rPr>
+        <w:t xml:space="preserve">methods </w:t>
+      </w:r>
+      <w:r>
+        <w:rPr>
+          <w:lang w:val="en-US"/>
+        </w:rPr>
+        <w:t>for</w:t>
+      </w:r>
+      <w:r>
+        <w:rPr>
+          <w:lang w:val="en-US"/>
+        </w:rPr>
+        <w:t xml:space="preserve"> </w:t>
+      </w:r>
+      <w:r>
+        <w:rPr>
+          <w:lang w:val="en-US"/>
+        </w:rPr>
+        <w:t xml:space="preserve">memory </w:t>
+      </w:r>
+      <w:r>
+        <w:rPr>
+          <w:lang w:val="en-US"/>
+        </w:rPr>
+        <w:t xml:space="preserve">management </w:t>
+      </w:r>
+      <w:r>
+        <w:rPr>
+          <w:lang w:val="en-US"/>
+        </w:rPr>
+        <w:t>and formulate</w:t>
+      </w:r>
+      <w:r>
+        <w:rPr>
+          <w:lang w:val="en-US"/>
+        </w:rPr>
+        <w:t>s</w:t>
+      </w:r>
+      <w:r>
+        <w:rPr>
+          <w:lang w:val="en-US"/>
+        </w:rPr>
+        <w:t xml:space="preserve"> the allocation algorithm.</w:t>
+      </w:r>
+    </w:p>
+    <w:p>
+      <w:pPr>
+        <w:pStyle w:val="1"/>
+      </w:pPr>
+      <w:r>
+        <w:t>Related work</w:t>
       </w:r>
     </w:p>
     <w:p>
       <w:pPr>
         <w:pStyle w:val="a3"/>
-        <w:rPr>
-          <w:lang w:val="en-US"/>
-        </w:rPr>
-      </w:pPr>
-      <w:r>
-        <w:rPr>
-          <w:lang w:val="en-US"/>
-        </w:rPr>
-        <w:t>The rest of the paper is organized as follows. In Section 2, we demonstrate some existing ideas and techniques in this area. Section 3</w:t>
-      </w:r>
-      <w:r>
-        <w:rPr>
-          <w:lang w:val="en-US"/>
-        </w:rPr>
+      </w:pPr>
+      <w:r>
+        <w:rPr>
+          <w:lang w:val="en-US"/>
+        </w:rPr>
+        <w:t>Since</w:t>
+      </w:r>
+      <w:r>
+        <w:t xml:space="preserve"> memory allocation problem is ubiquitous in computer science, this academic work to determine the efficient and secure allocation mechanism becomes more important these days. In the following we want to present an overview of related work in this area.</w:t>
+      </w:r>
+    </w:p>
+    <w:p>
+      <w:pPr>
+        <w:pStyle w:val="a3"/>
+      </w:pPr>
+      <w:r>
+        <w:t xml:space="preserve">As aforementioned, </w:t>
+      </w:r>
+      <w:r>
+        <w:rPr>
+          <w:lang w:val="en-US"/>
+        </w:rPr>
+        <w:t xml:space="preserve">the </w:t>
+      </w:r>
+      <w:r>
+        <w:t xml:space="preserve">systems with insufficient user data validation </w:t>
+      </w:r>
+      <w:r>
+        <w:rPr>
+          <w:lang w:val="en-US"/>
+        </w:rPr>
+        <w:t xml:space="preserve">can </w:t>
+      </w:r>
+      <w:r>
+        <w:t xml:space="preserve">deal with dynamic memory storage. Dewey et al. </w:t>
+      </w:r>
+      <w:r>
+        <w:rPr>
+          <w:lang w:val="en-US"/>
+        </w:rPr>
+        <w:t>[1]</w:t>
+      </w:r>
+      <w:r>
+        <w:t xml:space="preserve"> formulate the </w:t>
+      </w:r>
+      <w:r>
+        <w:t>“</w:t>
+      </w:r>
+      <w:r>
+        <w:rPr>
+          <w:lang w:val="en-US"/>
+        </w:rPr>
+        <w:t>use-after-free</w:t>
+      </w:r>
+      <w:r>
+        <w:t xml:space="preserve">” vulnerability </w:t>
+      </w:r>
+      <w:r>
+        <w:rPr>
+          <w:lang w:val="en-US"/>
+        </w:rPr>
+        <w:t xml:space="preserve">type </w:t>
+      </w:r>
+      <w:r>
+        <w:t xml:space="preserve">and </w:t>
+      </w:r>
+      <w:r>
+        <w:rPr>
+          <w:lang w:val="en-US"/>
+        </w:rPr>
+        <w:t xml:space="preserve">the </w:t>
+      </w:r>
+      <w:r>
+        <w:t xml:space="preserve">conditions </w:t>
+      </w:r>
+      <w:r>
+        <w:rPr>
+          <w:lang w:val="en-US"/>
+        </w:rPr>
+        <w:t>for its execution</w:t>
+      </w:r>
+      <w:r>
+        <w:t>. The paper focuse</w:t>
+      </w:r>
+      <w:r>
+        <w:rPr>
+          <w:lang w:val="en-US"/>
+        </w:rPr>
+        <w:t>s</w:t>
+      </w:r>
+      <w:r>
+        <w:t xml:space="preserve"> on C++ com-piled binaries where the memory manager cannot </w:t>
+      </w:r>
+      <w:r>
+        <w:t>find and update pointers</w:t>
+      </w:r>
+      <w:r>
+        <w:t xml:space="preserve"> to program objects when they are moved. This same vulnerability might be present in other languages. The authors </w:t>
+      </w:r>
+      <w:r>
+        <w:rPr>
+          <w:lang w:val="en-US"/>
+        </w:rPr>
+        <w:t>bring</w:t>
+      </w:r>
+      <w:r>
+        <w:t xml:space="preserve"> the </w:t>
+      </w:r>
+      <w:r>
+        <w:t>example</w:t>
+      </w:r>
+      <w:r>
+        <w:rPr>
+          <w:lang w:val="en-US"/>
+        </w:rPr>
+        <w:t>s</w:t>
+      </w:r>
+      <w:r>
+        <w:t xml:space="preserve"> of code with attack proof of concept.</w:t>
+      </w:r>
+    </w:p>
+    <w:p>
+      <w:pPr>
+        <w:pStyle w:val="a3"/>
+      </w:pPr>
+      <w:r>
+        <w:t xml:space="preserve">Further, Zeng et al. </w:t>
+      </w:r>
+      <w:r>
+        <w:rPr>
+          <w:lang w:val="en-US"/>
+        </w:rPr>
+        <w:t>[2]</w:t>
+      </w:r>
+      <w:r>
+        <w:t xml:space="preserve"> classif</w:t>
+      </w:r>
+      <w:r>
+        <w:rPr>
+          <w:lang w:val="en-US"/>
+        </w:rPr>
+        <w:t>y</w:t>
+      </w:r>
+      <w:r>
+        <w:t xml:space="preserve"> different attack types into such systems. The</w:t>
+      </w:r>
+      <w:r>
+        <w:rPr>
+          <w:lang w:val="en-US"/>
+        </w:rPr>
+        <w:t xml:space="preserve">y </w:t>
+      </w:r>
+      <w:r>
+        <w:t>notice</w:t>
+      </w:r>
+      <w:r>
+        <w:rPr>
+          <w:lang w:val="en-US"/>
+        </w:rPr>
+        <w:t>d</w:t>
+      </w:r>
+      <w:r>
+        <w:t xml:space="preserve"> how programs might be patched to gain required defense against “</w:t>
+      </w:r>
+      <w:r>
+        <w:rPr>
+          <w:lang w:val="en-US"/>
+        </w:rPr>
+        <w:t>use-after-free</w:t>
+      </w:r>
+      <w:r>
+        <w:t xml:space="preserve">” type. However, the method they mentioned requires 64 bits of metadata for every memory allocation call and 4Kb of guard </w:t>
+      </w:r>
+      <w:r>
+        <w:t>pages. In this work we propose the algorithm with less memory usage.</w:t>
+      </w:r>
+    </w:p>
+    <w:p>
+      <w:pPr>
+        <w:pStyle w:val="a3"/>
+      </w:pPr>
+      <w:r>
+        <w:t xml:space="preserve">The other approach to prevent vulnerability was demonstrated and analyzed </w:t>
+      </w:r>
+      <w:r>
+        <w:rPr>
+          <w:lang w:val="en-US"/>
+        </w:rPr>
+        <w:t>in</w:t>
+      </w:r>
+      <w:r>
         <w:t xml:space="preserve"> </w:t>
       </w:r>
       <w:r>
         <w:rPr>
           <w:lang w:val="en-US"/>
         </w:rPr>
-        <w:t>presents the</w:t>
-      </w:r>
-      <w:r>
-        <w:rPr>
-          <w:color w:val="FF0000"/>
-          <w:lang w:val="en-US"/>
-        </w:rPr>
+        <w:t>[3]</w:t>
+      </w:r>
+      <w:r>
+        <w:t xml:space="preserve">. It suggests randomizing the address space and returning random address pointers. Moreover, </w:t>
+      </w:r>
+      <w:r>
+        <w:rPr>
+          <w:lang w:val="en-US"/>
+        </w:rPr>
+        <w:t xml:space="preserve">the </w:t>
+      </w:r>
+      <w:r>
+        <w:t xml:space="preserve">authors mentioned that most operating systems use </w:t>
+      </w:r>
+      <w:r>
+        <w:rPr>
+          <w:lang w:val="en-US"/>
+        </w:rPr>
+        <w:t xml:space="preserve">the </w:t>
+      </w:r>
+      <w:r>
+        <w:t>current approach. With respect to our work, we also use randomization approach to obtain security.</w:t>
+      </w:r>
+    </w:p>
+    <w:p>
+      <w:pPr>
+        <w:pStyle w:val="a3"/>
+      </w:pPr>
+      <w:r>
+        <w:rPr>
+          <w:lang w:val="en-US"/>
+        </w:rPr>
+        <w:t>According to</w:t>
+      </w:r>
+      <w:r>
+        <w:t xml:space="preserve"> [4], methods like TSLF are the most effective ones from the time complexity perspective. At the same time the additional memory usage is required due to the hash map. Moreover, </w:t>
+      </w:r>
+      <w:proofErr w:type="spellStart"/>
+      <w:r>
+        <w:t>Masmano</w:t>
+      </w:r>
+      <w:proofErr w:type="spellEnd"/>
+      <w:r>
+        <w:t xml:space="preserve"> et al. </w:t>
+      </w:r>
+      <w:r>
+        <w:rPr>
+          <w:lang w:val="en-US"/>
+        </w:rPr>
+        <w:t>[5]</w:t>
+      </w:r>
+      <w:r>
+        <w:t xml:space="preserve"> introduce the TSLF algorithm that has </w:t>
+      </w:r>
+      <w:proofErr w:type="gramStart"/>
+      <w:r>
+        <w:t>O(</w:t>
+      </w:r>
+      <w:proofErr w:type="gramEnd"/>
+      <w:r>
+        <w:t xml:space="preserve">1) time complexity and demonstrate the proof of such behavior. The authors also overviewed the segregated free list like method and compared it with the provided one. It is mentioned that such allocators do not use the hash map and therefore they are free of its memory. Our </w:t>
+      </w:r>
+      <w:r>
+        <w:rPr>
+          <w:lang w:val="en-US"/>
+        </w:rPr>
+        <w:t>study</w:t>
+      </w:r>
+      <w:r>
+        <w:t xml:space="preserve"> introduces the time and memory balanced protocol of allocation based on segregated free list type. </w:t>
+      </w:r>
+    </w:p>
+    <w:p>
+      <w:pPr>
+        <w:pStyle w:val="a3"/>
+      </w:pPr>
+      <w:r>
+        <w:t xml:space="preserve">Another question which </w:t>
+      </w:r>
+      <w:r>
+        <w:rPr>
+          <w:lang w:val="en-US"/>
+        </w:rPr>
+        <w:t>concerns</w:t>
+      </w:r>
+      <w:r>
+        <w:t xml:space="preserve"> memory allocation is fragmentation. </w:t>
+      </w:r>
+      <w:proofErr w:type="spellStart"/>
+      <w:r>
+        <w:t>Zlatanov</w:t>
+      </w:r>
+      <w:proofErr w:type="spellEnd"/>
+      <w:r>
         <w:t xml:space="preserve"> </w:t>
       </w:r>
       <w:r>
         <w:rPr>
           <w:lang w:val="en-US"/>
         </w:rPr>
-        <w:t xml:space="preserve">methods </w:t>
-      </w:r>
-      <w:r>
-        <w:rPr>
-          <w:lang w:val="en-US"/>
-        </w:rPr>
-        <w:t>for</w:t>
-      </w:r>
-      <w:r>
-        <w:rPr>
-          <w:lang w:val="en-US"/>
-        </w:rPr>
-        <w:t xml:space="preserve"> </w:t>
-      </w:r>
-      <w:r>
-        <w:rPr>
-          <w:lang w:val="en-US"/>
-        </w:rPr>
-        <w:t xml:space="preserve">memory </w:t>
-      </w:r>
-      <w:r>
-        <w:rPr>
-          <w:lang w:val="en-US"/>
-        </w:rPr>
-        <w:t xml:space="preserve">management </w:t>
-      </w:r>
-      <w:r>
-        <w:rPr>
-          <w:lang w:val="en-US"/>
-        </w:rPr>
-        <w:t>and formulate</w:t>
-      </w:r>
-      <w:r>
-        <w:rPr>
-          <w:lang w:val="en-US"/>
-        </w:rPr>
-        <w:t>s</w:t>
-      </w:r>
-      <w:r>
-        <w:rPr>
-          <w:lang w:val="en-US"/>
-        </w:rPr>
-        <w:t xml:space="preserve"> the allocation algorithm.</w:t>
+        <w:t>[6]</w:t>
+      </w:r>
+      <w:r>
+        <w:t xml:space="preserve"> overviewe</w:t>
+      </w:r>
+      <w:r>
+        <w:rPr>
+          <w:lang w:val="en-US"/>
+        </w:rPr>
+        <w:t>d</w:t>
+      </w:r>
+      <w:r>
+        <w:t xml:space="preserve"> this phenomenon and suggested </w:t>
+      </w:r>
+      <w:r>
+        <w:rPr>
+          <w:lang w:val="en-US"/>
+        </w:rPr>
+        <w:t>determining</w:t>
+      </w:r>
+      <w:r>
+        <w:t xml:space="preserve"> a series of partition pools with block sizes in a geometric progression. We suppose that such approach tends to use memory inefficient</w:t>
+      </w:r>
+      <w:r>
+        <w:rPr>
+          <w:lang w:val="en-US"/>
+        </w:rPr>
+        <w:t>ly</w:t>
+      </w:r>
+      <w:r>
+        <w:t>. Nevertheless, as mentioned in [7], the current phenomenon can be avoided. In addition, realizations of the best policies are already known and might be implemented on the client side.</w:t>
+      </w:r>
+    </w:p>
+    <w:p>
+      <w:pPr>
+        <w:pStyle w:val="a3"/>
+      </w:pPr>
+      <w:r>
+        <w:t xml:space="preserve">In terms of safety and efficiency at the same time, Liu et al. </w:t>
+      </w:r>
+      <w:r>
+        <w:rPr>
+          <w:lang w:val="en-US"/>
+        </w:rPr>
+        <w:t>[8]</w:t>
+      </w:r>
+      <w:r>
+        <w:t xml:space="preserve"> introduce</w:t>
+      </w:r>
+      <w:r>
+        <w:rPr>
+          <w:lang w:val="en-US"/>
+        </w:rPr>
+        <w:t>d</w:t>
+      </w:r>
+      <w:r>
+        <w:t xml:space="preserve"> so-called “</w:t>
+      </w:r>
+      <w:proofErr w:type="spellStart"/>
+      <w:r>
+        <w:t>SlimGuard</w:t>
+      </w:r>
+      <w:proofErr w:type="spellEnd"/>
+      <w:r>
+        <w:t xml:space="preserve">” allocator that is designed to be secure and effective. The authors compared memory and time usage of </w:t>
+      </w:r>
+      <w:proofErr w:type="spellStart"/>
+      <w:r>
+        <w:t>SlimGuard</w:t>
+      </w:r>
+      <w:proofErr w:type="spellEnd"/>
+      <w:r>
+        <w:t xml:space="preserve"> with different state-of-the art memory management algorithms. Similar to this, we introduce lightweight allocator which performance still needs to be tested and compared with others. </w:t>
+      </w:r>
+    </w:p>
+    <w:p>
+      <w:pPr>
+        <w:pStyle w:val="a3"/>
+      </w:pPr>
+      <w:r>
+        <w:t>As can be seen in the literature review above, state-of-the art memory management allocators lack either time/memory efficiency or attack protection. Only experimental methods try to approach the optimal state in both directions. In our study we have collected different ideas and proposed time and memory balanced allocator.</w:t>
       </w:r>
     </w:p>
     <w:p>
@@ -673,445 +1065,112 @@
         <w:pStyle w:val="1"/>
       </w:pPr>
       <w:r>
-        <w:t>Related work</w:t>
+        <w:t>Proposed Algorithm</w:t>
+      </w:r>
+    </w:p>
+    <w:p>
+      <w:pPr>
+        <w:pStyle w:val="2"/>
+      </w:pPr>
+      <w:r>
+        <w:t xml:space="preserve">OS Memory management </w:t>
       </w:r>
     </w:p>
     <w:p>
       <w:pPr>
         <w:pStyle w:val="a3"/>
-      </w:pPr>
-      <w:r>
-        <w:rPr>
-          <w:lang w:val="en-US"/>
-        </w:rPr>
-        <w:t>Since</w:t>
-      </w:r>
-      <w:r>
-        <w:t xml:space="preserve"> memory allocation problem is ubiquitous in computer science, this academic work to determine the efficient and secure allocation mechanism becomes more important these days. In the following we want to present an overview of related work in this area.</w:t>
+        <w:rPr>
+          <w:lang w:val="en-US"/>
+        </w:rPr>
+      </w:pPr>
+      <w:r>
+        <w:rPr>
+          <w:lang w:val="en-US"/>
+        </w:rPr>
+        <w:t xml:space="preserve">Most of the operation systems already </w:t>
+      </w:r>
+      <w:r>
+        <w:rPr>
+          <w:lang w:val="en-US"/>
+        </w:rPr>
+        <w:t>possess</w:t>
+      </w:r>
+      <w:r>
+        <w:rPr>
+          <w:lang w:val="en-US"/>
+        </w:rPr>
+        <w:t xml:space="preserve"> memory simple allocation mechanisms. Despite that</w:t>
+      </w:r>
+      <w:r>
+        <w:rPr>
+          <w:lang w:val="en-US"/>
+        </w:rPr>
+        <w:t>,</w:t>
+      </w:r>
+      <w:r>
+        <w:rPr>
+          <w:lang w:val="en-US"/>
+        </w:rPr>
+        <w:t xml:space="preserve"> the consumed time </w:t>
+      </w:r>
+      <w:r>
+        <w:rPr>
+          <w:lang w:val="en-US"/>
+        </w:rPr>
+        <w:t>can reach high values.</w:t>
+      </w:r>
+      <w:r>
+        <w:rPr>
+          <w:lang w:val="en-US"/>
+        </w:rPr>
+        <w:t xml:space="preserve"> Therefore, one of the ideas of memory management is to request a large chunk of memory from</w:t>
+      </w:r>
+      <w:r>
+        <w:rPr>
+          <w:lang w:val="en-US"/>
+        </w:rPr>
+        <w:t xml:space="preserve"> an</w:t>
+      </w:r>
+      <w:r>
+        <w:rPr>
+          <w:lang w:val="en-US"/>
+        </w:rPr>
+        <w:t xml:space="preserve"> OS and mark the memory inside the application program.</w:t>
       </w:r>
     </w:p>
     <w:p>
       <w:pPr>
         <w:pStyle w:val="a3"/>
-      </w:pPr>
-      <w:r>
-        <w:t xml:space="preserve">As aforementioned, </w:t>
-      </w:r>
-      <w:r>
-        <w:rPr>
-          <w:lang w:val="en-US"/>
-        </w:rPr>
-        <w:t xml:space="preserve">the </w:t>
-      </w:r>
-      <w:r>
-        <w:t xml:space="preserve">systems with insufficient user data validation </w:t>
-      </w:r>
-      <w:r>
-        <w:rPr>
-          <w:lang w:val="en-US"/>
-        </w:rPr>
-        <w:t xml:space="preserve">can </w:t>
-      </w:r>
-      <w:r>
-        <w:t xml:space="preserve">deal with dynamic memory storage. Dewey et al. </w:t>
-      </w:r>
-      <w:r>
-        <w:rPr>
-          <w:lang w:val="en-US"/>
-        </w:rPr>
-        <w:t>[1]</w:t>
-      </w:r>
-      <w:r>
-        <w:t xml:space="preserve"> formulate the </w:t>
-      </w:r>
-      <w:r>
-        <w:t>“</w:t>
-      </w:r>
-      <w:r>
-        <w:rPr>
-          <w:lang w:val="en-US"/>
-        </w:rPr>
-        <w:t>use-after-free</w:t>
-      </w:r>
-      <w:r>
-        <w:t xml:space="preserve">” vulnerability </w:t>
-      </w:r>
-      <w:r>
-        <w:rPr>
-          <w:lang w:val="en-US"/>
-        </w:rPr>
-        <w:t xml:space="preserve">type </w:t>
-      </w:r>
-      <w:r>
-        <w:t xml:space="preserve">and </w:t>
-      </w:r>
-      <w:r>
-        <w:rPr>
-          <w:lang w:val="en-US"/>
-        </w:rPr>
-        <w:t xml:space="preserve">the </w:t>
-      </w:r>
-      <w:r>
-        <w:t xml:space="preserve">conditions </w:t>
-      </w:r>
-      <w:r>
-        <w:rPr>
-          <w:lang w:val="en-US"/>
-        </w:rPr>
-        <w:t>for its execution</w:t>
-      </w:r>
-      <w:r>
-        <w:t>. The paper focuse</w:t>
-      </w:r>
-      <w:r>
-        <w:rPr>
-          <w:lang w:val="en-US"/>
-        </w:rPr>
-        <w:t>s</w:t>
-      </w:r>
-      <w:r>
-        <w:t xml:space="preserve"> on C++ com-piled binaries where the memory manager cannot </w:t>
-      </w:r>
-      <w:r>
-        <w:t>find and update pointers</w:t>
-      </w:r>
-      <w:r>
-        <w:t xml:space="preserve"> to program objects when they are moved. This same vulnerability might be present in other languages. The authors </w:t>
-      </w:r>
-      <w:r>
-        <w:rPr>
-          <w:lang w:val="en-US"/>
-        </w:rPr>
-        <w:t>bring</w:t>
-      </w:r>
-      <w:r>
-        <w:t xml:space="preserve"> the </w:t>
-      </w:r>
-      <w:r>
-        <w:t>example</w:t>
-      </w:r>
-      <w:r>
-        <w:rPr>
-          <w:lang w:val="en-US"/>
-        </w:rPr>
-        <w:t>s</w:t>
-      </w:r>
-      <w:r>
-        <w:t xml:space="preserve"> of code with attack proof of concept.</w:t>
-      </w:r>
-    </w:p>
-    <w:p>
-      <w:pPr>
-        <w:pStyle w:val="a3"/>
-      </w:pPr>
-      <w:r>
-        <w:t xml:space="preserve">Further, Zeng et al. </w:t>
-      </w:r>
-      <w:r>
-        <w:rPr>
-          <w:lang w:val="en-US"/>
-        </w:rPr>
-        <w:t>[2]</w:t>
-      </w:r>
-      <w:r>
-        <w:t xml:space="preserve"> classif</w:t>
-      </w:r>
-      <w:r>
-        <w:rPr>
-          <w:lang w:val="en-US"/>
-        </w:rPr>
-        <w:t>y</w:t>
-      </w:r>
-      <w:r>
-        <w:t xml:space="preserve"> different attack types into such systems. The</w:t>
-      </w:r>
-      <w:r>
-        <w:rPr>
-          <w:lang w:val="en-US"/>
-        </w:rPr>
-        <w:t xml:space="preserve">y </w:t>
-      </w:r>
-      <w:r>
-        <w:t>notice</w:t>
-      </w:r>
-      <w:r>
-        <w:rPr>
-          <w:lang w:val="en-US"/>
-        </w:rPr>
-        <w:t>d</w:t>
-      </w:r>
-      <w:r>
-        <w:t xml:space="preserve"> how programs might be patched to gain required defense against “</w:t>
-      </w:r>
-      <w:r>
-        <w:rPr>
-          <w:lang w:val="en-US"/>
-        </w:rPr>
-        <w:t>use-after-free</w:t>
-      </w:r>
-      <w:r>
-        <w:t>” type. However, the method they mentioned requires 64 bits of metadata for every memory allocation call and 4Kb of guard pages. In this work we propose the algorithm with less memory usage.</w:t>
-      </w:r>
-    </w:p>
-    <w:p>
-      <w:pPr>
-        <w:pStyle w:val="a3"/>
-      </w:pPr>
-      <w:r>
-        <w:t xml:space="preserve">The other approach to prevent vulnerability was demonstrated and analyzed </w:t>
-      </w:r>
-      <w:r>
-        <w:rPr>
-          <w:lang w:val="en-US"/>
-        </w:rPr>
-        <w:t>in</w:t>
-      </w:r>
-      <w:r>
-        <w:t xml:space="preserve"> </w:t>
-      </w:r>
-      <w:r>
-        <w:rPr>
-          <w:lang w:val="en-US"/>
-        </w:rPr>
-        <w:t>[3]</w:t>
-      </w:r>
-      <w:r>
-        <w:t xml:space="preserve">. It suggests randomizing the address space and returning random address pointers. Moreover, </w:t>
-      </w:r>
-      <w:r>
-        <w:rPr>
-          <w:lang w:val="en-US"/>
-        </w:rPr>
-        <w:t xml:space="preserve">the </w:t>
-      </w:r>
-      <w:r>
-        <w:t xml:space="preserve">authors mentioned that most operating systems use </w:t>
-      </w:r>
-      <w:r>
-        <w:rPr>
-          <w:lang w:val="en-US"/>
-        </w:rPr>
-        <w:t xml:space="preserve">the </w:t>
-      </w:r>
-      <w:r>
-        <w:t>current approach. With respect to our work, we also use randomization approach to obtain security.</w:t>
-      </w:r>
-    </w:p>
-    <w:p>
-      <w:pPr>
-        <w:pStyle w:val="a3"/>
-      </w:pPr>
-      <w:r>
-        <w:rPr>
-          <w:lang w:val="en-US"/>
-        </w:rPr>
-        <w:t>According to</w:t>
-      </w:r>
-      <w:r>
-        <w:t xml:space="preserve"> [4], methods like TSLF are the most effective ones from the time complexity perspective. At the same time the additional memory usage is required due to the hash map. Moreover, Masmano et al. </w:t>
-      </w:r>
-      <w:r>
-        <w:rPr>
-          <w:lang w:val="en-US"/>
-        </w:rPr>
-        <w:t>[5]</w:t>
-      </w:r>
-      <w:r>
-        <w:t xml:space="preserve"> introduce the TSLF algorithm that has O(1) time complexity and demonstrate the proof of such behavior. The authors also overviewed the segregated free list like method and compared it with the provided one. It is mentioned that such allocators do not use the hash map and therefore they are free of its memory. Our </w:t>
-      </w:r>
-      <w:r>
-        <w:rPr>
-          <w:lang w:val="en-US"/>
-        </w:rPr>
-        <w:t>study</w:t>
-      </w:r>
-      <w:r>
-        <w:t xml:space="preserve"> introduces the time and memory balanced protocol of allocation based on segregated free list type. </w:t>
-      </w:r>
-    </w:p>
-    <w:p>
-      <w:pPr>
-        <w:pStyle w:val="a3"/>
-      </w:pPr>
-      <w:r>
-        <w:t xml:space="preserve">Another question which </w:t>
-      </w:r>
-      <w:r>
-        <w:rPr>
-          <w:lang w:val="en-US"/>
-        </w:rPr>
-        <w:t>concerns</w:t>
-      </w:r>
-      <w:r>
-        <w:t xml:space="preserve"> memory allocation is fragmentation. Zlatanov </w:t>
-      </w:r>
-      <w:r>
-        <w:rPr>
-          <w:lang w:val="en-US"/>
-        </w:rPr>
-        <w:t>[6]</w:t>
-      </w:r>
-      <w:r>
-        <w:t xml:space="preserve"> overviewe</w:t>
-      </w:r>
-      <w:r>
-        <w:rPr>
-          <w:lang w:val="en-US"/>
-        </w:rPr>
-        <w:t>d</w:t>
-      </w:r>
-      <w:r>
-        <w:t xml:space="preserve"> this phenomenon and suggested </w:t>
-      </w:r>
-      <w:r>
-        <w:rPr>
-          <w:lang w:val="en-US"/>
-        </w:rPr>
-        <w:t>determining</w:t>
-      </w:r>
-      <w:r>
-        <w:t xml:space="preserve"> a series of partition pools with block sizes in a geometric progression. We suppose that such approach tends to use memory inefficient</w:t>
-      </w:r>
-      <w:r>
-        <w:rPr>
-          <w:lang w:val="en-US"/>
-        </w:rPr>
-        <w:t>ly</w:t>
-      </w:r>
-      <w:r>
-        <w:t>. Nevertheless, as mentioned in [7], the current phenomenon can be avoided. In addition, realizations of the best policies are already known and might be implemented on the client side.</w:t>
-      </w:r>
-    </w:p>
-    <w:p>
-      <w:pPr>
-        <w:pStyle w:val="a3"/>
-      </w:pPr>
-      <w:r>
-        <w:t xml:space="preserve">In terms of safety and efficiency at the same time, Liu et al. </w:t>
-      </w:r>
-      <w:r>
-        <w:rPr>
-          <w:lang w:val="en-US"/>
-        </w:rPr>
-        <w:t>[8]</w:t>
-      </w:r>
-      <w:r>
-        <w:t xml:space="preserve"> introduce</w:t>
-      </w:r>
-      <w:r>
-        <w:rPr>
-          <w:lang w:val="en-US"/>
-        </w:rPr>
-        <w:t>d</w:t>
-      </w:r>
-      <w:r>
-        <w:t xml:space="preserve"> so-called “SlimGuard” allocator that is designed to be secure and effective. The authors compared memory and time usage of SlimGuard with different state-of-the art memory management algorithms. Similar to this, we introduce lightweight allocator which performance still needs to be tested and compared with others. </w:t>
-      </w:r>
-    </w:p>
-    <w:p>
-      <w:pPr>
-        <w:pStyle w:val="a3"/>
-      </w:pPr>
-      <w:r>
-        <w:t>As can be seen in the literature review above, state-of-the art memory management allocators lack either time/memory efficiency or attack protection. Only experimental methods try to approach the optimal state in both directions. In our study we have collected different ideas and proposed time and memory balanced allocator.</w:t>
-      </w:r>
-    </w:p>
-    <w:p>
-      <w:pPr>
-        <w:pStyle w:val="1"/>
-      </w:pPr>
-      <w:r>
-        <w:t>Proposed Algorithm</w:t>
-      </w:r>
-    </w:p>
-    <w:p>
-      <w:pPr>
-        <w:pStyle w:val="2"/>
-      </w:pPr>
-      <w:r>
-        <w:t xml:space="preserve">OS Memory management </w:t>
-      </w:r>
-    </w:p>
-    <w:p>
-      <w:pPr>
-        <w:pStyle w:val="a3"/>
-        <w:rPr>
-          <w:lang w:val="en-US"/>
-        </w:rPr>
-      </w:pPr>
-      <w:r>
-        <w:rPr>
-          <w:lang w:val="en-US"/>
-        </w:rPr>
-        <w:t xml:space="preserve">Most of the operation systems already </w:t>
-      </w:r>
-      <w:r>
-        <w:rPr>
-          <w:lang w:val="en-US"/>
-        </w:rPr>
-        <w:t>possess</w:t>
-      </w:r>
-      <w:r>
-        <w:rPr>
-          <w:lang w:val="en-US"/>
-        </w:rPr>
-        <w:t xml:space="preserve"> memory simple allocation mechanisms. Despite that</w:t>
-      </w:r>
-      <w:r>
-        <w:rPr>
-          <w:lang w:val="en-US"/>
-        </w:rPr>
-        <w:t>,</w:t>
-      </w:r>
-      <w:r>
-        <w:rPr>
-          <w:lang w:val="en-US"/>
-        </w:rPr>
-        <w:t xml:space="preserve"> the consumed time </w:t>
-      </w:r>
-      <w:r>
-        <w:rPr>
-          <w:lang w:val="en-US"/>
-        </w:rPr>
-        <w:t>can reach high values.</w:t>
-      </w:r>
-      <w:r>
-        <w:rPr>
-          <w:lang w:val="en-US"/>
-        </w:rPr>
-        <w:t xml:space="preserve"> Therefore, one of the ideas of memory management is to request a large chunk of memory from</w:t>
-      </w:r>
-      <w:r>
-        <w:rPr>
-          <w:lang w:val="en-US"/>
-        </w:rPr>
-        <w:t xml:space="preserve"> an</w:t>
-      </w:r>
-      <w:r>
-        <w:rPr>
-          <w:lang w:val="en-US"/>
-        </w:rPr>
-        <w:t xml:space="preserve"> OS and mark the memory inside the application program.</w:t>
-      </w:r>
-    </w:p>
-    <w:p>
-      <w:pPr>
-        <w:pStyle w:val="a3"/>
-        <w:rPr>
-          <w:lang w:val="en-US"/>
-        </w:rPr>
-      </w:pPr>
-      <w:r>
-        <w:rPr>
-          <w:lang w:val="en-US"/>
-        </w:rPr>
+        <w:rPr>
+          <w:lang w:val="en-US"/>
+        </w:rPr>
+      </w:pPr>
+      <w:r>
+        <w:rPr>
+          <w:lang w:val="en-US"/>
+        </w:rPr>
+        <w:lastRenderedPageBreak/>
         <w:t>From the security perspective</w:t>
       </w:r>
       <w:r>
         <w:rPr>
           <w:lang w:val="en-US"/>
         </w:rPr>
-        <w:t xml:space="preserve">, most of the vulnerabilities are based on the fact that hackers can somehow predict the address of the working object. That is why the </w:t>
+        <w:t xml:space="preserve">, most of the vulnerabilities are </w:t>
+      </w:r>
+      <w:proofErr w:type="gramStart"/>
+      <w:r>
+        <w:rPr>
+          <w:lang w:val="en-US"/>
+        </w:rPr>
+        <w:t>based on the fact that</w:t>
+      </w:r>
+      <w:proofErr w:type="gramEnd"/>
+      <w:r>
+        <w:rPr>
+          <w:lang w:val="en-US"/>
+        </w:rPr>
+        <w:t xml:space="preserve"> hackers can somehow predict the address of the working object. That is why the </w:t>
       </w:r>
       <w:r>
         <w:rPr>
@@ -1123,8 +1182,21 @@
         <w:rPr>
           <w:lang w:val="en-US"/>
         </w:rPr>
-        <w:lastRenderedPageBreak/>
-        <w:t>protection would be the address randomization within the preallocated chunk.</w:t>
+        <w:t xml:space="preserve">protection would be the address randomization within the </w:t>
+      </w:r>
+      <w:proofErr w:type="spellStart"/>
+      <w:r>
+        <w:rPr>
+          <w:lang w:val="en-US"/>
+        </w:rPr>
+        <w:t>preallocated</w:t>
+      </w:r>
+      <w:proofErr w:type="spellEnd"/>
+      <w:r>
+        <w:rPr>
+          <w:lang w:val="en-US"/>
+        </w:rPr>
+        <w:t xml:space="preserve"> chunk.</w:t>
       </w:r>
     </w:p>
     <w:p>
@@ -1185,8 +1257,16 @@
         <w:rPr>
           <w:rFonts w:ascii="Times New Roman" w:hAnsi="Times New Roman" w:cs="Times New Roman"/>
         </w:rPr>
-        <w:t>struct control_block</w:t>
-      </w:r>
+        <w:t xml:space="preserve">struct </w:t>
+      </w:r>
+      <w:proofErr w:type="spellStart"/>
+      <w:r>
+        <w:rPr>
+          <w:rFonts w:ascii="Times New Roman" w:hAnsi="Times New Roman" w:cs="Times New Roman"/>
+        </w:rPr>
+        <w:t>control_block</w:t>
+      </w:r>
+      <w:proofErr w:type="spellEnd"/>
       <w:r>
         <w:rPr>
           <w:rFonts w:ascii="Times New Roman" w:hAnsi="Times New Roman" w:cs="Times New Roman"/>
@@ -1231,8 +1311,24 @@
           <w:rFonts w:ascii="Times New Roman" w:hAnsi="Times New Roman" w:cs="Times New Roman"/>
         </w:rPr>
         <w:br/>
-        <w:t xml:space="preserve">           unsigned long long</w:t>
-      </w:r>
+        <w:t xml:space="preserve">           unsigned </w:t>
+      </w:r>
+      <w:proofErr w:type="gramStart"/>
+      <w:r>
+        <w:rPr>
+          <w:rFonts w:ascii="Times New Roman" w:hAnsi="Times New Roman" w:cs="Times New Roman"/>
+        </w:rPr>
+        <w:t xml:space="preserve">long </w:t>
+      </w:r>
+      <w:proofErr w:type="spellStart"/>
+      <w:r>
+        <w:rPr>
+          <w:rFonts w:ascii="Times New Roman" w:hAnsi="Times New Roman" w:cs="Times New Roman"/>
+        </w:rPr>
+        <w:t>long</w:t>
+      </w:r>
+      <w:proofErr w:type="spellEnd"/>
+      <w:proofErr w:type="gramEnd"/>
       <w:r>
         <w:rPr>
           <w:rFonts w:ascii="Times New Roman" w:hAnsi="Times New Roman" w:cs="Times New Roman"/>
@@ -1286,7 +1382,13 @@
         <w:t xml:space="preserve"> bytes of data should be stored right after the control block. </w:t>
       </w:r>
       <w:r>
-        <w:t>On any memory allocation there are only 32 bits of additional metadata.</w:t>
+        <w:t xml:space="preserve">On any memory allocation there are only </w:t>
+      </w:r>
+      <w:r>
+        <w:t>64</w:t>
+      </w:r>
+      <w:r>
+        <w:t xml:space="preserve"> bits of additional metadata.</w:t>
       </w:r>
     </w:p>
     <w:p>
@@ -1294,8 +1396,13 @@
         <w:ind w:firstLine="288"/>
         <w:jc w:val="both"/>
       </w:pPr>
-      <w:r>
-        <w:t>It can be seen that memory control blocks are united in</w:t>
+      <w:proofErr w:type="gramStart"/>
+      <w:r>
+        <w:t>It can be seen that memory</w:t>
+      </w:r>
+      <w:proofErr w:type="gramEnd"/>
+      <w:r>
+        <w:t xml:space="preserve"> control blocks are united in</w:t>
       </w:r>
       <w:r>
         <w:t>to</w:t>
@@ -1475,7 +1582,10 @@
         <w:t xml:space="preserve"> can lower the memory capacity almost by a half. That is why </w:t>
       </w:r>
       <w:r>
-        <w:t>merging two adjacent control blocks into one bigger</w:t>
+        <w:t xml:space="preserve">merging two adjacent control blocks into </w:t>
+      </w:r>
+      <w:r>
+        <w:t>one bigger</w:t>
       </w:r>
       <w:r>
         <w:t xml:space="preserve"> are likely to improve the memory management</w:t>
@@ -1493,7 +1603,15 @@
         <w:jc w:val="both"/>
       </w:pPr>
       <w:r>
-        <w:t>The above manipulations of control blocks is called “Split and consume” strategy</w:t>
+        <w:t xml:space="preserve">The above manipulations of control blocks </w:t>
+      </w:r>
+      <w:proofErr w:type="gramStart"/>
+      <w:r>
+        <w:t>is</w:t>
+      </w:r>
+      <w:proofErr w:type="gramEnd"/>
+      <w:r>
+        <w:t xml:space="preserve"> called “Split and consume” strategy</w:t>
       </w:r>
       <w:r>
         <w:t>.</w:t>
@@ -1533,7 +1651,16 @@
         <w:t>”</w:t>
       </w:r>
       <w:r>
-        <w:t>, using only 32 bits of additional metadata on each allocation</w:t>
+        <w:t xml:space="preserve">, using only </w:t>
+      </w:r>
+      <w:r>
+        <w:rPr>
+          <w:lang w:val="en-US"/>
+        </w:rPr>
+        <w:t>64</w:t>
+      </w:r>
+      <w:r>
+        <w:t xml:space="preserve"> bits of additional metadata on each allocation</w:t>
       </w:r>
       <w:r>
         <w:t xml:space="preserve">. </w:t>

</xml_diff>